<commit_message>
more pics to EURINR
</commit_message>
<xml_diff>
--- a/site/images/EURINR/EURINR.docx
+++ b/site/images/EURINR/EURINR.docx
@@ -397,27 +397,15 @@
           <w:lang w:eastAsia="en-IN"/>
         </w:rPr>
       </w:pPr>
-      <w:proofErr w:type="spellStart"/>
-      <w:r>
-        <w:rPr>
-          <w:rFonts w:ascii="Courier New" w:eastAsia="Times New Roman" w:hAnsi="Courier New" w:cs="Courier New"/>
-          <w:color w:val="000000"/>
-          <w:sz w:val="21"/>
-          <w:szCs w:val="21"/>
-          <w:lang w:eastAsia="en-IN"/>
-        </w:rPr>
-        <w:t>Avg</w:t>
-      </w:r>
-      <w:proofErr w:type="spellEnd"/>
-      <w:r>
-        <w:rPr>
-          <w:rFonts w:ascii="Courier New" w:eastAsia="Times New Roman" w:hAnsi="Courier New" w:cs="Courier New"/>
-          <w:color w:val="000000"/>
-          <w:sz w:val="21"/>
-          <w:szCs w:val="21"/>
-          <w:lang w:eastAsia="en-IN"/>
-        </w:rPr>
-        <w:t xml:space="preserve"> Win Trade         : </w:t>
+      <w:r>
+        <w:rPr>
+          <w:rFonts w:ascii="Courier New" w:eastAsia="Times New Roman" w:hAnsi="Courier New" w:cs="Courier New"/>
+          <w:color w:val="000000"/>
+          <w:sz w:val="21"/>
+          <w:szCs w:val="21"/>
+          <w:lang w:eastAsia="en-IN"/>
+        </w:rPr>
+        <w:t xml:space="preserve">Avg Win Trade         : </w:t>
       </w:r>
       <w:r>
         <w:rPr>
@@ -472,27 +460,15 @@
           <w:lang w:eastAsia="en-IN"/>
         </w:rPr>
       </w:pPr>
-      <w:proofErr w:type="spellStart"/>
-      <w:r>
-        <w:rPr>
-          <w:rFonts w:ascii="Courier New" w:eastAsia="Times New Roman" w:hAnsi="Courier New" w:cs="Courier New"/>
-          <w:color w:val="000000"/>
-          <w:sz w:val="21"/>
-          <w:szCs w:val="21"/>
-          <w:lang w:eastAsia="en-IN"/>
-        </w:rPr>
-        <w:t>Avg</w:t>
-      </w:r>
-      <w:proofErr w:type="spellEnd"/>
-      <w:r>
-        <w:rPr>
-          <w:rFonts w:ascii="Courier New" w:eastAsia="Times New Roman" w:hAnsi="Courier New" w:cs="Courier New"/>
-          <w:color w:val="000000"/>
-          <w:sz w:val="21"/>
-          <w:szCs w:val="21"/>
-          <w:lang w:eastAsia="en-IN"/>
-        </w:rPr>
-        <w:t xml:space="preserve"> Los Trade         : </w:t>
+      <w:r>
+        <w:rPr>
+          <w:rFonts w:ascii="Courier New" w:eastAsia="Times New Roman" w:hAnsi="Courier New" w:cs="Courier New"/>
+          <w:color w:val="000000"/>
+          <w:sz w:val="21"/>
+          <w:szCs w:val="21"/>
+          <w:lang w:eastAsia="en-IN"/>
+        </w:rPr>
+        <w:t xml:space="preserve">Avg Los Trade         : </w:t>
       </w:r>
       <w:r>
         <w:rPr>
@@ -1017,27 +993,15 @@
           <w:lang w:eastAsia="en-IN"/>
         </w:rPr>
       </w:pPr>
-      <w:proofErr w:type="spellStart"/>
-      <w:r>
-        <w:rPr>
-          <w:rFonts w:ascii="Courier New" w:eastAsia="Times New Roman" w:hAnsi="Courier New" w:cs="Courier New"/>
-          <w:color w:val="000000"/>
-          <w:sz w:val="21"/>
-          <w:szCs w:val="21"/>
-          <w:lang w:eastAsia="en-IN"/>
-        </w:rPr>
-        <w:t>Avg</w:t>
-      </w:r>
-      <w:proofErr w:type="spellEnd"/>
-      <w:r>
-        <w:rPr>
-          <w:rFonts w:ascii="Courier New" w:eastAsia="Times New Roman" w:hAnsi="Courier New" w:cs="Courier New"/>
-          <w:color w:val="000000"/>
-          <w:sz w:val="21"/>
-          <w:szCs w:val="21"/>
-          <w:lang w:eastAsia="en-IN"/>
-        </w:rPr>
-        <w:t xml:space="preserve"> Win Trade         : </w:t>
+      <w:r>
+        <w:rPr>
+          <w:rFonts w:ascii="Courier New" w:eastAsia="Times New Roman" w:hAnsi="Courier New" w:cs="Courier New"/>
+          <w:color w:val="000000"/>
+          <w:sz w:val="21"/>
+          <w:szCs w:val="21"/>
+          <w:lang w:eastAsia="en-IN"/>
+        </w:rPr>
+        <w:t xml:space="preserve">Avg Win Trade         : </w:t>
       </w:r>
       <w:r>
         <w:rPr>
@@ -1092,27 +1056,15 @@
           <w:lang w:eastAsia="en-IN"/>
         </w:rPr>
       </w:pPr>
-      <w:proofErr w:type="spellStart"/>
-      <w:r>
-        <w:rPr>
-          <w:rFonts w:ascii="Courier New" w:eastAsia="Times New Roman" w:hAnsi="Courier New" w:cs="Courier New"/>
-          <w:color w:val="000000"/>
-          <w:sz w:val="21"/>
-          <w:szCs w:val="21"/>
-          <w:lang w:eastAsia="en-IN"/>
-        </w:rPr>
-        <w:t>Avg</w:t>
-      </w:r>
-      <w:proofErr w:type="spellEnd"/>
-      <w:r>
-        <w:rPr>
-          <w:rFonts w:ascii="Courier New" w:eastAsia="Times New Roman" w:hAnsi="Courier New" w:cs="Courier New"/>
-          <w:color w:val="000000"/>
-          <w:sz w:val="21"/>
-          <w:szCs w:val="21"/>
-          <w:lang w:eastAsia="en-IN"/>
-        </w:rPr>
-        <w:t xml:space="preserve"> Los Trade         : </w:t>
+      <w:r>
+        <w:rPr>
+          <w:rFonts w:ascii="Courier New" w:eastAsia="Times New Roman" w:hAnsi="Courier New" w:cs="Courier New"/>
+          <w:color w:val="000000"/>
+          <w:sz w:val="21"/>
+          <w:szCs w:val="21"/>
+          <w:lang w:eastAsia="en-IN"/>
+        </w:rPr>
+        <w:t xml:space="preserve">Avg Los Trade         : </w:t>
       </w:r>
       <w:r>
         <w:rPr>
@@ -1637,27 +1589,15 @@
           <w:lang w:eastAsia="en-IN"/>
         </w:rPr>
       </w:pPr>
-      <w:proofErr w:type="spellStart"/>
-      <w:r>
-        <w:rPr>
-          <w:rFonts w:ascii="Courier New" w:eastAsia="Times New Roman" w:hAnsi="Courier New" w:cs="Courier New"/>
-          <w:color w:val="000000"/>
-          <w:sz w:val="21"/>
-          <w:szCs w:val="21"/>
-          <w:lang w:eastAsia="en-IN"/>
-        </w:rPr>
-        <w:t>Avg</w:t>
-      </w:r>
-      <w:proofErr w:type="spellEnd"/>
-      <w:r>
-        <w:rPr>
-          <w:rFonts w:ascii="Courier New" w:eastAsia="Times New Roman" w:hAnsi="Courier New" w:cs="Courier New"/>
-          <w:color w:val="000000"/>
-          <w:sz w:val="21"/>
-          <w:szCs w:val="21"/>
-          <w:lang w:eastAsia="en-IN"/>
-        </w:rPr>
-        <w:t xml:space="preserve"> Win Trade         : </w:t>
+      <w:r>
+        <w:rPr>
+          <w:rFonts w:ascii="Courier New" w:eastAsia="Times New Roman" w:hAnsi="Courier New" w:cs="Courier New"/>
+          <w:color w:val="000000"/>
+          <w:sz w:val="21"/>
+          <w:szCs w:val="21"/>
+          <w:lang w:eastAsia="en-IN"/>
+        </w:rPr>
+        <w:t xml:space="preserve">Avg Win Trade         : </w:t>
       </w:r>
       <w:r>
         <w:rPr>
@@ -1712,27 +1652,15 @@
           <w:lang w:eastAsia="en-IN"/>
         </w:rPr>
       </w:pPr>
-      <w:proofErr w:type="spellStart"/>
-      <w:r>
-        <w:rPr>
-          <w:rFonts w:ascii="Courier New" w:eastAsia="Times New Roman" w:hAnsi="Courier New" w:cs="Courier New"/>
-          <w:color w:val="000000"/>
-          <w:sz w:val="21"/>
-          <w:szCs w:val="21"/>
-          <w:lang w:eastAsia="en-IN"/>
-        </w:rPr>
-        <w:t>Avg</w:t>
-      </w:r>
-      <w:proofErr w:type="spellEnd"/>
-      <w:r>
-        <w:rPr>
-          <w:rFonts w:ascii="Courier New" w:eastAsia="Times New Roman" w:hAnsi="Courier New" w:cs="Courier New"/>
-          <w:color w:val="000000"/>
-          <w:sz w:val="21"/>
-          <w:szCs w:val="21"/>
-          <w:lang w:eastAsia="en-IN"/>
-        </w:rPr>
-        <w:t xml:space="preserve"> Los Trade         : </w:t>
+      <w:r>
+        <w:rPr>
+          <w:rFonts w:ascii="Courier New" w:eastAsia="Times New Roman" w:hAnsi="Courier New" w:cs="Courier New"/>
+          <w:color w:val="000000"/>
+          <w:sz w:val="21"/>
+          <w:szCs w:val="21"/>
+          <w:lang w:eastAsia="en-IN"/>
+        </w:rPr>
+        <w:t xml:space="preserve">Avg Los Trade         : </w:t>
       </w:r>
       <w:r>
         <w:rPr>
@@ -2257,27 +2185,15 @@
           <w:lang w:eastAsia="en-IN"/>
         </w:rPr>
       </w:pPr>
-      <w:proofErr w:type="spellStart"/>
-      <w:r>
-        <w:rPr>
-          <w:rFonts w:ascii="Courier New" w:eastAsia="Times New Roman" w:hAnsi="Courier New" w:cs="Courier New"/>
-          <w:color w:val="000000"/>
-          <w:sz w:val="21"/>
-          <w:szCs w:val="21"/>
-          <w:lang w:eastAsia="en-IN"/>
-        </w:rPr>
-        <w:t>Avg</w:t>
-      </w:r>
-      <w:proofErr w:type="spellEnd"/>
-      <w:r>
-        <w:rPr>
-          <w:rFonts w:ascii="Courier New" w:eastAsia="Times New Roman" w:hAnsi="Courier New" w:cs="Courier New"/>
-          <w:color w:val="000000"/>
-          <w:sz w:val="21"/>
-          <w:szCs w:val="21"/>
-          <w:lang w:eastAsia="en-IN"/>
-        </w:rPr>
-        <w:t xml:space="preserve"> Win Trade         : </w:t>
+      <w:r>
+        <w:rPr>
+          <w:rFonts w:ascii="Courier New" w:eastAsia="Times New Roman" w:hAnsi="Courier New" w:cs="Courier New"/>
+          <w:color w:val="000000"/>
+          <w:sz w:val="21"/>
+          <w:szCs w:val="21"/>
+          <w:lang w:eastAsia="en-IN"/>
+        </w:rPr>
+        <w:t xml:space="preserve">Avg Win Trade         : </w:t>
       </w:r>
       <w:r>
         <w:rPr>
@@ -2332,27 +2248,15 @@
           <w:lang w:eastAsia="en-IN"/>
         </w:rPr>
       </w:pPr>
-      <w:proofErr w:type="spellStart"/>
-      <w:r>
-        <w:rPr>
-          <w:rFonts w:ascii="Courier New" w:eastAsia="Times New Roman" w:hAnsi="Courier New" w:cs="Courier New"/>
-          <w:color w:val="000000"/>
-          <w:sz w:val="21"/>
-          <w:szCs w:val="21"/>
-          <w:lang w:eastAsia="en-IN"/>
-        </w:rPr>
-        <w:t>Avg</w:t>
-      </w:r>
-      <w:proofErr w:type="spellEnd"/>
-      <w:r>
-        <w:rPr>
-          <w:rFonts w:ascii="Courier New" w:eastAsia="Times New Roman" w:hAnsi="Courier New" w:cs="Courier New"/>
-          <w:color w:val="000000"/>
-          <w:sz w:val="21"/>
-          <w:szCs w:val="21"/>
-          <w:lang w:eastAsia="en-IN"/>
-        </w:rPr>
-        <w:t xml:space="preserve"> Los Trade         : </w:t>
+      <w:r>
+        <w:rPr>
+          <w:rFonts w:ascii="Courier New" w:eastAsia="Times New Roman" w:hAnsi="Courier New" w:cs="Courier New"/>
+          <w:color w:val="000000"/>
+          <w:sz w:val="21"/>
+          <w:szCs w:val="21"/>
+          <w:lang w:eastAsia="en-IN"/>
+        </w:rPr>
+        <w:t xml:space="preserve">Avg Los Trade         : </w:t>
       </w:r>
       <w:r>
         <w:rPr>
@@ -2877,27 +2781,15 @@
           <w:lang w:eastAsia="en-IN"/>
         </w:rPr>
       </w:pPr>
-      <w:proofErr w:type="spellStart"/>
-      <w:r>
-        <w:rPr>
-          <w:rFonts w:ascii="Courier New" w:eastAsia="Times New Roman" w:hAnsi="Courier New" w:cs="Courier New"/>
-          <w:color w:val="000000"/>
-          <w:sz w:val="21"/>
-          <w:szCs w:val="21"/>
-          <w:lang w:eastAsia="en-IN"/>
-        </w:rPr>
-        <w:t>Avg</w:t>
-      </w:r>
-      <w:proofErr w:type="spellEnd"/>
-      <w:r>
-        <w:rPr>
-          <w:rFonts w:ascii="Courier New" w:eastAsia="Times New Roman" w:hAnsi="Courier New" w:cs="Courier New"/>
-          <w:color w:val="000000"/>
-          <w:sz w:val="21"/>
-          <w:szCs w:val="21"/>
-          <w:lang w:eastAsia="en-IN"/>
-        </w:rPr>
-        <w:t xml:space="preserve"> Win Trade         : </w:t>
+      <w:r>
+        <w:rPr>
+          <w:rFonts w:ascii="Courier New" w:eastAsia="Times New Roman" w:hAnsi="Courier New" w:cs="Courier New"/>
+          <w:color w:val="000000"/>
+          <w:sz w:val="21"/>
+          <w:szCs w:val="21"/>
+          <w:lang w:eastAsia="en-IN"/>
+        </w:rPr>
+        <w:t xml:space="preserve">Avg Win Trade         : </w:t>
       </w:r>
       <w:r>
         <w:rPr>
@@ -2952,27 +2844,15 @@
           <w:lang w:eastAsia="en-IN"/>
         </w:rPr>
       </w:pPr>
-      <w:proofErr w:type="spellStart"/>
-      <w:r>
-        <w:rPr>
-          <w:rFonts w:ascii="Courier New" w:eastAsia="Times New Roman" w:hAnsi="Courier New" w:cs="Courier New"/>
-          <w:color w:val="000000"/>
-          <w:sz w:val="21"/>
-          <w:szCs w:val="21"/>
-          <w:lang w:eastAsia="en-IN"/>
-        </w:rPr>
-        <w:t>Avg</w:t>
-      </w:r>
-      <w:proofErr w:type="spellEnd"/>
-      <w:r>
-        <w:rPr>
-          <w:rFonts w:ascii="Courier New" w:eastAsia="Times New Roman" w:hAnsi="Courier New" w:cs="Courier New"/>
-          <w:color w:val="000000"/>
-          <w:sz w:val="21"/>
-          <w:szCs w:val="21"/>
-          <w:lang w:eastAsia="en-IN"/>
-        </w:rPr>
-        <w:t xml:space="preserve"> Los Trade         : </w:t>
+      <w:r>
+        <w:rPr>
+          <w:rFonts w:ascii="Courier New" w:eastAsia="Times New Roman" w:hAnsi="Courier New" w:cs="Courier New"/>
+          <w:color w:val="000000"/>
+          <w:sz w:val="21"/>
+          <w:szCs w:val="21"/>
+          <w:lang w:eastAsia="en-IN"/>
+        </w:rPr>
+        <w:t xml:space="preserve">Avg Los Trade         : </w:t>
       </w:r>
       <w:r>
         <w:rPr>
@@ -3478,82 +3358,58 @@
           <w:lang w:eastAsia="en-IN"/>
         </w:rPr>
       </w:pPr>
-      <w:proofErr w:type="spellStart"/>
-      <w:r>
-        <w:rPr>
-          <w:rFonts w:ascii="Courier New" w:eastAsia="Times New Roman" w:hAnsi="Courier New" w:cs="Courier New"/>
-          <w:color w:val="000000"/>
-          <w:sz w:val="21"/>
-          <w:szCs w:val="21"/>
-          <w:lang w:eastAsia="en-IN"/>
-        </w:rPr>
-        <w:t>Avg</w:t>
-      </w:r>
-      <w:proofErr w:type="spellEnd"/>
-      <w:r>
-        <w:rPr>
-          <w:rFonts w:ascii="Courier New" w:eastAsia="Times New Roman" w:hAnsi="Courier New" w:cs="Courier New"/>
-          <w:color w:val="000000"/>
-          <w:sz w:val="21"/>
-          <w:szCs w:val="21"/>
-          <w:lang w:eastAsia="en-IN"/>
-        </w:rPr>
-        <w:t xml:space="preserve"> Win Trade         : €86.367</w:t>
-      </w:r>
-    </w:p>
-    <w:p>
-      <w:pPr>
-        <w:shd w:val="clear" w:color="auto" w:fill="FFFFFF"/>
-        <w:tabs>
-          <w:tab w:val="left" w:pos="916"/>
-          <w:tab w:val="left" w:pos="1832"/>
-          <w:tab w:val="left" w:pos="2748"/>
-          <w:tab w:val="left" w:pos="3664"/>
-          <w:tab w:val="left" w:pos="4580"/>
-          <w:tab w:val="left" w:pos="5496"/>
-          <w:tab w:val="left" w:pos="6412"/>
-          <w:tab w:val="left" w:pos="7328"/>
-          <w:tab w:val="left" w:pos="8244"/>
-          <w:tab w:val="left" w:pos="9160"/>
-          <w:tab w:val="left" w:pos="10076"/>
-          <w:tab w:val="left" w:pos="10992"/>
-          <w:tab w:val="left" w:pos="11908"/>
-          <w:tab w:val="left" w:pos="12824"/>
-          <w:tab w:val="left" w:pos="13740"/>
-          <w:tab w:val="left" w:pos="14656"/>
-        </w:tabs>
-        <w:wordWrap w:val="0"/>
-        <w:spacing w:after="0" w:line="240" w:lineRule="auto"/>
-        <w:textAlignment w:val="baseline"/>
-        <w:rPr>
-          <w:rFonts w:ascii="Courier New" w:eastAsia="Times New Roman" w:hAnsi="Courier New" w:cs="Courier New"/>
-          <w:color w:val="000000"/>
-          <w:sz w:val="21"/>
-          <w:szCs w:val="21"/>
-          <w:lang w:eastAsia="en-IN"/>
-        </w:rPr>
-      </w:pPr>
-      <w:proofErr w:type="spellStart"/>
-      <w:r>
-        <w:rPr>
-          <w:rFonts w:ascii="Courier New" w:eastAsia="Times New Roman" w:hAnsi="Courier New" w:cs="Courier New"/>
-          <w:color w:val="000000"/>
-          <w:sz w:val="21"/>
-          <w:szCs w:val="21"/>
-          <w:lang w:eastAsia="en-IN"/>
-        </w:rPr>
-        <w:t>Avg</w:t>
-      </w:r>
-      <w:proofErr w:type="spellEnd"/>
-      <w:r>
-        <w:rPr>
-          <w:rFonts w:ascii="Courier New" w:eastAsia="Times New Roman" w:hAnsi="Courier New" w:cs="Courier New"/>
-          <w:color w:val="000000"/>
-          <w:sz w:val="21"/>
-          <w:szCs w:val="21"/>
-          <w:lang w:eastAsia="en-IN"/>
-        </w:rPr>
-        <w:t xml:space="preserve"> Los Trade         : €-58.800</w:t>
+      <w:r>
+        <w:rPr>
+          <w:rFonts w:ascii="Courier New" w:eastAsia="Times New Roman" w:hAnsi="Courier New" w:cs="Courier New"/>
+          <w:color w:val="000000"/>
+          <w:sz w:val="21"/>
+          <w:szCs w:val="21"/>
+          <w:lang w:eastAsia="en-IN"/>
+        </w:rPr>
+        <w:t>Avg Win Trade         : €86.367</w:t>
+      </w:r>
+    </w:p>
+    <w:p>
+      <w:pPr>
+        <w:shd w:val="clear" w:color="auto" w:fill="FFFFFF"/>
+        <w:tabs>
+          <w:tab w:val="left" w:pos="916"/>
+          <w:tab w:val="left" w:pos="1832"/>
+          <w:tab w:val="left" w:pos="2748"/>
+          <w:tab w:val="left" w:pos="3664"/>
+          <w:tab w:val="left" w:pos="4580"/>
+          <w:tab w:val="left" w:pos="5496"/>
+          <w:tab w:val="left" w:pos="6412"/>
+          <w:tab w:val="left" w:pos="7328"/>
+          <w:tab w:val="left" w:pos="8244"/>
+          <w:tab w:val="left" w:pos="9160"/>
+          <w:tab w:val="left" w:pos="10076"/>
+          <w:tab w:val="left" w:pos="10992"/>
+          <w:tab w:val="left" w:pos="11908"/>
+          <w:tab w:val="left" w:pos="12824"/>
+          <w:tab w:val="left" w:pos="13740"/>
+          <w:tab w:val="left" w:pos="14656"/>
+        </w:tabs>
+        <w:wordWrap w:val="0"/>
+        <w:spacing w:after="0" w:line="240" w:lineRule="auto"/>
+        <w:textAlignment w:val="baseline"/>
+        <w:rPr>
+          <w:rFonts w:ascii="Courier New" w:eastAsia="Times New Roman" w:hAnsi="Courier New" w:cs="Courier New"/>
+          <w:color w:val="000000"/>
+          <w:sz w:val="21"/>
+          <w:szCs w:val="21"/>
+          <w:lang w:eastAsia="en-IN"/>
+        </w:rPr>
+      </w:pPr>
+      <w:r>
+        <w:rPr>
+          <w:rFonts w:ascii="Courier New" w:eastAsia="Times New Roman" w:hAnsi="Courier New" w:cs="Courier New"/>
+          <w:color w:val="000000"/>
+          <w:sz w:val="21"/>
+          <w:szCs w:val="21"/>
+          <w:lang w:eastAsia="en-IN"/>
+        </w:rPr>
+        <w:t>Avg Los Trade         : €-58.800</w:t>
       </w:r>
     </w:p>
     <w:p>
@@ -3998,82 +3854,58 @@
           <w:lang w:eastAsia="en-IN"/>
         </w:rPr>
       </w:pPr>
-      <w:proofErr w:type="spellStart"/>
-      <w:r>
-        <w:rPr>
-          <w:rFonts w:ascii="Courier New" w:eastAsia="Times New Roman" w:hAnsi="Courier New" w:cs="Courier New"/>
-          <w:color w:val="000000"/>
-          <w:sz w:val="21"/>
-          <w:szCs w:val="21"/>
-          <w:lang w:eastAsia="en-IN"/>
-        </w:rPr>
-        <w:t>Avg</w:t>
-      </w:r>
-      <w:proofErr w:type="spellEnd"/>
-      <w:r>
-        <w:rPr>
-          <w:rFonts w:ascii="Courier New" w:eastAsia="Times New Roman" w:hAnsi="Courier New" w:cs="Courier New"/>
-          <w:color w:val="000000"/>
-          <w:sz w:val="21"/>
-          <w:szCs w:val="21"/>
-          <w:lang w:eastAsia="en-IN"/>
-        </w:rPr>
-        <w:t xml:space="preserve"> Win Trade         : €100.762</w:t>
-      </w:r>
-    </w:p>
-    <w:p>
-      <w:pPr>
-        <w:shd w:val="clear" w:color="auto" w:fill="FFFFFF"/>
-        <w:tabs>
-          <w:tab w:val="left" w:pos="916"/>
-          <w:tab w:val="left" w:pos="1832"/>
-          <w:tab w:val="left" w:pos="2748"/>
-          <w:tab w:val="left" w:pos="3664"/>
-          <w:tab w:val="left" w:pos="4580"/>
-          <w:tab w:val="left" w:pos="5496"/>
-          <w:tab w:val="left" w:pos="6412"/>
-          <w:tab w:val="left" w:pos="7328"/>
-          <w:tab w:val="left" w:pos="8244"/>
-          <w:tab w:val="left" w:pos="9160"/>
-          <w:tab w:val="left" w:pos="10076"/>
-          <w:tab w:val="left" w:pos="10992"/>
-          <w:tab w:val="left" w:pos="11908"/>
-          <w:tab w:val="left" w:pos="12824"/>
-          <w:tab w:val="left" w:pos="13740"/>
-          <w:tab w:val="left" w:pos="14656"/>
-        </w:tabs>
-        <w:wordWrap w:val="0"/>
-        <w:spacing w:after="0" w:line="240" w:lineRule="auto"/>
-        <w:textAlignment w:val="baseline"/>
-        <w:rPr>
-          <w:rFonts w:ascii="Courier New" w:eastAsia="Times New Roman" w:hAnsi="Courier New" w:cs="Courier New"/>
-          <w:color w:val="000000"/>
-          <w:sz w:val="21"/>
-          <w:szCs w:val="21"/>
-          <w:lang w:eastAsia="en-IN"/>
-        </w:rPr>
-      </w:pPr>
-      <w:proofErr w:type="spellStart"/>
-      <w:r>
-        <w:rPr>
-          <w:rFonts w:ascii="Courier New" w:eastAsia="Times New Roman" w:hAnsi="Courier New" w:cs="Courier New"/>
-          <w:color w:val="000000"/>
-          <w:sz w:val="21"/>
-          <w:szCs w:val="21"/>
-          <w:lang w:eastAsia="en-IN"/>
-        </w:rPr>
-        <w:t>Avg</w:t>
-      </w:r>
-      <w:proofErr w:type="spellEnd"/>
-      <w:r>
-        <w:rPr>
-          <w:rFonts w:ascii="Courier New" w:eastAsia="Times New Roman" w:hAnsi="Courier New" w:cs="Courier New"/>
-          <w:color w:val="000000"/>
-          <w:sz w:val="21"/>
-          <w:szCs w:val="21"/>
-          <w:lang w:eastAsia="en-IN"/>
-        </w:rPr>
-        <w:t xml:space="preserve"> Los Trade         : €-68.600</w:t>
+      <w:r>
+        <w:rPr>
+          <w:rFonts w:ascii="Courier New" w:eastAsia="Times New Roman" w:hAnsi="Courier New" w:cs="Courier New"/>
+          <w:color w:val="000000"/>
+          <w:sz w:val="21"/>
+          <w:szCs w:val="21"/>
+          <w:lang w:eastAsia="en-IN"/>
+        </w:rPr>
+        <w:t>Avg Win Trade         : €100.762</w:t>
+      </w:r>
+    </w:p>
+    <w:p>
+      <w:pPr>
+        <w:shd w:val="clear" w:color="auto" w:fill="FFFFFF"/>
+        <w:tabs>
+          <w:tab w:val="left" w:pos="916"/>
+          <w:tab w:val="left" w:pos="1832"/>
+          <w:tab w:val="left" w:pos="2748"/>
+          <w:tab w:val="left" w:pos="3664"/>
+          <w:tab w:val="left" w:pos="4580"/>
+          <w:tab w:val="left" w:pos="5496"/>
+          <w:tab w:val="left" w:pos="6412"/>
+          <w:tab w:val="left" w:pos="7328"/>
+          <w:tab w:val="left" w:pos="8244"/>
+          <w:tab w:val="left" w:pos="9160"/>
+          <w:tab w:val="left" w:pos="10076"/>
+          <w:tab w:val="left" w:pos="10992"/>
+          <w:tab w:val="left" w:pos="11908"/>
+          <w:tab w:val="left" w:pos="12824"/>
+          <w:tab w:val="left" w:pos="13740"/>
+          <w:tab w:val="left" w:pos="14656"/>
+        </w:tabs>
+        <w:wordWrap w:val="0"/>
+        <w:spacing w:after="0" w:line="240" w:lineRule="auto"/>
+        <w:textAlignment w:val="baseline"/>
+        <w:rPr>
+          <w:rFonts w:ascii="Courier New" w:eastAsia="Times New Roman" w:hAnsi="Courier New" w:cs="Courier New"/>
+          <w:color w:val="000000"/>
+          <w:sz w:val="21"/>
+          <w:szCs w:val="21"/>
+          <w:lang w:eastAsia="en-IN"/>
+        </w:rPr>
+      </w:pPr>
+      <w:r>
+        <w:rPr>
+          <w:rFonts w:ascii="Courier New" w:eastAsia="Times New Roman" w:hAnsi="Courier New" w:cs="Courier New"/>
+          <w:color w:val="000000"/>
+          <w:sz w:val="21"/>
+          <w:szCs w:val="21"/>
+          <w:lang w:eastAsia="en-IN"/>
+        </w:rPr>
+        <w:t>Avg Los Trade         : €-68.600</w:t>
       </w:r>
     </w:p>
     <w:p>
@@ -4518,82 +4350,58 @@
           <w:lang w:eastAsia="en-IN"/>
         </w:rPr>
       </w:pPr>
-      <w:proofErr w:type="spellStart"/>
-      <w:r>
-        <w:rPr>
-          <w:rFonts w:ascii="Courier New" w:eastAsia="Times New Roman" w:hAnsi="Courier New" w:cs="Courier New"/>
-          <w:color w:val="000000"/>
-          <w:sz w:val="21"/>
-          <w:szCs w:val="21"/>
-          <w:lang w:eastAsia="en-IN"/>
-        </w:rPr>
-        <w:t>Avg</w:t>
-      </w:r>
-      <w:proofErr w:type="spellEnd"/>
-      <w:r>
-        <w:rPr>
-          <w:rFonts w:ascii="Courier New" w:eastAsia="Times New Roman" w:hAnsi="Courier New" w:cs="Courier New"/>
-          <w:color w:val="000000"/>
-          <w:sz w:val="21"/>
-          <w:szCs w:val="21"/>
-          <w:lang w:eastAsia="en-IN"/>
-        </w:rPr>
-        <w:t xml:space="preserve"> Win Trade         : €115.156</w:t>
-      </w:r>
-    </w:p>
-    <w:p>
-      <w:pPr>
-        <w:shd w:val="clear" w:color="auto" w:fill="FFFFFF"/>
-        <w:tabs>
-          <w:tab w:val="left" w:pos="916"/>
-          <w:tab w:val="left" w:pos="1832"/>
-          <w:tab w:val="left" w:pos="2748"/>
-          <w:tab w:val="left" w:pos="3664"/>
-          <w:tab w:val="left" w:pos="4580"/>
-          <w:tab w:val="left" w:pos="5496"/>
-          <w:tab w:val="left" w:pos="6412"/>
-          <w:tab w:val="left" w:pos="7328"/>
-          <w:tab w:val="left" w:pos="8244"/>
-          <w:tab w:val="left" w:pos="9160"/>
-          <w:tab w:val="left" w:pos="10076"/>
-          <w:tab w:val="left" w:pos="10992"/>
-          <w:tab w:val="left" w:pos="11908"/>
-          <w:tab w:val="left" w:pos="12824"/>
-          <w:tab w:val="left" w:pos="13740"/>
-          <w:tab w:val="left" w:pos="14656"/>
-        </w:tabs>
-        <w:wordWrap w:val="0"/>
-        <w:spacing w:after="0" w:line="240" w:lineRule="auto"/>
-        <w:textAlignment w:val="baseline"/>
-        <w:rPr>
-          <w:rFonts w:ascii="Courier New" w:eastAsia="Times New Roman" w:hAnsi="Courier New" w:cs="Courier New"/>
-          <w:color w:val="000000"/>
-          <w:sz w:val="21"/>
-          <w:szCs w:val="21"/>
-          <w:lang w:eastAsia="en-IN"/>
-        </w:rPr>
-      </w:pPr>
-      <w:proofErr w:type="spellStart"/>
-      <w:r>
-        <w:rPr>
-          <w:rFonts w:ascii="Courier New" w:eastAsia="Times New Roman" w:hAnsi="Courier New" w:cs="Courier New"/>
-          <w:color w:val="000000"/>
-          <w:sz w:val="21"/>
-          <w:szCs w:val="21"/>
-          <w:lang w:eastAsia="en-IN"/>
-        </w:rPr>
-        <w:t>Avg</w:t>
-      </w:r>
-      <w:proofErr w:type="spellEnd"/>
-      <w:r>
-        <w:rPr>
-          <w:rFonts w:ascii="Courier New" w:eastAsia="Times New Roman" w:hAnsi="Courier New" w:cs="Courier New"/>
-          <w:color w:val="000000"/>
-          <w:sz w:val="21"/>
-          <w:szCs w:val="21"/>
-          <w:lang w:eastAsia="en-IN"/>
-        </w:rPr>
-        <w:t xml:space="preserve"> Los Trade         : €-78.400</w:t>
+      <w:r>
+        <w:rPr>
+          <w:rFonts w:ascii="Courier New" w:eastAsia="Times New Roman" w:hAnsi="Courier New" w:cs="Courier New"/>
+          <w:color w:val="000000"/>
+          <w:sz w:val="21"/>
+          <w:szCs w:val="21"/>
+          <w:lang w:eastAsia="en-IN"/>
+        </w:rPr>
+        <w:t>Avg Win Trade         : €115.156</w:t>
+      </w:r>
+    </w:p>
+    <w:p>
+      <w:pPr>
+        <w:shd w:val="clear" w:color="auto" w:fill="FFFFFF"/>
+        <w:tabs>
+          <w:tab w:val="left" w:pos="916"/>
+          <w:tab w:val="left" w:pos="1832"/>
+          <w:tab w:val="left" w:pos="2748"/>
+          <w:tab w:val="left" w:pos="3664"/>
+          <w:tab w:val="left" w:pos="4580"/>
+          <w:tab w:val="left" w:pos="5496"/>
+          <w:tab w:val="left" w:pos="6412"/>
+          <w:tab w:val="left" w:pos="7328"/>
+          <w:tab w:val="left" w:pos="8244"/>
+          <w:tab w:val="left" w:pos="9160"/>
+          <w:tab w:val="left" w:pos="10076"/>
+          <w:tab w:val="left" w:pos="10992"/>
+          <w:tab w:val="left" w:pos="11908"/>
+          <w:tab w:val="left" w:pos="12824"/>
+          <w:tab w:val="left" w:pos="13740"/>
+          <w:tab w:val="left" w:pos="14656"/>
+        </w:tabs>
+        <w:wordWrap w:val="0"/>
+        <w:spacing w:after="0" w:line="240" w:lineRule="auto"/>
+        <w:textAlignment w:val="baseline"/>
+        <w:rPr>
+          <w:rFonts w:ascii="Courier New" w:eastAsia="Times New Roman" w:hAnsi="Courier New" w:cs="Courier New"/>
+          <w:color w:val="000000"/>
+          <w:sz w:val="21"/>
+          <w:szCs w:val="21"/>
+          <w:lang w:eastAsia="en-IN"/>
+        </w:rPr>
+      </w:pPr>
+      <w:r>
+        <w:rPr>
+          <w:rFonts w:ascii="Courier New" w:eastAsia="Times New Roman" w:hAnsi="Courier New" w:cs="Courier New"/>
+          <w:color w:val="000000"/>
+          <w:sz w:val="21"/>
+          <w:szCs w:val="21"/>
+          <w:lang w:eastAsia="en-IN"/>
+        </w:rPr>
+        <w:t>Avg Los Trade         : €-78.400</w:t>
       </w:r>
     </w:p>
     <w:p>
@@ -5038,82 +4846,58 @@
           <w:lang w:eastAsia="en-IN"/>
         </w:rPr>
       </w:pPr>
-      <w:proofErr w:type="spellStart"/>
-      <w:r>
-        <w:rPr>
-          <w:rFonts w:ascii="Courier New" w:eastAsia="Times New Roman" w:hAnsi="Courier New" w:cs="Courier New"/>
-          <w:color w:val="000000"/>
-          <w:sz w:val="21"/>
-          <w:szCs w:val="21"/>
-          <w:lang w:eastAsia="en-IN"/>
-        </w:rPr>
-        <w:t>Avg</w:t>
-      </w:r>
-      <w:proofErr w:type="spellEnd"/>
-      <w:r>
-        <w:rPr>
-          <w:rFonts w:ascii="Courier New" w:eastAsia="Times New Roman" w:hAnsi="Courier New" w:cs="Courier New"/>
-          <w:color w:val="000000"/>
-          <w:sz w:val="21"/>
-          <w:szCs w:val="21"/>
-          <w:lang w:eastAsia="en-IN"/>
-        </w:rPr>
-        <w:t xml:space="preserve"> Win Trade         : €129.551</w:t>
-      </w:r>
-    </w:p>
-    <w:p>
-      <w:pPr>
-        <w:shd w:val="clear" w:color="auto" w:fill="FFFFFF"/>
-        <w:tabs>
-          <w:tab w:val="left" w:pos="916"/>
-          <w:tab w:val="left" w:pos="1832"/>
-          <w:tab w:val="left" w:pos="2748"/>
-          <w:tab w:val="left" w:pos="3664"/>
-          <w:tab w:val="left" w:pos="4580"/>
-          <w:tab w:val="left" w:pos="5496"/>
-          <w:tab w:val="left" w:pos="6412"/>
-          <w:tab w:val="left" w:pos="7328"/>
-          <w:tab w:val="left" w:pos="8244"/>
-          <w:tab w:val="left" w:pos="9160"/>
-          <w:tab w:val="left" w:pos="10076"/>
-          <w:tab w:val="left" w:pos="10992"/>
-          <w:tab w:val="left" w:pos="11908"/>
-          <w:tab w:val="left" w:pos="12824"/>
-          <w:tab w:val="left" w:pos="13740"/>
-          <w:tab w:val="left" w:pos="14656"/>
-        </w:tabs>
-        <w:wordWrap w:val="0"/>
-        <w:spacing w:after="0" w:line="240" w:lineRule="auto"/>
-        <w:textAlignment w:val="baseline"/>
-        <w:rPr>
-          <w:rFonts w:ascii="Courier New" w:eastAsia="Times New Roman" w:hAnsi="Courier New" w:cs="Courier New"/>
-          <w:color w:val="000000"/>
-          <w:sz w:val="21"/>
-          <w:szCs w:val="21"/>
-          <w:lang w:eastAsia="en-IN"/>
-        </w:rPr>
-      </w:pPr>
-      <w:proofErr w:type="spellStart"/>
-      <w:r>
-        <w:rPr>
-          <w:rFonts w:ascii="Courier New" w:eastAsia="Times New Roman" w:hAnsi="Courier New" w:cs="Courier New"/>
-          <w:color w:val="000000"/>
-          <w:sz w:val="21"/>
-          <w:szCs w:val="21"/>
-          <w:lang w:eastAsia="en-IN"/>
-        </w:rPr>
-        <w:t>Avg</w:t>
-      </w:r>
-      <w:proofErr w:type="spellEnd"/>
-      <w:r>
-        <w:rPr>
-          <w:rFonts w:ascii="Courier New" w:eastAsia="Times New Roman" w:hAnsi="Courier New" w:cs="Courier New"/>
-          <w:color w:val="000000"/>
-          <w:sz w:val="21"/>
-          <w:szCs w:val="21"/>
-          <w:lang w:eastAsia="en-IN"/>
-        </w:rPr>
-        <w:t xml:space="preserve"> Los Trade         : €-88.200</w:t>
+      <w:r>
+        <w:rPr>
+          <w:rFonts w:ascii="Courier New" w:eastAsia="Times New Roman" w:hAnsi="Courier New" w:cs="Courier New"/>
+          <w:color w:val="000000"/>
+          <w:sz w:val="21"/>
+          <w:szCs w:val="21"/>
+          <w:lang w:eastAsia="en-IN"/>
+        </w:rPr>
+        <w:t>Avg Win Trade         : €129.551</w:t>
+      </w:r>
+    </w:p>
+    <w:p>
+      <w:pPr>
+        <w:shd w:val="clear" w:color="auto" w:fill="FFFFFF"/>
+        <w:tabs>
+          <w:tab w:val="left" w:pos="916"/>
+          <w:tab w:val="left" w:pos="1832"/>
+          <w:tab w:val="left" w:pos="2748"/>
+          <w:tab w:val="left" w:pos="3664"/>
+          <w:tab w:val="left" w:pos="4580"/>
+          <w:tab w:val="left" w:pos="5496"/>
+          <w:tab w:val="left" w:pos="6412"/>
+          <w:tab w:val="left" w:pos="7328"/>
+          <w:tab w:val="left" w:pos="8244"/>
+          <w:tab w:val="left" w:pos="9160"/>
+          <w:tab w:val="left" w:pos="10076"/>
+          <w:tab w:val="left" w:pos="10992"/>
+          <w:tab w:val="left" w:pos="11908"/>
+          <w:tab w:val="left" w:pos="12824"/>
+          <w:tab w:val="left" w:pos="13740"/>
+          <w:tab w:val="left" w:pos="14656"/>
+        </w:tabs>
+        <w:wordWrap w:val="0"/>
+        <w:spacing w:after="0" w:line="240" w:lineRule="auto"/>
+        <w:textAlignment w:val="baseline"/>
+        <w:rPr>
+          <w:rFonts w:ascii="Courier New" w:eastAsia="Times New Roman" w:hAnsi="Courier New" w:cs="Courier New"/>
+          <w:color w:val="000000"/>
+          <w:sz w:val="21"/>
+          <w:szCs w:val="21"/>
+          <w:lang w:eastAsia="en-IN"/>
+        </w:rPr>
+      </w:pPr>
+      <w:r>
+        <w:rPr>
+          <w:rFonts w:ascii="Courier New" w:eastAsia="Times New Roman" w:hAnsi="Courier New" w:cs="Courier New"/>
+          <w:color w:val="000000"/>
+          <w:sz w:val="21"/>
+          <w:szCs w:val="21"/>
+          <w:lang w:eastAsia="en-IN"/>
+        </w:rPr>
+        <w:t>Avg Los Trade         : €-88.200</w:t>
       </w:r>
     </w:p>
     <w:p>
@@ -5558,62 +5342,49 @@
           <w:lang w:eastAsia="en-IN"/>
         </w:rPr>
       </w:pPr>
-      <w:proofErr w:type="spellStart"/>
-      <w:r>
-        <w:rPr>
-          <w:rFonts w:ascii="Courier New" w:eastAsia="Times New Roman" w:hAnsi="Courier New" w:cs="Courier New"/>
-          <w:color w:val="000000"/>
-          <w:sz w:val="21"/>
-          <w:szCs w:val="21"/>
-          <w:lang w:eastAsia="en-IN"/>
-        </w:rPr>
-        <w:t>Avg</w:t>
-      </w:r>
-      <w:proofErr w:type="spellEnd"/>
-      <w:r>
-        <w:rPr>
-          <w:rFonts w:ascii="Courier New" w:eastAsia="Times New Roman" w:hAnsi="Courier New" w:cs="Courier New"/>
-          <w:color w:val="000000"/>
-          <w:sz w:val="21"/>
-          <w:szCs w:val="21"/>
-          <w:lang w:eastAsia="en-IN"/>
-        </w:rPr>
-        <w:t xml:space="preserve"> Win Trade         : €143.945</w:t>
-      </w:r>
-    </w:p>
-    <w:p>
-      <w:pPr>
-        <w:shd w:val="clear" w:color="auto" w:fill="FFFFFF"/>
-        <w:tabs>
-          <w:tab w:val="left" w:pos="916"/>
-          <w:tab w:val="left" w:pos="1832"/>
-          <w:tab w:val="left" w:pos="2748"/>
-          <w:tab w:val="left" w:pos="3664"/>
-          <w:tab w:val="left" w:pos="4580"/>
-          <w:tab w:val="left" w:pos="5496"/>
-          <w:tab w:val="left" w:pos="6412"/>
-          <w:tab w:val="left" w:pos="7328"/>
-          <w:tab w:val="left" w:pos="8244"/>
-          <w:tab w:val="left" w:pos="9160"/>
-          <w:tab w:val="left" w:pos="10076"/>
-          <w:tab w:val="left" w:pos="10992"/>
-          <w:tab w:val="left" w:pos="11908"/>
-          <w:tab w:val="left" w:pos="12824"/>
-          <w:tab w:val="left" w:pos="13740"/>
-          <w:tab w:val="left" w:pos="14656"/>
-        </w:tabs>
-        <w:wordWrap w:val="0"/>
-        <w:spacing w:after="0" w:line="240" w:lineRule="auto"/>
-        <w:textAlignment w:val="baseline"/>
-        <w:rPr>
-          <w:rFonts w:ascii="Courier New" w:eastAsia="Times New Roman" w:hAnsi="Courier New" w:cs="Courier New"/>
-          <w:color w:val="000000"/>
-          <w:sz w:val="21"/>
-          <w:szCs w:val="21"/>
-          <w:lang w:eastAsia="en-IN"/>
-        </w:rPr>
-      </w:pPr>
-      <w:proofErr w:type="spellStart"/>
+      <w:r>
+        <w:rPr>
+          <w:rFonts w:ascii="Courier New" w:eastAsia="Times New Roman" w:hAnsi="Courier New" w:cs="Courier New"/>
+          <w:color w:val="000000"/>
+          <w:sz w:val="21"/>
+          <w:szCs w:val="21"/>
+          <w:lang w:eastAsia="en-IN"/>
+        </w:rPr>
+        <w:t>Avg Win Trade         : €143.945</w:t>
+      </w:r>
+    </w:p>
+    <w:p>
+      <w:pPr>
+        <w:shd w:val="clear" w:color="auto" w:fill="FFFFFF"/>
+        <w:tabs>
+          <w:tab w:val="left" w:pos="916"/>
+          <w:tab w:val="left" w:pos="1832"/>
+          <w:tab w:val="left" w:pos="2748"/>
+          <w:tab w:val="left" w:pos="3664"/>
+          <w:tab w:val="left" w:pos="4580"/>
+          <w:tab w:val="left" w:pos="5496"/>
+          <w:tab w:val="left" w:pos="6412"/>
+          <w:tab w:val="left" w:pos="7328"/>
+          <w:tab w:val="left" w:pos="8244"/>
+          <w:tab w:val="left" w:pos="9160"/>
+          <w:tab w:val="left" w:pos="10076"/>
+          <w:tab w:val="left" w:pos="10992"/>
+          <w:tab w:val="left" w:pos="11908"/>
+          <w:tab w:val="left" w:pos="12824"/>
+          <w:tab w:val="left" w:pos="13740"/>
+          <w:tab w:val="left" w:pos="14656"/>
+        </w:tabs>
+        <w:wordWrap w:val="0"/>
+        <w:spacing w:after="0" w:line="240" w:lineRule="auto"/>
+        <w:textAlignment w:val="baseline"/>
+        <w:rPr>
+          <w:rFonts w:ascii="Courier New" w:eastAsia="Times New Roman" w:hAnsi="Courier New" w:cs="Courier New"/>
+          <w:color w:val="000000"/>
+          <w:sz w:val="21"/>
+          <w:szCs w:val="21"/>
+          <w:lang w:eastAsia="en-IN"/>
+        </w:rPr>
+      </w:pPr>
       <w:r>
         <w:rPr>
           <w:rFonts w:ascii="Courier New" w:eastAsia="Times New Roman" w:hAnsi="Courier New" w:cs="Courier New"/>
@@ -5623,18 +5394,7 @@
           <w:lang w:eastAsia="en-IN"/>
         </w:rPr>
         <w:lastRenderedPageBreak/>
-        <w:t>Avg</w:t>
-      </w:r>
-      <w:proofErr w:type="spellEnd"/>
-      <w:r>
-        <w:rPr>
-          <w:rFonts w:ascii="Courier New" w:eastAsia="Times New Roman" w:hAnsi="Courier New" w:cs="Courier New"/>
-          <w:color w:val="000000"/>
-          <w:sz w:val="21"/>
-          <w:szCs w:val="21"/>
-          <w:lang w:eastAsia="en-IN"/>
-        </w:rPr>
-        <w:t xml:space="preserve"> Los Trade         : €-98.000</w:t>
+        <w:t>Avg Los Trade         : €-98.000</w:t>
       </w:r>
     </w:p>
     <w:p>
@@ -6079,82 +5839,58 @@
           <w:lang w:eastAsia="en-IN"/>
         </w:rPr>
       </w:pPr>
-      <w:proofErr w:type="spellStart"/>
-      <w:r>
-        <w:rPr>
-          <w:rFonts w:ascii="Courier New" w:eastAsia="Times New Roman" w:hAnsi="Courier New" w:cs="Courier New"/>
-          <w:color w:val="000000"/>
-          <w:sz w:val="21"/>
-          <w:szCs w:val="21"/>
-          <w:lang w:eastAsia="en-IN"/>
-        </w:rPr>
-        <w:t>Avg</w:t>
-      </w:r>
-      <w:proofErr w:type="spellEnd"/>
-      <w:r>
-        <w:rPr>
-          <w:rFonts w:ascii="Courier New" w:eastAsia="Times New Roman" w:hAnsi="Courier New" w:cs="Courier New"/>
-          <w:color w:val="000000"/>
-          <w:sz w:val="21"/>
-          <w:szCs w:val="21"/>
-          <w:lang w:eastAsia="en-IN"/>
-        </w:rPr>
-        <w:t xml:space="preserve"> Win Trade         : €287.890</w:t>
-      </w:r>
-    </w:p>
-    <w:p>
-      <w:pPr>
-        <w:shd w:val="clear" w:color="auto" w:fill="FFFFFF"/>
-        <w:tabs>
-          <w:tab w:val="left" w:pos="916"/>
-          <w:tab w:val="left" w:pos="1832"/>
-          <w:tab w:val="left" w:pos="2748"/>
-          <w:tab w:val="left" w:pos="3664"/>
-          <w:tab w:val="left" w:pos="4580"/>
-          <w:tab w:val="left" w:pos="5496"/>
-          <w:tab w:val="left" w:pos="6412"/>
-          <w:tab w:val="left" w:pos="7328"/>
-          <w:tab w:val="left" w:pos="8244"/>
-          <w:tab w:val="left" w:pos="9160"/>
-          <w:tab w:val="left" w:pos="10076"/>
-          <w:tab w:val="left" w:pos="10992"/>
-          <w:tab w:val="left" w:pos="11908"/>
-          <w:tab w:val="left" w:pos="12824"/>
-          <w:tab w:val="left" w:pos="13740"/>
-          <w:tab w:val="left" w:pos="14656"/>
-        </w:tabs>
-        <w:wordWrap w:val="0"/>
-        <w:spacing w:after="0" w:line="240" w:lineRule="auto"/>
-        <w:textAlignment w:val="baseline"/>
-        <w:rPr>
-          <w:rFonts w:ascii="Courier New" w:eastAsia="Times New Roman" w:hAnsi="Courier New" w:cs="Courier New"/>
-          <w:color w:val="000000"/>
-          <w:sz w:val="21"/>
-          <w:szCs w:val="21"/>
-          <w:lang w:eastAsia="en-IN"/>
-        </w:rPr>
-      </w:pPr>
-      <w:proofErr w:type="spellStart"/>
-      <w:r>
-        <w:rPr>
-          <w:rFonts w:ascii="Courier New" w:eastAsia="Times New Roman" w:hAnsi="Courier New" w:cs="Courier New"/>
-          <w:color w:val="000000"/>
-          <w:sz w:val="21"/>
-          <w:szCs w:val="21"/>
-          <w:lang w:eastAsia="en-IN"/>
-        </w:rPr>
-        <w:t>Avg</w:t>
-      </w:r>
-      <w:proofErr w:type="spellEnd"/>
-      <w:r>
-        <w:rPr>
-          <w:rFonts w:ascii="Courier New" w:eastAsia="Times New Roman" w:hAnsi="Courier New" w:cs="Courier New"/>
-          <w:color w:val="000000"/>
-          <w:sz w:val="21"/>
-          <w:szCs w:val="21"/>
-          <w:lang w:eastAsia="en-IN"/>
-        </w:rPr>
-        <w:t xml:space="preserve"> Los Trade         : €-195.999</w:t>
+      <w:r>
+        <w:rPr>
+          <w:rFonts w:ascii="Courier New" w:eastAsia="Times New Roman" w:hAnsi="Courier New" w:cs="Courier New"/>
+          <w:color w:val="000000"/>
+          <w:sz w:val="21"/>
+          <w:szCs w:val="21"/>
+          <w:lang w:eastAsia="en-IN"/>
+        </w:rPr>
+        <w:t>Avg Win Trade         : €287.890</w:t>
+      </w:r>
+    </w:p>
+    <w:p>
+      <w:pPr>
+        <w:shd w:val="clear" w:color="auto" w:fill="FFFFFF"/>
+        <w:tabs>
+          <w:tab w:val="left" w:pos="916"/>
+          <w:tab w:val="left" w:pos="1832"/>
+          <w:tab w:val="left" w:pos="2748"/>
+          <w:tab w:val="left" w:pos="3664"/>
+          <w:tab w:val="left" w:pos="4580"/>
+          <w:tab w:val="left" w:pos="5496"/>
+          <w:tab w:val="left" w:pos="6412"/>
+          <w:tab w:val="left" w:pos="7328"/>
+          <w:tab w:val="left" w:pos="8244"/>
+          <w:tab w:val="left" w:pos="9160"/>
+          <w:tab w:val="left" w:pos="10076"/>
+          <w:tab w:val="left" w:pos="10992"/>
+          <w:tab w:val="left" w:pos="11908"/>
+          <w:tab w:val="left" w:pos="12824"/>
+          <w:tab w:val="left" w:pos="13740"/>
+          <w:tab w:val="left" w:pos="14656"/>
+        </w:tabs>
+        <w:wordWrap w:val="0"/>
+        <w:spacing w:after="0" w:line="240" w:lineRule="auto"/>
+        <w:textAlignment w:val="baseline"/>
+        <w:rPr>
+          <w:rFonts w:ascii="Courier New" w:eastAsia="Times New Roman" w:hAnsi="Courier New" w:cs="Courier New"/>
+          <w:color w:val="000000"/>
+          <w:sz w:val="21"/>
+          <w:szCs w:val="21"/>
+          <w:lang w:eastAsia="en-IN"/>
+        </w:rPr>
+      </w:pPr>
+      <w:r>
+        <w:rPr>
+          <w:rFonts w:ascii="Courier New" w:eastAsia="Times New Roman" w:hAnsi="Courier New" w:cs="Courier New"/>
+          <w:color w:val="000000"/>
+          <w:sz w:val="21"/>
+          <w:szCs w:val="21"/>
+          <w:lang w:eastAsia="en-IN"/>
+        </w:rPr>
+        <w:t>Avg Los Trade         : €-195.999</w:t>
       </w:r>
     </w:p>
     <w:p>
@@ -6599,82 +6335,58 @@
           <w:lang w:eastAsia="en-IN"/>
         </w:rPr>
       </w:pPr>
-      <w:proofErr w:type="spellStart"/>
-      <w:r>
-        <w:rPr>
-          <w:rFonts w:ascii="Courier New" w:eastAsia="Times New Roman" w:hAnsi="Courier New" w:cs="Courier New"/>
-          <w:color w:val="000000"/>
-          <w:sz w:val="21"/>
-          <w:szCs w:val="21"/>
-          <w:lang w:eastAsia="en-IN"/>
-        </w:rPr>
-        <w:t>Avg</w:t>
-      </w:r>
-      <w:proofErr w:type="spellEnd"/>
-      <w:r>
-        <w:rPr>
-          <w:rFonts w:ascii="Courier New" w:eastAsia="Times New Roman" w:hAnsi="Courier New" w:cs="Courier New"/>
-          <w:color w:val="000000"/>
-          <w:sz w:val="21"/>
-          <w:szCs w:val="21"/>
-          <w:lang w:eastAsia="en-IN"/>
-        </w:rPr>
-        <w:t xml:space="preserve"> Win Trade         : €431.835</w:t>
-      </w:r>
-    </w:p>
-    <w:p>
-      <w:pPr>
-        <w:shd w:val="clear" w:color="auto" w:fill="FFFFFF"/>
-        <w:tabs>
-          <w:tab w:val="left" w:pos="916"/>
-          <w:tab w:val="left" w:pos="1832"/>
-          <w:tab w:val="left" w:pos="2748"/>
-          <w:tab w:val="left" w:pos="3664"/>
-          <w:tab w:val="left" w:pos="4580"/>
-          <w:tab w:val="left" w:pos="5496"/>
-          <w:tab w:val="left" w:pos="6412"/>
-          <w:tab w:val="left" w:pos="7328"/>
-          <w:tab w:val="left" w:pos="8244"/>
-          <w:tab w:val="left" w:pos="9160"/>
-          <w:tab w:val="left" w:pos="10076"/>
-          <w:tab w:val="left" w:pos="10992"/>
-          <w:tab w:val="left" w:pos="11908"/>
-          <w:tab w:val="left" w:pos="12824"/>
-          <w:tab w:val="left" w:pos="13740"/>
-          <w:tab w:val="left" w:pos="14656"/>
-        </w:tabs>
-        <w:wordWrap w:val="0"/>
-        <w:spacing w:after="0" w:line="240" w:lineRule="auto"/>
-        <w:textAlignment w:val="baseline"/>
-        <w:rPr>
-          <w:rFonts w:ascii="Courier New" w:eastAsia="Times New Roman" w:hAnsi="Courier New" w:cs="Courier New"/>
-          <w:color w:val="000000"/>
-          <w:sz w:val="21"/>
-          <w:szCs w:val="21"/>
-          <w:lang w:eastAsia="en-IN"/>
-        </w:rPr>
-      </w:pPr>
-      <w:proofErr w:type="spellStart"/>
-      <w:r>
-        <w:rPr>
-          <w:rFonts w:ascii="Courier New" w:eastAsia="Times New Roman" w:hAnsi="Courier New" w:cs="Courier New"/>
-          <w:color w:val="000000"/>
-          <w:sz w:val="21"/>
-          <w:szCs w:val="21"/>
-          <w:lang w:eastAsia="en-IN"/>
-        </w:rPr>
-        <w:t>Avg</w:t>
-      </w:r>
-      <w:proofErr w:type="spellEnd"/>
-      <w:r>
-        <w:rPr>
-          <w:rFonts w:ascii="Courier New" w:eastAsia="Times New Roman" w:hAnsi="Courier New" w:cs="Courier New"/>
-          <w:color w:val="000000"/>
-          <w:sz w:val="21"/>
-          <w:szCs w:val="21"/>
-          <w:lang w:eastAsia="en-IN"/>
-        </w:rPr>
-        <w:t xml:space="preserve"> Los Trade         : €-293.999</w:t>
+      <w:r>
+        <w:rPr>
+          <w:rFonts w:ascii="Courier New" w:eastAsia="Times New Roman" w:hAnsi="Courier New" w:cs="Courier New"/>
+          <w:color w:val="000000"/>
+          <w:sz w:val="21"/>
+          <w:szCs w:val="21"/>
+          <w:lang w:eastAsia="en-IN"/>
+        </w:rPr>
+        <w:t>Avg Win Trade         : €431.835</w:t>
+      </w:r>
+    </w:p>
+    <w:p>
+      <w:pPr>
+        <w:shd w:val="clear" w:color="auto" w:fill="FFFFFF"/>
+        <w:tabs>
+          <w:tab w:val="left" w:pos="916"/>
+          <w:tab w:val="left" w:pos="1832"/>
+          <w:tab w:val="left" w:pos="2748"/>
+          <w:tab w:val="left" w:pos="3664"/>
+          <w:tab w:val="left" w:pos="4580"/>
+          <w:tab w:val="left" w:pos="5496"/>
+          <w:tab w:val="left" w:pos="6412"/>
+          <w:tab w:val="left" w:pos="7328"/>
+          <w:tab w:val="left" w:pos="8244"/>
+          <w:tab w:val="left" w:pos="9160"/>
+          <w:tab w:val="left" w:pos="10076"/>
+          <w:tab w:val="left" w:pos="10992"/>
+          <w:tab w:val="left" w:pos="11908"/>
+          <w:tab w:val="left" w:pos="12824"/>
+          <w:tab w:val="left" w:pos="13740"/>
+          <w:tab w:val="left" w:pos="14656"/>
+        </w:tabs>
+        <w:wordWrap w:val="0"/>
+        <w:spacing w:after="0" w:line="240" w:lineRule="auto"/>
+        <w:textAlignment w:val="baseline"/>
+        <w:rPr>
+          <w:rFonts w:ascii="Courier New" w:eastAsia="Times New Roman" w:hAnsi="Courier New" w:cs="Courier New"/>
+          <w:color w:val="000000"/>
+          <w:sz w:val="21"/>
+          <w:szCs w:val="21"/>
+          <w:lang w:eastAsia="en-IN"/>
+        </w:rPr>
+      </w:pPr>
+      <w:r>
+        <w:rPr>
+          <w:rFonts w:ascii="Courier New" w:eastAsia="Times New Roman" w:hAnsi="Courier New" w:cs="Courier New"/>
+          <w:color w:val="000000"/>
+          <w:sz w:val="21"/>
+          <w:szCs w:val="21"/>
+          <w:lang w:eastAsia="en-IN"/>
+        </w:rPr>
+        <w:t>Avg Los Trade         : €-293.999</w:t>
       </w:r>
     </w:p>
     <w:p>
@@ -7119,82 +6831,58 @@
           <w:lang w:eastAsia="en-IN"/>
         </w:rPr>
       </w:pPr>
-      <w:proofErr w:type="spellStart"/>
-      <w:r>
-        <w:rPr>
-          <w:rFonts w:ascii="Courier New" w:eastAsia="Times New Roman" w:hAnsi="Courier New" w:cs="Courier New"/>
-          <w:color w:val="000000"/>
-          <w:sz w:val="21"/>
-          <w:szCs w:val="21"/>
-          <w:lang w:eastAsia="en-IN"/>
-        </w:rPr>
-        <w:t>Avg</w:t>
-      </w:r>
-      <w:proofErr w:type="spellEnd"/>
-      <w:r>
-        <w:rPr>
-          <w:rFonts w:ascii="Courier New" w:eastAsia="Times New Roman" w:hAnsi="Courier New" w:cs="Courier New"/>
-          <w:color w:val="000000"/>
-          <w:sz w:val="21"/>
-          <w:szCs w:val="21"/>
-          <w:lang w:eastAsia="en-IN"/>
-        </w:rPr>
-        <w:t xml:space="preserve"> Win Trade         : €575.780</w:t>
-      </w:r>
-    </w:p>
-    <w:p>
-      <w:pPr>
-        <w:shd w:val="clear" w:color="auto" w:fill="FFFFFF"/>
-        <w:tabs>
-          <w:tab w:val="left" w:pos="916"/>
-          <w:tab w:val="left" w:pos="1832"/>
-          <w:tab w:val="left" w:pos="2748"/>
-          <w:tab w:val="left" w:pos="3664"/>
-          <w:tab w:val="left" w:pos="4580"/>
-          <w:tab w:val="left" w:pos="5496"/>
-          <w:tab w:val="left" w:pos="6412"/>
-          <w:tab w:val="left" w:pos="7328"/>
-          <w:tab w:val="left" w:pos="8244"/>
-          <w:tab w:val="left" w:pos="9160"/>
-          <w:tab w:val="left" w:pos="10076"/>
-          <w:tab w:val="left" w:pos="10992"/>
-          <w:tab w:val="left" w:pos="11908"/>
-          <w:tab w:val="left" w:pos="12824"/>
-          <w:tab w:val="left" w:pos="13740"/>
-          <w:tab w:val="left" w:pos="14656"/>
-        </w:tabs>
-        <w:wordWrap w:val="0"/>
-        <w:spacing w:after="0" w:line="240" w:lineRule="auto"/>
-        <w:textAlignment w:val="baseline"/>
-        <w:rPr>
-          <w:rFonts w:ascii="Courier New" w:eastAsia="Times New Roman" w:hAnsi="Courier New" w:cs="Courier New"/>
-          <w:color w:val="000000"/>
-          <w:sz w:val="21"/>
-          <w:szCs w:val="21"/>
-          <w:lang w:eastAsia="en-IN"/>
-        </w:rPr>
-      </w:pPr>
-      <w:proofErr w:type="spellStart"/>
-      <w:r>
-        <w:rPr>
-          <w:rFonts w:ascii="Courier New" w:eastAsia="Times New Roman" w:hAnsi="Courier New" w:cs="Courier New"/>
-          <w:color w:val="000000"/>
-          <w:sz w:val="21"/>
-          <w:szCs w:val="21"/>
-          <w:lang w:eastAsia="en-IN"/>
-        </w:rPr>
-        <w:t>Avg</w:t>
-      </w:r>
-      <w:proofErr w:type="spellEnd"/>
-      <w:r>
-        <w:rPr>
-          <w:rFonts w:ascii="Courier New" w:eastAsia="Times New Roman" w:hAnsi="Courier New" w:cs="Courier New"/>
-          <w:color w:val="000000"/>
-          <w:sz w:val="21"/>
-          <w:szCs w:val="21"/>
-          <w:lang w:eastAsia="en-IN"/>
-        </w:rPr>
-        <w:t xml:space="preserve"> Los Trade         : €-391.999</w:t>
+      <w:r>
+        <w:rPr>
+          <w:rFonts w:ascii="Courier New" w:eastAsia="Times New Roman" w:hAnsi="Courier New" w:cs="Courier New"/>
+          <w:color w:val="000000"/>
+          <w:sz w:val="21"/>
+          <w:szCs w:val="21"/>
+          <w:lang w:eastAsia="en-IN"/>
+        </w:rPr>
+        <w:t>Avg Win Trade         : €575.780</w:t>
+      </w:r>
+    </w:p>
+    <w:p>
+      <w:pPr>
+        <w:shd w:val="clear" w:color="auto" w:fill="FFFFFF"/>
+        <w:tabs>
+          <w:tab w:val="left" w:pos="916"/>
+          <w:tab w:val="left" w:pos="1832"/>
+          <w:tab w:val="left" w:pos="2748"/>
+          <w:tab w:val="left" w:pos="3664"/>
+          <w:tab w:val="left" w:pos="4580"/>
+          <w:tab w:val="left" w:pos="5496"/>
+          <w:tab w:val="left" w:pos="6412"/>
+          <w:tab w:val="left" w:pos="7328"/>
+          <w:tab w:val="left" w:pos="8244"/>
+          <w:tab w:val="left" w:pos="9160"/>
+          <w:tab w:val="left" w:pos="10076"/>
+          <w:tab w:val="left" w:pos="10992"/>
+          <w:tab w:val="left" w:pos="11908"/>
+          <w:tab w:val="left" w:pos="12824"/>
+          <w:tab w:val="left" w:pos="13740"/>
+          <w:tab w:val="left" w:pos="14656"/>
+        </w:tabs>
+        <w:wordWrap w:val="0"/>
+        <w:spacing w:after="0" w:line="240" w:lineRule="auto"/>
+        <w:textAlignment w:val="baseline"/>
+        <w:rPr>
+          <w:rFonts w:ascii="Courier New" w:eastAsia="Times New Roman" w:hAnsi="Courier New" w:cs="Courier New"/>
+          <w:color w:val="000000"/>
+          <w:sz w:val="21"/>
+          <w:szCs w:val="21"/>
+          <w:lang w:eastAsia="en-IN"/>
+        </w:rPr>
+      </w:pPr>
+      <w:r>
+        <w:rPr>
+          <w:rFonts w:ascii="Courier New" w:eastAsia="Times New Roman" w:hAnsi="Courier New" w:cs="Courier New"/>
+          <w:color w:val="000000"/>
+          <w:sz w:val="21"/>
+          <w:szCs w:val="21"/>
+          <w:lang w:eastAsia="en-IN"/>
+        </w:rPr>
+        <w:t>Avg Los Trade         : €-391.999</w:t>
       </w:r>
     </w:p>
     <w:p>
@@ -7639,82 +7327,58 @@
           <w:lang w:eastAsia="en-IN"/>
         </w:rPr>
       </w:pPr>
-      <w:proofErr w:type="spellStart"/>
-      <w:r>
-        <w:rPr>
-          <w:rFonts w:ascii="Courier New" w:eastAsia="Times New Roman" w:hAnsi="Courier New" w:cs="Courier New"/>
-          <w:color w:val="000000"/>
-          <w:sz w:val="21"/>
-          <w:szCs w:val="21"/>
-          <w:lang w:eastAsia="en-IN"/>
-        </w:rPr>
-        <w:t>Avg</w:t>
-      </w:r>
-      <w:proofErr w:type="spellEnd"/>
-      <w:r>
-        <w:rPr>
-          <w:rFonts w:ascii="Courier New" w:eastAsia="Times New Roman" w:hAnsi="Courier New" w:cs="Courier New"/>
-          <w:color w:val="000000"/>
-          <w:sz w:val="21"/>
-          <w:szCs w:val="21"/>
-          <w:lang w:eastAsia="en-IN"/>
-        </w:rPr>
-        <w:t xml:space="preserve"> Win Trade         : €719.725</w:t>
-      </w:r>
-    </w:p>
-    <w:p>
-      <w:pPr>
-        <w:shd w:val="clear" w:color="auto" w:fill="FFFFFF"/>
-        <w:tabs>
-          <w:tab w:val="left" w:pos="916"/>
-          <w:tab w:val="left" w:pos="1832"/>
-          <w:tab w:val="left" w:pos="2748"/>
-          <w:tab w:val="left" w:pos="3664"/>
-          <w:tab w:val="left" w:pos="4580"/>
-          <w:tab w:val="left" w:pos="5496"/>
-          <w:tab w:val="left" w:pos="6412"/>
-          <w:tab w:val="left" w:pos="7328"/>
-          <w:tab w:val="left" w:pos="8244"/>
-          <w:tab w:val="left" w:pos="9160"/>
-          <w:tab w:val="left" w:pos="10076"/>
-          <w:tab w:val="left" w:pos="10992"/>
-          <w:tab w:val="left" w:pos="11908"/>
-          <w:tab w:val="left" w:pos="12824"/>
-          <w:tab w:val="left" w:pos="13740"/>
-          <w:tab w:val="left" w:pos="14656"/>
-        </w:tabs>
-        <w:wordWrap w:val="0"/>
-        <w:spacing w:after="0" w:line="240" w:lineRule="auto"/>
-        <w:textAlignment w:val="baseline"/>
-        <w:rPr>
-          <w:rFonts w:ascii="Courier New" w:eastAsia="Times New Roman" w:hAnsi="Courier New" w:cs="Courier New"/>
-          <w:color w:val="000000"/>
-          <w:sz w:val="21"/>
-          <w:szCs w:val="21"/>
-          <w:lang w:eastAsia="en-IN"/>
-        </w:rPr>
-      </w:pPr>
-      <w:proofErr w:type="spellStart"/>
-      <w:r>
-        <w:rPr>
-          <w:rFonts w:ascii="Courier New" w:eastAsia="Times New Roman" w:hAnsi="Courier New" w:cs="Courier New"/>
-          <w:color w:val="000000"/>
-          <w:sz w:val="21"/>
-          <w:szCs w:val="21"/>
-          <w:lang w:eastAsia="en-IN"/>
-        </w:rPr>
-        <w:t>Avg</w:t>
-      </w:r>
-      <w:proofErr w:type="spellEnd"/>
-      <w:r>
-        <w:rPr>
-          <w:rFonts w:ascii="Courier New" w:eastAsia="Times New Roman" w:hAnsi="Courier New" w:cs="Courier New"/>
-          <w:color w:val="000000"/>
-          <w:sz w:val="21"/>
-          <w:szCs w:val="21"/>
-          <w:lang w:eastAsia="en-IN"/>
-        </w:rPr>
-        <w:t xml:space="preserve"> Los Trade         : €-489.999</w:t>
+      <w:r>
+        <w:rPr>
+          <w:rFonts w:ascii="Courier New" w:eastAsia="Times New Roman" w:hAnsi="Courier New" w:cs="Courier New"/>
+          <w:color w:val="000000"/>
+          <w:sz w:val="21"/>
+          <w:szCs w:val="21"/>
+          <w:lang w:eastAsia="en-IN"/>
+        </w:rPr>
+        <w:t>Avg Win Trade         : €719.725</w:t>
+      </w:r>
+    </w:p>
+    <w:p>
+      <w:pPr>
+        <w:shd w:val="clear" w:color="auto" w:fill="FFFFFF"/>
+        <w:tabs>
+          <w:tab w:val="left" w:pos="916"/>
+          <w:tab w:val="left" w:pos="1832"/>
+          <w:tab w:val="left" w:pos="2748"/>
+          <w:tab w:val="left" w:pos="3664"/>
+          <w:tab w:val="left" w:pos="4580"/>
+          <w:tab w:val="left" w:pos="5496"/>
+          <w:tab w:val="left" w:pos="6412"/>
+          <w:tab w:val="left" w:pos="7328"/>
+          <w:tab w:val="left" w:pos="8244"/>
+          <w:tab w:val="left" w:pos="9160"/>
+          <w:tab w:val="left" w:pos="10076"/>
+          <w:tab w:val="left" w:pos="10992"/>
+          <w:tab w:val="left" w:pos="11908"/>
+          <w:tab w:val="left" w:pos="12824"/>
+          <w:tab w:val="left" w:pos="13740"/>
+          <w:tab w:val="left" w:pos="14656"/>
+        </w:tabs>
+        <w:wordWrap w:val="0"/>
+        <w:spacing w:after="0" w:line="240" w:lineRule="auto"/>
+        <w:textAlignment w:val="baseline"/>
+        <w:rPr>
+          <w:rFonts w:ascii="Courier New" w:eastAsia="Times New Roman" w:hAnsi="Courier New" w:cs="Courier New"/>
+          <w:color w:val="000000"/>
+          <w:sz w:val="21"/>
+          <w:szCs w:val="21"/>
+          <w:lang w:eastAsia="en-IN"/>
+        </w:rPr>
+      </w:pPr>
+      <w:r>
+        <w:rPr>
+          <w:rFonts w:ascii="Courier New" w:eastAsia="Times New Roman" w:hAnsi="Courier New" w:cs="Courier New"/>
+          <w:color w:val="000000"/>
+          <w:sz w:val="21"/>
+          <w:szCs w:val="21"/>
+          <w:lang w:eastAsia="en-IN"/>
+        </w:rPr>
+        <w:t>Avg Los Trade         : €-489.999</w:t>
       </w:r>
     </w:p>
     <w:p>
@@ -8160,82 +7824,58 @@
           <w:lang w:eastAsia="en-IN"/>
         </w:rPr>
       </w:pPr>
-      <w:proofErr w:type="spellStart"/>
-      <w:r>
-        <w:rPr>
-          <w:rFonts w:ascii="Courier New" w:eastAsia="Times New Roman" w:hAnsi="Courier New" w:cs="Courier New"/>
-          <w:color w:val="000000"/>
-          <w:sz w:val="21"/>
-          <w:szCs w:val="21"/>
-          <w:lang w:eastAsia="en-IN"/>
-        </w:rPr>
-        <w:t>Avg</w:t>
-      </w:r>
-      <w:proofErr w:type="spellEnd"/>
-      <w:r>
-        <w:rPr>
-          <w:rFonts w:ascii="Courier New" w:eastAsia="Times New Roman" w:hAnsi="Courier New" w:cs="Courier New"/>
-          <w:color w:val="000000"/>
-          <w:sz w:val="21"/>
-          <w:szCs w:val="21"/>
-          <w:lang w:eastAsia="en-IN"/>
-        </w:rPr>
-        <w:t xml:space="preserve"> Win Trade         : €863.670</w:t>
-      </w:r>
-    </w:p>
-    <w:p>
-      <w:pPr>
-        <w:shd w:val="clear" w:color="auto" w:fill="FFFFFF"/>
-        <w:tabs>
-          <w:tab w:val="left" w:pos="916"/>
-          <w:tab w:val="left" w:pos="1832"/>
-          <w:tab w:val="left" w:pos="2748"/>
-          <w:tab w:val="left" w:pos="3664"/>
-          <w:tab w:val="left" w:pos="4580"/>
-          <w:tab w:val="left" w:pos="5496"/>
-          <w:tab w:val="left" w:pos="6412"/>
-          <w:tab w:val="left" w:pos="7328"/>
-          <w:tab w:val="left" w:pos="8244"/>
-          <w:tab w:val="left" w:pos="9160"/>
-          <w:tab w:val="left" w:pos="10076"/>
-          <w:tab w:val="left" w:pos="10992"/>
-          <w:tab w:val="left" w:pos="11908"/>
-          <w:tab w:val="left" w:pos="12824"/>
-          <w:tab w:val="left" w:pos="13740"/>
-          <w:tab w:val="left" w:pos="14656"/>
-        </w:tabs>
-        <w:wordWrap w:val="0"/>
-        <w:spacing w:after="0" w:line="240" w:lineRule="auto"/>
-        <w:textAlignment w:val="baseline"/>
-        <w:rPr>
-          <w:rFonts w:ascii="Courier New" w:eastAsia="Times New Roman" w:hAnsi="Courier New" w:cs="Courier New"/>
-          <w:color w:val="000000"/>
-          <w:sz w:val="21"/>
-          <w:szCs w:val="21"/>
-          <w:lang w:eastAsia="en-IN"/>
-        </w:rPr>
-      </w:pPr>
-      <w:proofErr w:type="spellStart"/>
-      <w:r>
-        <w:rPr>
-          <w:rFonts w:ascii="Courier New" w:eastAsia="Times New Roman" w:hAnsi="Courier New" w:cs="Courier New"/>
-          <w:color w:val="000000"/>
-          <w:sz w:val="21"/>
-          <w:szCs w:val="21"/>
-          <w:lang w:eastAsia="en-IN"/>
-        </w:rPr>
-        <w:t>Avg</w:t>
-      </w:r>
-      <w:proofErr w:type="spellEnd"/>
-      <w:r>
-        <w:rPr>
-          <w:rFonts w:ascii="Courier New" w:eastAsia="Times New Roman" w:hAnsi="Courier New" w:cs="Courier New"/>
-          <w:color w:val="000000"/>
-          <w:sz w:val="21"/>
-          <w:szCs w:val="21"/>
-          <w:lang w:eastAsia="en-IN"/>
-        </w:rPr>
-        <w:t xml:space="preserve"> Los Trade         : €-587.998</w:t>
+      <w:r>
+        <w:rPr>
+          <w:rFonts w:ascii="Courier New" w:eastAsia="Times New Roman" w:hAnsi="Courier New" w:cs="Courier New"/>
+          <w:color w:val="000000"/>
+          <w:sz w:val="21"/>
+          <w:szCs w:val="21"/>
+          <w:lang w:eastAsia="en-IN"/>
+        </w:rPr>
+        <w:t>Avg Win Trade         : €863.670</w:t>
+      </w:r>
+    </w:p>
+    <w:p>
+      <w:pPr>
+        <w:shd w:val="clear" w:color="auto" w:fill="FFFFFF"/>
+        <w:tabs>
+          <w:tab w:val="left" w:pos="916"/>
+          <w:tab w:val="left" w:pos="1832"/>
+          <w:tab w:val="left" w:pos="2748"/>
+          <w:tab w:val="left" w:pos="3664"/>
+          <w:tab w:val="left" w:pos="4580"/>
+          <w:tab w:val="left" w:pos="5496"/>
+          <w:tab w:val="left" w:pos="6412"/>
+          <w:tab w:val="left" w:pos="7328"/>
+          <w:tab w:val="left" w:pos="8244"/>
+          <w:tab w:val="left" w:pos="9160"/>
+          <w:tab w:val="left" w:pos="10076"/>
+          <w:tab w:val="left" w:pos="10992"/>
+          <w:tab w:val="left" w:pos="11908"/>
+          <w:tab w:val="left" w:pos="12824"/>
+          <w:tab w:val="left" w:pos="13740"/>
+          <w:tab w:val="left" w:pos="14656"/>
+        </w:tabs>
+        <w:wordWrap w:val="0"/>
+        <w:spacing w:after="0" w:line="240" w:lineRule="auto"/>
+        <w:textAlignment w:val="baseline"/>
+        <w:rPr>
+          <w:rFonts w:ascii="Courier New" w:eastAsia="Times New Roman" w:hAnsi="Courier New" w:cs="Courier New"/>
+          <w:color w:val="000000"/>
+          <w:sz w:val="21"/>
+          <w:szCs w:val="21"/>
+          <w:lang w:eastAsia="en-IN"/>
+        </w:rPr>
+      </w:pPr>
+      <w:r>
+        <w:rPr>
+          <w:rFonts w:ascii="Courier New" w:eastAsia="Times New Roman" w:hAnsi="Courier New" w:cs="Courier New"/>
+          <w:color w:val="000000"/>
+          <w:sz w:val="21"/>
+          <w:szCs w:val="21"/>
+          <w:lang w:eastAsia="en-IN"/>
+        </w:rPr>
+        <w:t>Avg Los Trade         : €-587.998</w:t>
       </w:r>
     </w:p>
     <w:p>
@@ -8680,82 +8320,58 @@
           <w:lang w:eastAsia="en-IN"/>
         </w:rPr>
       </w:pPr>
-      <w:proofErr w:type="spellStart"/>
-      <w:r>
-        <w:rPr>
-          <w:rFonts w:ascii="Courier New" w:eastAsia="Times New Roman" w:hAnsi="Courier New" w:cs="Courier New"/>
-          <w:color w:val="000000"/>
-          <w:sz w:val="21"/>
-          <w:szCs w:val="21"/>
-          <w:lang w:eastAsia="en-IN"/>
-        </w:rPr>
-        <w:t>Avg</w:t>
-      </w:r>
-      <w:proofErr w:type="spellEnd"/>
-      <w:r>
-        <w:rPr>
-          <w:rFonts w:ascii="Courier New" w:eastAsia="Times New Roman" w:hAnsi="Courier New" w:cs="Courier New"/>
-          <w:color w:val="000000"/>
-          <w:sz w:val="21"/>
-          <w:szCs w:val="21"/>
-          <w:lang w:eastAsia="en-IN"/>
-        </w:rPr>
-        <w:t xml:space="preserve"> Win Trade         : €1007.615</w:t>
-      </w:r>
-    </w:p>
-    <w:p>
-      <w:pPr>
-        <w:shd w:val="clear" w:color="auto" w:fill="FFFFFF"/>
-        <w:tabs>
-          <w:tab w:val="left" w:pos="916"/>
-          <w:tab w:val="left" w:pos="1832"/>
-          <w:tab w:val="left" w:pos="2748"/>
-          <w:tab w:val="left" w:pos="3664"/>
-          <w:tab w:val="left" w:pos="4580"/>
-          <w:tab w:val="left" w:pos="5496"/>
-          <w:tab w:val="left" w:pos="6412"/>
-          <w:tab w:val="left" w:pos="7328"/>
-          <w:tab w:val="left" w:pos="8244"/>
-          <w:tab w:val="left" w:pos="9160"/>
-          <w:tab w:val="left" w:pos="10076"/>
-          <w:tab w:val="left" w:pos="10992"/>
-          <w:tab w:val="left" w:pos="11908"/>
-          <w:tab w:val="left" w:pos="12824"/>
-          <w:tab w:val="left" w:pos="13740"/>
-          <w:tab w:val="left" w:pos="14656"/>
-        </w:tabs>
-        <w:wordWrap w:val="0"/>
-        <w:spacing w:after="0" w:line="240" w:lineRule="auto"/>
-        <w:textAlignment w:val="baseline"/>
-        <w:rPr>
-          <w:rFonts w:ascii="Courier New" w:eastAsia="Times New Roman" w:hAnsi="Courier New" w:cs="Courier New"/>
-          <w:color w:val="000000"/>
-          <w:sz w:val="21"/>
-          <w:szCs w:val="21"/>
-          <w:lang w:eastAsia="en-IN"/>
-        </w:rPr>
-      </w:pPr>
-      <w:proofErr w:type="spellStart"/>
-      <w:r>
-        <w:rPr>
-          <w:rFonts w:ascii="Courier New" w:eastAsia="Times New Roman" w:hAnsi="Courier New" w:cs="Courier New"/>
-          <w:color w:val="000000"/>
-          <w:sz w:val="21"/>
-          <w:szCs w:val="21"/>
-          <w:lang w:eastAsia="en-IN"/>
-        </w:rPr>
-        <w:t>Avg</w:t>
-      </w:r>
-      <w:proofErr w:type="spellEnd"/>
-      <w:r>
-        <w:rPr>
-          <w:rFonts w:ascii="Courier New" w:eastAsia="Times New Roman" w:hAnsi="Courier New" w:cs="Courier New"/>
-          <w:color w:val="000000"/>
-          <w:sz w:val="21"/>
-          <w:szCs w:val="21"/>
-          <w:lang w:eastAsia="en-IN"/>
-        </w:rPr>
-        <w:t xml:space="preserve"> Los Trade         : €-685.998</w:t>
+      <w:r>
+        <w:rPr>
+          <w:rFonts w:ascii="Courier New" w:eastAsia="Times New Roman" w:hAnsi="Courier New" w:cs="Courier New"/>
+          <w:color w:val="000000"/>
+          <w:sz w:val="21"/>
+          <w:szCs w:val="21"/>
+          <w:lang w:eastAsia="en-IN"/>
+        </w:rPr>
+        <w:t>Avg Win Trade         : €1007.615</w:t>
+      </w:r>
+    </w:p>
+    <w:p>
+      <w:pPr>
+        <w:shd w:val="clear" w:color="auto" w:fill="FFFFFF"/>
+        <w:tabs>
+          <w:tab w:val="left" w:pos="916"/>
+          <w:tab w:val="left" w:pos="1832"/>
+          <w:tab w:val="left" w:pos="2748"/>
+          <w:tab w:val="left" w:pos="3664"/>
+          <w:tab w:val="left" w:pos="4580"/>
+          <w:tab w:val="left" w:pos="5496"/>
+          <w:tab w:val="left" w:pos="6412"/>
+          <w:tab w:val="left" w:pos="7328"/>
+          <w:tab w:val="left" w:pos="8244"/>
+          <w:tab w:val="left" w:pos="9160"/>
+          <w:tab w:val="left" w:pos="10076"/>
+          <w:tab w:val="left" w:pos="10992"/>
+          <w:tab w:val="left" w:pos="11908"/>
+          <w:tab w:val="left" w:pos="12824"/>
+          <w:tab w:val="left" w:pos="13740"/>
+          <w:tab w:val="left" w:pos="14656"/>
+        </w:tabs>
+        <w:wordWrap w:val="0"/>
+        <w:spacing w:after="0" w:line="240" w:lineRule="auto"/>
+        <w:textAlignment w:val="baseline"/>
+        <w:rPr>
+          <w:rFonts w:ascii="Courier New" w:eastAsia="Times New Roman" w:hAnsi="Courier New" w:cs="Courier New"/>
+          <w:color w:val="000000"/>
+          <w:sz w:val="21"/>
+          <w:szCs w:val="21"/>
+          <w:lang w:eastAsia="en-IN"/>
+        </w:rPr>
+      </w:pPr>
+      <w:r>
+        <w:rPr>
+          <w:rFonts w:ascii="Courier New" w:eastAsia="Times New Roman" w:hAnsi="Courier New" w:cs="Courier New"/>
+          <w:color w:val="000000"/>
+          <w:sz w:val="21"/>
+          <w:szCs w:val="21"/>
+          <w:lang w:eastAsia="en-IN"/>
+        </w:rPr>
+        <w:t>Avg Los Trade         : €-685.998</w:t>
       </w:r>
     </w:p>
     <w:p>
@@ -9028,6 +8644,393 @@
           <w:lang w:eastAsia="en-IN"/>
         </w:rPr>
       </w:pPr>
+      <w:r>
+        <w:rPr>
+          <w:rFonts w:ascii="Courier New" w:eastAsia="Times New Roman" w:hAnsi="Courier New" w:cs="Courier New"/>
+          <w:color w:val="000000"/>
+          <w:sz w:val="21"/>
+          <w:szCs w:val="21"/>
+          <w:lang w:eastAsia="en-IN"/>
+        </w:rPr>
+        <w:t>Net Profit            : €8796.05</w:t>
+      </w:r>
+    </w:p>
+    <w:p>
+      <w:pPr>
+        <w:shd w:val="clear" w:color="auto" w:fill="FFFFFF"/>
+        <w:tabs>
+          <w:tab w:val="left" w:pos="916"/>
+          <w:tab w:val="left" w:pos="1832"/>
+          <w:tab w:val="left" w:pos="2748"/>
+          <w:tab w:val="left" w:pos="3664"/>
+          <w:tab w:val="left" w:pos="4580"/>
+          <w:tab w:val="left" w:pos="5496"/>
+          <w:tab w:val="left" w:pos="6412"/>
+          <w:tab w:val="left" w:pos="7328"/>
+          <w:tab w:val="left" w:pos="8244"/>
+          <w:tab w:val="left" w:pos="9160"/>
+          <w:tab w:val="left" w:pos="10076"/>
+          <w:tab w:val="left" w:pos="10992"/>
+          <w:tab w:val="left" w:pos="11908"/>
+          <w:tab w:val="left" w:pos="12824"/>
+          <w:tab w:val="left" w:pos="13740"/>
+          <w:tab w:val="left" w:pos="14656"/>
+        </w:tabs>
+        <w:wordWrap w:val="0"/>
+        <w:spacing w:after="0" w:line="240" w:lineRule="auto"/>
+        <w:textAlignment w:val="baseline"/>
+        <w:rPr>
+          <w:rFonts w:ascii="Courier New" w:eastAsia="Times New Roman" w:hAnsi="Courier New" w:cs="Courier New"/>
+          <w:color w:val="000000"/>
+          <w:sz w:val="21"/>
+          <w:szCs w:val="21"/>
+          <w:lang w:eastAsia="en-IN"/>
+        </w:rPr>
+      </w:pPr>
+      <w:r>
+        <w:rPr>
+          <w:rFonts w:ascii="Courier New" w:eastAsia="Times New Roman" w:hAnsi="Courier New" w:cs="Courier New"/>
+          <w:color w:val="000000"/>
+          <w:sz w:val="21"/>
+          <w:szCs w:val="21"/>
+          <w:lang w:eastAsia="en-IN"/>
+        </w:rPr>
+        <w:t>Number Winning Trades : 9</w:t>
+      </w:r>
+    </w:p>
+    <w:p>
+      <w:pPr>
+        <w:shd w:val="clear" w:color="auto" w:fill="FFFFFF"/>
+        <w:tabs>
+          <w:tab w:val="left" w:pos="916"/>
+          <w:tab w:val="left" w:pos="1832"/>
+          <w:tab w:val="left" w:pos="2748"/>
+          <w:tab w:val="left" w:pos="3664"/>
+          <w:tab w:val="left" w:pos="4580"/>
+          <w:tab w:val="left" w:pos="5496"/>
+          <w:tab w:val="left" w:pos="6412"/>
+          <w:tab w:val="left" w:pos="7328"/>
+          <w:tab w:val="left" w:pos="8244"/>
+          <w:tab w:val="left" w:pos="9160"/>
+          <w:tab w:val="left" w:pos="10076"/>
+          <w:tab w:val="left" w:pos="10992"/>
+          <w:tab w:val="left" w:pos="11908"/>
+          <w:tab w:val="left" w:pos="12824"/>
+          <w:tab w:val="left" w:pos="13740"/>
+          <w:tab w:val="left" w:pos="14656"/>
+        </w:tabs>
+        <w:wordWrap w:val="0"/>
+        <w:spacing w:after="0" w:line="240" w:lineRule="auto"/>
+        <w:textAlignment w:val="baseline"/>
+        <w:rPr>
+          <w:rFonts w:ascii="Courier New" w:eastAsia="Times New Roman" w:hAnsi="Courier New" w:cs="Courier New"/>
+          <w:color w:val="000000"/>
+          <w:sz w:val="21"/>
+          <w:szCs w:val="21"/>
+          <w:lang w:eastAsia="en-IN"/>
+        </w:rPr>
+      </w:pPr>
+      <w:r>
+        <w:rPr>
+          <w:rFonts w:ascii="Courier New" w:eastAsia="Times New Roman" w:hAnsi="Courier New" w:cs="Courier New"/>
+          <w:color w:val="000000"/>
+          <w:sz w:val="21"/>
+          <w:szCs w:val="21"/>
+          <w:lang w:eastAsia="en-IN"/>
+        </w:rPr>
+        <w:t>Number Losing Trades  : 2</w:t>
+      </w:r>
+    </w:p>
+    <w:p>
+      <w:pPr>
+        <w:shd w:val="clear" w:color="auto" w:fill="FFFFFF"/>
+        <w:tabs>
+          <w:tab w:val="left" w:pos="916"/>
+          <w:tab w:val="left" w:pos="1832"/>
+          <w:tab w:val="left" w:pos="2748"/>
+          <w:tab w:val="left" w:pos="3664"/>
+          <w:tab w:val="left" w:pos="4580"/>
+          <w:tab w:val="left" w:pos="5496"/>
+          <w:tab w:val="left" w:pos="6412"/>
+          <w:tab w:val="left" w:pos="7328"/>
+          <w:tab w:val="left" w:pos="8244"/>
+          <w:tab w:val="left" w:pos="9160"/>
+          <w:tab w:val="left" w:pos="10076"/>
+          <w:tab w:val="left" w:pos="10992"/>
+          <w:tab w:val="left" w:pos="11908"/>
+          <w:tab w:val="left" w:pos="12824"/>
+          <w:tab w:val="left" w:pos="13740"/>
+          <w:tab w:val="left" w:pos="14656"/>
+        </w:tabs>
+        <w:wordWrap w:val="0"/>
+        <w:spacing w:after="0" w:line="240" w:lineRule="auto"/>
+        <w:textAlignment w:val="baseline"/>
+        <w:rPr>
+          <w:rFonts w:ascii="Courier New" w:eastAsia="Times New Roman" w:hAnsi="Courier New" w:cs="Courier New"/>
+          <w:color w:val="000000"/>
+          <w:sz w:val="21"/>
+          <w:szCs w:val="21"/>
+          <w:lang w:eastAsia="en-IN"/>
+        </w:rPr>
+      </w:pPr>
+      <w:r>
+        <w:rPr>
+          <w:rFonts w:ascii="Courier New" w:eastAsia="Times New Roman" w:hAnsi="Courier New" w:cs="Courier New"/>
+          <w:color w:val="000000"/>
+          <w:sz w:val="21"/>
+          <w:szCs w:val="21"/>
+          <w:lang w:eastAsia="en-IN"/>
+        </w:rPr>
+        <w:t>Percent Profitable    : 81.82%</w:t>
+      </w:r>
+    </w:p>
+    <w:p>
+      <w:pPr>
+        <w:shd w:val="clear" w:color="auto" w:fill="FFFFFF"/>
+        <w:tabs>
+          <w:tab w:val="left" w:pos="916"/>
+          <w:tab w:val="left" w:pos="1832"/>
+          <w:tab w:val="left" w:pos="2748"/>
+          <w:tab w:val="left" w:pos="3664"/>
+          <w:tab w:val="left" w:pos="4580"/>
+          <w:tab w:val="left" w:pos="5496"/>
+          <w:tab w:val="left" w:pos="6412"/>
+          <w:tab w:val="left" w:pos="7328"/>
+          <w:tab w:val="left" w:pos="8244"/>
+          <w:tab w:val="left" w:pos="9160"/>
+          <w:tab w:val="left" w:pos="10076"/>
+          <w:tab w:val="left" w:pos="10992"/>
+          <w:tab w:val="left" w:pos="11908"/>
+          <w:tab w:val="left" w:pos="12824"/>
+          <w:tab w:val="left" w:pos="13740"/>
+          <w:tab w:val="left" w:pos="14656"/>
+        </w:tabs>
+        <w:wordWrap w:val="0"/>
+        <w:spacing w:after="0" w:line="240" w:lineRule="auto"/>
+        <w:textAlignment w:val="baseline"/>
+        <w:rPr>
+          <w:rFonts w:ascii="Courier New" w:eastAsia="Times New Roman" w:hAnsi="Courier New" w:cs="Courier New"/>
+          <w:color w:val="000000"/>
+          <w:sz w:val="21"/>
+          <w:szCs w:val="21"/>
+          <w:lang w:eastAsia="en-IN"/>
+        </w:rPr>
+      </w:pPr>
+      <w:r>
+        <w:rPr>
+          <w:rFonts w:ascii="Courier New" w:eastAsia="Times New Roman" w:hAnsi="Courier New" w:cs="Courier New"/>
+          <w:color w:val="000000"/>
+          <w:sz w:val="21"/>
+          <w:szCs w:val="21"/>
+          <w:lang w:eastAsia="en-IN"/>
+        </w:rPr>
+        <w:t>Avg Win Trade         : €1151.560</w:t>
+      </w:r>
+    </w:p>
+    <w:p>
+      <w:pPr>
+        <w:shd w:val="clear" w:color="auto" w:fill="FFFFFF"/>
+        <w:tabs>
+          <w:tab w:val="left" w:pos="916"/>
+          <w:tab w:val="left" w:pos="1832"/>
+          <w:tab w:val="left" w:pos="2748"/>
+          <w:tab w:val="left" w:pos="3664"/>
+          <w:tab w:val="left" w:pos="4580"/>
+          <w:tab w:val="left" w:pos="5496"/>
+          <w:tab w:val="left" w:pos="6412"/>
+          <w:tab w:val="left" w:pos="7328"/>
+          <w:tab w:val="left" w:pos="8244"/>
+          <w:tab w:val="left" w:pos="9160"/>
+          <w:tab w:val="left" w:pos="10076"/>
+          <w:tab w:val="left" w:pos="10992"/>
+          <w:tab w:val="left" w:pos="11908"/>
+          <w:tab w:val="left" w:pos="12824"/>
+          <w:tab w:val="left" w:pos="13740"/>
+          <w:tab w:val="left" w:pos="14656"/>
+        </w:tabs>
+        <w:wordWrap w:val="0"/>
+        <w:spacing w:after="0" w:line="240" w:lineRule="auto"/>
+        <w:textAlignment w:val="baseline"/>
+        <w:rPr>
+          <w:rFonts w:ascii="Courier New" w:eastAsia="Times New Roman" w:hAnsi="Courier New" w:cs="Courier New"/>
+          <w:color w:val="000000"/>
+          <w:sz w:val="21"/>
+          <w:szCs w:val="21"/>
+          <w:lang w:eastAsia="en-IN"/>
+        </w:rPr>
+      </w:pPr>
+      <w:r>
+        <w:rPr>
+          <w:rFonts w:ascii="Courier New" w:eastAsia="Times New Roman" w:hAnsi="Courier New" w:cs="Courier New"/>
+          <w:color w:val="000000"/>
+          <w:sz w:val="21"/>
+          <w:szCs w:val="21"/>
+          <w:lang w:eastAsia="en-IN"/>
+        </w:rPr>
+        <w:t>Avg Los Trade         : €-783.998</w:t>
+      </w:r>
+    </w:p>
+    <w:p>
+      <w:pPr>
+        <w:shd w:val="clear" w:color="auto" w:fill="FFFFFF"/>
+        <w:tabs>
+          <w:tab w:val="left" w:pos="916"/>
+          <w:tab w:val="left" w:pos="1832"/>
+          <w:tab w:val="left" w:pos="2748"/>
+          <w:tab w:val="left" w:pos="3664"/>
+          <w:tab w:val="left" w:pos="4580"/>
+          <w:tab w:val="left" w:pos="5496"/>
+          <w:tab w:val="left" w:pos="6412"/>
+          <w:tab w:val="left" w:pos="7328"/>
+          <w:tab w:val="left" w:pos="8244"/>
+          <w:tab w:val="left" w:pos="9160"/>
+          <w:tab w:val="left" w:pos="10076"/>
+          <w:tab w:val="left" w:pos="10992"/>
+          <w:tab w:val="left" w:pos="11908"/>
+          <w:tab w:val="left" w:pos="12824"/>
+          <w:tab w:val="left" w:pos="13740"/>
+          <w:tab w:val="left" w:pos="14656"/>
+        </w:tabs>
+        <w:wordWrap w:val="0"/>
+        <w:spacing w:after="0" w:line="240" w:lineRule="auto"/>
+        <w:textAlignment w:val="baseline"/>
+        <w:rPr>
+          <w:rFonts w:ascii="Courier New" w:eastAsia="Times New Roman" w:hAnsi="Courier New" w:cs="Courier New"/>
+          <w:color w:val="000000"/>
+          <w:sz w:val="21"/>
+          <w:szCs w:val="21"/>
+          <w:lang w:eastAsia="en-IN"/>
+        </w:rPr>
+      </w:pPr>
+      <w:r>
+        <w:rPr>
+          <w:rFonts w:ascii="Courier New" w:eastAsia="Times New Roman" w:hAnsi="Courier New" w:cs="Courier New"/>
+          <w:color w:val="000000"/>
+          <w:sz w:val="21"/>
+          <w:szCs w:val="21"/>
+          <w:lang w:eastAsia="en-IN"/>
+        </w:rPr>
+        <w:t>Largest Win Trade     : €3184.020</w:t>
+      </w:r>
+    </w:p>
+    <w:p>
+      <w:pPr>
+        <w:shd w:val="clear" w:color="auto" w:fill="FFFFFF"/>
+        <w:tabs>
+          <w:tab w:val="left" w:pos="916"/>
+          <w:tab w:val="left" w:pos="1832"/>
+          <w:tab w:val="left" w:pos="2748"/>
+          <w:tab w:val="left" w:pos="3664"/>
+          <w:tab w:val="left" w:pos="4580"/>
+          <w:tab w:val="left" w:pos="5496"/>
+          <w:tab w:val="left" w:pos="6412"/>
+          <w:tab w:val="left" w:pos="7328"/>
+          <w:tab w:val="left" w:pos="8244"/>
+          <w:tab w:val="left" w:pos="9160"/>
+          <w:tab w:val="left" w:pos="10076"/>
+          <w:tab w:val="left" w:pos="10992"/>
+          <w:tab w:val="left" w:pos="11908"/>
+          <w:tab w:val="left" w:pos="12824"/>
+          <w:tab w:val="left" w:pos="13740"/>
+          <w:tab w:val="left" w:pos="14656"/>
+        </w:tabs>
+        <w:wordWrap w:val="0"/>
+        <w:spacing w:after="0" w:line="240" w:lineRule="auto"/>
+        <w:textAlignment w:val="baseline"/>
+        <w:rPr>
+          <w:rFonts w:ascii="Courier New" w:eastAsia="Times New Roman" w:hAnsi="Courier New" w:cs="Courier New"/>
+          <w:color w:val="000000"/>
+          <w:sz w:val="21"/>
+          <w:szCs w:val="21"/>
+          <w:lang w:eastAsia="en-IN"/>
+        </w:rPr>
+      </w:pPr>
+      <w:r>
+        <w:rPr>
+          <w:rFonts w:ascii="Courier New" w:eastAsia="Times New Roman" w:hAnsi="Courier New" w:cs="Courier New"/>
+          <w:color w:val="000000"/>
+          <w:sz w:val="21"/>
+          <w:szCs w:val="21"/>
+          <w:lang w:eastAsia="en-IN"/>
+        </w:rPr>
+        <w:t>Largest Los Trade     : €-1504.000</w:t>
+      </w:r>
+    </w:p>
+    <w:p>
+      <w:pPr>
+        <w:shd w:val="clear" w:color="auto" w:fill="FFFFFF"/>
+        <w:tabs>
+          <w:tab w:val="left" w:pos="916"/>
+          <w:tab w:val="left" w:pos="1832"/>
+          <w:tab w:val="left" w:pos="2748"/>
+          <w:tab w:val="left" w:pos="3664"/>
+          <w:tab w:val="left" w:pos="4580"/>
+          <w:tab w:val="left" w:pos="5496"/>
+          <w:tab w:val="left" w:pos="6412"/>
+          <w:tab w:val="left" w:pos="7328"/>
+          <w:tab w:val="left" w:pos="8244"/>
+          <w:tab w:val="left" w:pos="9160"/>
+          <w:tab w:val="left" w:pos="10076"/>
+          <w:tab w:val="left" w:pos="10992"/>
+          <w:tab w:val="left" w:pos="11908"/>
+          <w:tab w:val="left" w:pos="12824"/>
+          <w:tab w:val="left" w:pos="13740"/>
+          <w:tab w:val="left" w:pos="14656"/>
+        </w:tabs>
+        <w:wordWrap w:val="0"/>
+        <w:spacing w:after="0" w:line="240" w:lineRule="auto"/>
+        <w:textAlignment w:val="baseline"/>
+        <w:rPr>
+          <w:rFonts w:ascii="Courier New" w:eastAsia="Times New Roman" w:hAnsi="Courier New" w:cs="Courier New"/>
+          <w:color w:val="000000"/>
+          <w:sz w:val="21"/>
+          <w:szCs w:val="21"/>
+          <w:lang w:eastAsia="en-IN"/>
+        </w:rPr>
+      </w:pPr>
+      <w:r>
+        <w:rPr>
+          <w:rFonts w:ascii="Courier New" w:eastAsia="Times New Roman" w:hAnsi="Courier New" w:cs="Courier New"/>
+          <w:color w:val="000000"/>
+          <w:sz w:val="21"/>
+          <w:szCs w:val="21"/>
+          <w:lang w:eastAsia="en-IN"/>
+        </w:rPr>
+        <w:t>Profit Factor         : 6.61</w:t>
+      </w:r>
+    </w:p>
+    <w:p>
+      <w:pPr>
+        <w:shd w:val="clear" w:color="auto" w:fill="FFFFFF"/>
+        <w:tabs>
+          <w:tab w:val="left" w:pos="916"/>
+          <w:tab w:val="left" w:pos="1832"/>
+          <w:tab w:val="left" w:pos="2748"/>
+          <w:tab w:val="left" w:pos="3664"/>
+          <w:tab w:val="left" w:pos="4580"/>
+          <w:tab w:val="left" w:pos="5496"/>
+          <w:tab w:val="left" w:pos="6412"/>
+          <w:tab w:val="left" w:pos="7328"/>
+          <w:tab w:val="left" w:pos="8244"/>
+          <w:tab w:val="left" w:pos="9160"/>
+          <w:tab w:val="left" w:pos="10076"/>
+          <w:tab w:val="left" w:pos="10992"/>
+          <w:tab w:val="left" w:pos="11908"/>
+          <w:tab w:val="left" w:pos="12824"/>
+          <w:tab w:val="left" w:pos="13740"/>
+          <w:tab w:val="left" w:pos="14656"/>
+        </w:tabs>
+        <w:wordWrap w:val="0"/>
+        <w:spacing w:after="0" w:line="240" w:lineRule="auto"/>
+        <w:textAlignment w:val="baseline"/>
+        <w:rPr>
+          <w:rFonts w:ascii="Courier New" w:eastAsia="Times New Roman" w:hAnsi="Courier New" w:cs="Courier New"/>
+          <w:color w:val="000000"/>
+          <w:sz w:val="21"/>
+          <w:szCs w:val="21"/>
+          <w:lang w:eastAsia="en-IN"/>
+        </w:rPr>
+      </w:pPr>
     </w:p>
     <w:p>
       <w:pPr>
@@ -9137,6 +9140,393 @@
           <w:lang w:eastAsia="en-IN"/>
         </w:rPr>
       </w:pPr>
+      <w:r>
+        <w:rPr>
+          <w:rFonts w:ascii="Courier New" w:eastAsia="Times New Roman" w:hAnsi="Courier New" w:cs="Courier New"/>
+          <w:color w:val="000000"/>
+          <w:sz w:val="21"/>
+          <w:szCs w:val="21"/>
+          <w:lang w:eastAsia="en-IN"/>
+        </w:rPr>
+        <w:t>Net Profit            : €9895.55</w:t>
+      </w:r>
+    </w:p>
+    <w:p>
+      <w:pPr>
+        <w:shd w:val="clear" w:color="auto" w:fill="FFFFFF"/>
+        <w:tabs>
+          <w:tab w:val="left" w:pos="916"/>
+          <w:tab w:val="left" w:pos="1832"/>
+          <w:tab w:val="left" w:pos="2748"/>
+          <w:tab w:val="left" w:pos="3664"/>
+          <w:tab w:val="left" w:pos="4580"/>
+          <w:tab w:val="left" w:pos="5496"/>
+          <w:tab w:val="left" w:pos="6412"/>
+          <w:tab w:val="left" w:pos="7328"/>
+          <w:tab w:val="left" w:pos="8244"/>
+          <w:tab w:val="left" w:pos="9160"/>
+          <w:tab w:val="left" w:pos="10076"/>
+          <w:tab w:val="left" w:pos="10992"/>
+          <w:tab w:val="left" w:pos="11908"/>
+          <w:tab w:val="left" w:pos="12824"/>
+          <w:tab w:val="left" w:pos="13740"/>
+          <w:tab w:val="left" w:pos="14656"/>
+        </w:tabs>
+        <w:wordWrap w:val="0"/>
+        <w:spacing w:after="0" w:line="240" w:lineRule="auto"/>
+        <w:textAlignment w:val="baseline"/>
+        <w:rPr>
+          <w:rFonts w:ascii="Courier New" w:eastAsia="Times New Roman" w:hAnsi="Courier New" w:cs="Courier New"/>
+          <w:color w:val="000000"/>
+          <w:sz w:val="21"/>
+          <w:szCs w:val="21"/>
+          <w:lang w:eastAsia="en-IN"/>
+        </w:rPr>
+      </w:pPr>
+      <w:r>
+        <w:rPr>
+          <w:rFonts w:ascii="Courier New" w:eastAsia="Times New Roman" w:hAnsi="Courier New" w:cs="Courier New"/>
+          <w:color w:val="000000"/>
+          <w:sz w:val="21"/>
+          <w:szCs w:val="21"/>
+          <w:lang w:eastAsia="en-IN"/>
+        </w:rPr>
+        <w:t>Number Winning Trades : 9</w:t>
+      </w:r>
+    </w:p>
+    <w:p>
+      <w:pPr>
+        <w:shd w:val="clear" w:color="auto" w:fill="FFFFFF"/>
+        <w:tabs>
+          <w:tab w:val="left" w:pos="916"/>
+          <w:tab w:val="left" w:pos="1832"/>
+          <w:tab w:val="left" w:pos="2748"/>
+          <w:tab w:val="left" w:pos="3664"/>
+          <w:tab w:val="left" w:pos="4580"/>
+          <w:tab w:val="left" w:pos="5496"/>
+          <w:tab w:val="left" w:pos="6412"/>
+          <w:tab w:val="left" w:pos="7328"/>
+          <w:tab w:val="left" w:pos="8244"/>
+          <w:tab w:val="left" w:pos="9160"/>
+          <w:tab w:val="left" w:pos="10076"/>
+          <w:tab w:val="left" w:pos="10992"/>
+          <w:tab w:val="left" w:pos="11908"/>
+          <w:tab w:val="left" w:pos="12824"/>
+          <w:tab w:val="left" w:pos="13740"/>
+          <w:tab w:val="left" w:pos="14656"/>
+        </w:tabs>
+        <w:wordWrap w:val="0"/>
+        <w:spacing w:after="0" w:line="240" w:lineRule="auto"/>
+        <w:textAlignment w:val="baseline"/>
+        <w:rPr>
+          <w:rFonts w:ascii="Courier New" w:eastAsia="Times New Roman" w:hAnsi="Courier New" w:cs="Courier New"/>
+          <w:color w:val="000000"/>
+          <w:sz w:val="21"/>
+          <w:szCs w:val="21"/>
+          <w:lang w:eastAsia="en-IN"/>
+        </w:rPr>
+      </w:pPr>
+      <w:r>
+        <w:rPr>
+          <w:rFonts w:ascii="Courier New" w:eastAsia="Times New Roman" w:hAnsi="Courier New" w:cs="Courier New"/>
+          <w:color w:val="000000"/>
+          <w:sz w:val="21"/>
+          <w:szCs w:val="21"/>
+          <w:lang w:eastAsia="en-IN"/>
+        </w:rPr>
+        <w:t>Number Losing Trades  : 2</w:t>
+      </w:r>
+    </w:p>
+    <w:p>
+      <w:pPr>
+        <w:shd w:val="clear" w:color="auto" w:fill="FFFFFF"/>
+        <w:tabs>
+          <w:tab w:val="left" w:pos="916"/>
+          <w:tab w:val="left" w:pos="1832"/>
+          <w:tab w:val="left" w:pos="2748"/>
+          <w:tab w:val="left" w:pos="3664"/>
+          <w:tab w:val="left" w:pos="4580"/>
+          <w:tab w:val="left" w:pos="5496"/>
+          <w:tab w:val="left" w:pos="6412"/>
+          <w:tab w:val="left" w:pos="7328"/>
+          <w:tab w:val="left" w:pos="8244"/>
+          <w:tab w:val="left" w:pos="9160"/>
+          <w:tab w:val="left" w:pos="10076"/>
+          <w:tab w:val="left" w:pos="10992"/>
+          <w:tab w:val="left" w:pos="11908"/>
+          <w:tab w:val="left" w:pos="12824"/>
+          <w:tab w:val="left" w:pos="13740"/>
+          <w:tab w:val="left" w:pos="14656"/>
+        </w:tabs>
+        <w:wordWrap w:val="0"/>
+        <w:spacing w:after="0" w:line="240" w:lineRule="auto"/>
+        <w:textAlignment w:val="baseline"/>
+        <w:rPr>
+          <w:rFonts w:ascii="Courier New" w:eastAsia="Times New Roman" w:hAnsi="Courier New" w:cs="Courier New"/>
+          <w:color w:val="000000"/>
+          <w:sz w:val="21"/>
+          <w:szCs w:val="21"/>
+          <w:lang w:eastAsia="en-IN"/>
+        </w:rPr>
+      </w:pPr>
+      <w:r>
+        <w:rPr>
+          <w:rFonts w:ascii="Courier New" w:eastAsia="Times New Roman" w:hAnsi="Courier New" w:cs="Courier New"/>
+          <w:color w:val="000000"/>
+          <w:sz w:val="21"/>
+          <w:szCs w:val="21"/>
+          <w:lang w:eastAsia="en-IN"/>
+        </w:rPr>
+        <w:t>Percent Profitable    : 81.82%</w:t>
+      </w:r>
+    </w:p>
+    <w:p>
+      <w:pPr>
+        <w:shd w:val="clear" w:color="auto" w:fill="FFFFFF"/>
+        <w:tabs>
+          <w:tab w:val="left" w:pos="916"/>
+          <w:tab w:val="left" w:pos="1832"/>
+          <w:tab w:val="left" w:pos="2748"/>
+          <w:tab w:val="left" w:pos="3664"/>
+          <w:tab w:val="left" w:pos="4580"/>
+          <w:tab w:val="left" w:pos="5496"/>
+          <w:tab w:val="left" w:pos="6412"/>
+          <w:tab w:val="left" w:pos="7328"/>
+          <w:tab w:val="left" w:pos="8244"/>
+          <w:tab w:val="left" w:pos="9160"/>
+          <w:tab w:val="left" w:pos="10076"/>
+          <w:tab w:val="left" w:pos="10992"/>
+          <w:tab w:val="left" w:pos="11908"/>
+          <w:tab w:val="left" w:pos="12824"/>
+          <w:tab w:val="left" w:pos="13740"/>
+          <w:tab w:val="left" w:pos="14656"/>
+        </w:tabs>
+        <w:wordWrap w:val="0"/>
+        <w:spacing w:after="0" w:line="240" w:lineRule="auto"/>
+        <w:textAlignment w:val="baseline"/>
+        <w:rPr>
+          <w:rFonts w:ascii="Courier New" w:eastAsia="Times New Roman" w:hAnsi="Courier New" w:cs="Courier New"/>
+          <w:color w:val="000000"/>
+          <w:sz w:val="21"/>
+          <w:szCs w:val="21"/>
+          <w:lang w:eastAsia="en-IN"/>
+        </w:rPr>
+      </w:pPr>
+      <w:r>
+        <w:rPr>
+          <w:rFonts w:ascii="Courier New" w:eastAsia="Times New Roman" w:hAnsi="Courier New" w:cs="Courier New"/>
+          <w:color w:val="000000"/>
+          <w:sz w:val="21"/>
+          <w:szCs w:val="21"/>
+          <w:lang w:eastAsia="en-IN"/>
+        </w:rPr>
+        <w:t>Avg Win Trade         : €1295.506</w:t>
+      </w:r>
+    </w:p>
+    <w:p>
+      <w:pPr>
+        <w:shd w:val="clear" w:color="auto" w:fill="FFFFFF"/>
+        <w:tabs>
+          <w:tab w:val="left" w:pos="916"/>
+          <w:tab w:val="left" w:pos="1832"/>
+          <w:tab w:val="left" w:pos="2748"/>
+          <w:tab w:val="left" w:pos="3664"/>
+          <w:tab w:val="left" w:pos="4580"/>
+          <w:tab w:val="left" w:pos="5496"/>
+          <w:tab w:val="left" w:pos="6412"/>
+          <w:tab w:val="left" w:pos="7328"/>
+          <w:tab w:val="left" w:pos="8244"/>
+          <w:tab w:val="left" w:pos="9160"/>
+          <w:tab w:val="left" w:pos="10076"/>
+          <w:tab w:val="left" w:pos="10992"/>
+          <w:tab w:val="left" w:pos="11908"/>
+          <w:tab w:val="left" w:pos="12824"/>
+          <w:tab w:val="left" w:pos="13740"/>
+          <w:tab w:val="left" w:pos="14656"/>
+        </w:tabs>
+        <w:wordWrap w:val="0"/>
+        <w:spacing w:after="0" w:line="240" w:lineRule="auto"/>
+        <w:textAlignment w:val="baseline"/>
+        <w:rPr>
+          <w:rFonts w:ascii="Courier New" w:eastAsia="Times New Roman" w:hAnsi="Courier New" w:cs="Courier New"/>
+          <w:color w:val="000000"/>
+          <w:sz w:val="21"/>
+          <w:szCs w:val="21"/>
+          <w:lang w:eastAsia="en-IN"/>
+        </w:rPr>
+      </w:pPr>
+      <w:r>
+        <w:rPr>
+          <w:rFonts w:ascii="Courier New" w:eastAsia="Times New Roman" w:hAnsi="Courier New" w:cs="Courier New"/>
+          <w:color w:val="000000"/>
+          <w:sz w:val="21"/>
+          <w:szCs w:val="21"/>
+          <w:lang w:eastAsia="en-IN"/>
+        </w:rPr>
+        <w:t>Avg Los Trade         : €-881.998</w:t>
+      </w:r>
+    </w:p>
+    <w:p>
+      <w:pPr>
+        <w:shd w:val="clear" w:color="auto" w:fill="FFFFFF"/>
+        <w:tabs>
+          <w:tab w:val="left" w:pos="916"/>
+          <w:tab w:val="left" w:pos="1832"/>
+          <w:tab w:val="left" w:pos="2748"/>
+          <w:tab w:val="left" w:pos="3664"/>
+          <w:tab w:val="left" w:pos="4580"/>
+          <w:tab w:val="left" w:pos="5496"/>
+          <w:tab w:val="left" w:pos="6412"/>
+          <w:tab w:val="left" w:pos="7328"/>
+          <w:tab w:val="left" w:pos="8244"/>
+          <w:tab w:val="left" w:pos="9160"/>
+          <w:tab w:val="left" w:pos="10076"/>
+          <w:tab w:val="left" w:pos="10992"/>
+          <w:tab w:val="left" w:pos="11908"/>
+          <w:tab w:val="left" w:pos="12824"/>
+          <w:tab w:val="left" w:pos="13740"/>
+          <w:tab w:val="left" w:pos="14656"/>
+        </w:tabs>
+        <w:wordWrap w:val="0"/>
+        <w:spacing w:after="0" w:line="240" w:lineRule="auto"/>
+        <w:textAlignment w:val="baseline"/>
+        <w:rPr>
+          <w:rFonts w:ascii="Courier New" w:eastAsia="Times New Roman" w:hAnsi="Courier New" w:cs="Courier New"/>
+          <w:color w:val="000000"/>
+          <w:sz w:val="21"/>
+          <w:szCs w:val="21"/>
+          <w:lang w:eastAsia="en-IN"/>
+        </w:rPr>
+      </w:pPr>
+      <w:r>
+        <w:rPr>
+          <w:rFonts w:ascii="Courier New" w:eastAsia="Times New Roman" w:hAnsi="Courier New" w:cs="Courier New"/>
+          <w:color w:val="000000"/>
+          <w:sz w:val="21"/>
+          <w:szCs w:val="21"/>
+          <w:lang w:eastAsia="en-IN"/>
+        </w:rPr>
+        <w:t>Largest Win Trade     : €3582.023</w:t>
+      </w:r>
+    </w:p>
+    <w:p>
+      <w:pPr>
+        <w:shd w:val="clear" w:color="auto" w:fill="FFFFFF"/>
+        <w:tabs>
+          <w:tab w:val="left" w:pos="916"/>
+          <w:tab w:val="left" w:pos="1832"/>
+          <w:tab w:val="left" w:pos="2748"/>
+          <w:tab w:val="left" w:pos="3664"/>
+          <w:tab w:val="left" w:pos="4580"/>
+          <w:tab w:val="left" w:pos="5496"/>
+          <w:tab w:val="left" w:pos="6412"/>
+          <w:tab w:val="left" w:pos="7328"/>
+          <w:tab w:val="left" w:pos="8244"/>
+          <w:tab w:val="left" w:pos="9160"/>
+          <w:tab w:val="left" w:pos="10076"/>
+          <w:tab w:val="left" w:pos="10992"/>
+          <w:tab w:val="left" w:pos="11908"/>
+          <w:tab w:val="left" w:pos="12824"/>
+          <w:tab w:val="left" w:pos="13740"/>
+          <w:tab w:val="left" w:pos="14656"/>
+        </w:tabs>
+        <w:wordWrap w:val="0"/>
+        <w:spacing w:after="0" w:line="240" w:lineRule="auto"/>
+        <w:textAlignment w:val="baseline"/>
+        <w:rPr>
+          <w:rFonts w:ascii="Courier New" w:eastAsia="Times New Roman" w:hAnsi="Courier New" w:cs="Courier New"/>
+          <w:color w:val="000000"/>
+          <w:sz w:val="21"/>
+          <w:szCs w:val="21"/>
+          <w:lang w:eastAsia="en-IN"/>
+        </w:rPr>
+      </w:pPr>
+      <w:r>
+        <w:rPr>
+          <w:rFonts w:ascii="Courier New" w:eastAsia="Times New Roman" w:hAnsi="Courier New" w:cs="Courier New"/>
+          <w:color w:val="000000"/>
+          <w:sz w:val="21"/>
+          <w:szCs w:val="21"/>
+          <w:lang w:eastAsia="en-IN"/>
+        </w:rPr>
+        <w:t>Largest Los Trade     : €-1692.000</w:t>
+      </w:r>
+    </w:p>
+    <w:p>
+      <w:pPr>
+        <w:shd w:val="clear" w:color="auto" w:fill="FFFFFF"/>
+        <w:tabs>
+          <w:tab w:val="left" w:pos="916"/>
+          <w:tab w:val="left" w:pos="1832"/>
+          <w:tab w:val="left" w:pos="2748"/>
+          <w:tab w:val="left" w:pos="3664"/>
+          <w:tab w:val="left" w:pos="4580"/>
+          <w:tab w:val="left" w:pos="5496"/>
+          <w:tab w:val="left" w:pos="6412"/>
+          <w:tab w:val="left" w:pos="7328"/>
+          <w:tab w:val="left" w:pos="8244"/>
+          <w:tab w:val="left" w:pos="9160"/>
+          <w:tab w:val="left" w:pos="10076"/>
+          <w:tab w:val="left" w:pos="10992"/>
+          <w:tab w:val="left" w:pos="11908"/>
+          <w:tab w:val="left" w:pos="12824"/>
+          <w:tab w:val="left" w:pos="13740"/>
+          <w:tab w:val="left" w:pos="14656"/>
+        </w:tabs>
+        <w:wordWrap w:val="0"/>
+        <w:spacing w:after="0" w:line="240" w:lineRule="auto"/>
+        <w:textAlignment w:val="baseline"/>
+        <w:rPr>
+          <w:rFonts w:ascii="Courier New" w:eastAsia="Times New Roman" w:hAnsi="Courier New" w:cs="Courier New"/>
+          <w:color w:val="000000"/>
+          <w:sz w:val="21"/>
+          <w:szCs w:val="21"/>
+          <w:lang w:eastAsia="en-IN"/>
+        </w:rPr>
+      </w:pPr>
+      <w:r>
+        <w:rPr>
+          <w:rFonts w:ascii="Courier New" w:eastAsia="Times New Roman" w:hAnsi="Courier New" w:cs="Courier New"/>
+          <w:color w:val="000000"/>
+          <w:sz w:val="21"/>
+          <w:szCs w:val="21"/>
+          <w:lang w:eastAsia="en-IN"/>
+        </w:rPr>
+        <w:t>Profit Factor         : 6.61</w:t>
+      </w:r>
+    </w:p>
+    <w:p>
+      <w:pPr>
+        <w:shd w:val="clear" w:color="auto" w:fill="FFFFFF"/>
+        <w:tabs>
+          <w:tab w:val="left" w:pos="916"/>
+          <w:tab w:val="left" w:pos="1832"/>
+          <w:tab w:val="left" w:pos="2748"/>
+          <w:tab w:val="left" w:pos="3664"/>
+          <w:tab w:val="left" w:pos="4580"/>
+          <w:tab w:val="left" w:pos="5496"/>
+          <w:tab w:val="left" w:pos="6412"/>
+          <w:tab w:val="left" w:pos="7328"/>
+          <w:tab w:val="left" w:pos="8244"/>
+          <w:tab w:val="left" w:pos="9160"/>
+          <w:tab w:val="left" w:pos="10076"/>
+          <w:tab w:val="left" w:pos="10992"/>
+          <w:tab w:val="left" w:pos="11908"/>
+          <w:tab w:val="left" w:pos="12824"/>
+          <w:tab w:val="left" w:pos="13740"/>
+          <w:tab w:val="left" w:pos="14656"/>
+        </w:tabs>
+        <w:wordWrap w:val="0"/>
+        <w:spacing w:after="0" w:line="240" w:lineRule="auto"/>
+        <w:textAlignment w:val="baseline"/>
+        <w:rPr>
+          <w:rFonts w:ascii="Courier New" w:eastAsia="Times New Roman" w:hAnsi="Courier New" w:cs="Courier New"/>
+          <w:color w:val="000000"/>
+          <w:sz w:val="21"/>
+          <w:szCs w:val="21"/>
+          <w:lang w:eastAsia="en-IN"/>
+        </w:rPr>
+      </w:pPr>
     </w:p>
     <w:p>
       <w:pPr>
@@ -9246,6 +9636,393 @@
           <w:lang w:eastAsia="en-IN"/>
         </w:rPr>
       </w:pPr>
+      <w:r>
+        <w:rPr>
+          <w:rFonts w:ascii="Courier New" w:eastAsia="Times New Roman" w:hAnsi="Courier New" w:cs="Courier New"/>
+          <w:color w:val="000000"/>
+          <w:sz w:val="21"/>
+          <w:szCs w:val="21"/>
+          <w:lang w:eastAsia="en-IN"/>
+        </w:rPr>
+        <w:t>Net Profit            : €10995.06</w:t>
+      </w:r>
+    </w:p>
+    <w:p>
+      <w:pPr>
+        <w:shd w:val="clear" w:color="auto" w:fill="FFFFFF"/>
+        <w:tabs>
+          <w:tab w:val="left" w:pos="916"/>
+          <w:tab w:val="left" w:pos="1832"/>
+          <w:tab w:val="left" w:pos="2748"/>
+          <w:tab w:val="left" w:pos="3664"/>
+          <w:tab w:val="left" w:pos="4580"/>
+          <w:tab w:val="left" w:pos="5496"/>
+          <w:tab w:val="left" w:pos="6412"/>
+          <w:tab w:val="left" w:pos="7328"/>
+          <w:tab w:val="left" w:pos="8244"/>
+          <w:tab w:val="left" w:pos="9160"/>
+          <w:tab w:val="left" w:pos="10076"/>
+          <w:tab w:val="left" w:pos="10992"/>
+          <w:tab w:val="left" w:pos="11908"/>
+          <w:tab w:val="left" w:pos="12824"/>
+          <w:tab w:val="left" w:pos="13740"/>
+          <w:tab w:val="left" w:pos="14656"/>
+        </w:tabs>
+        <w:wordWrap w:val="0"/>
+        <w:spacing w:after="0" w:line="240" w:lineRule="auto"/>
+        <w:textAlignment w:val="baseline"/>
+        <w:rPr>
+          <w:rFonts w:ascii="Courier New" w:eastAsia="Times New Roman" w:hAnsi="Courier New" w:cs="Courier New"/>
+          <w:color w:val="000000"/>
+          <w:sz w:val="21"/>
+          <w:szCs w:val="21"/>
+          <w:lang w:eastAsia="en-IN"/>
+        </w:rPr>
+      </w:pPr>
+      <w:r>
+        <w:rPr>
+          <w:rFonts w:ascii="Courier New" w:eastAsia="Times New Roman" w:hAnsi="Courier New" w:cs="Courier New"/>
+          <w:color w:val="000000"/>
+          <w:sz w:val="21"/>
+          <w:szCs w:val="21"/>
+          <w:lang w:eastAsia="en-IN"/>
+        </w:rPr>
+        <w:t>Number Winning Trades : 9</w:t>
+      </w:r>
+    </w:p>
+    <w:p>
+      <w:pPr>
+        <w:shd w:val="clear" w:color="auto" w:fill="FFFFFF"/>
+        <w:tabs>
+          <w:tab w:val="left" w:pos="916"/>
+          <w:tab w:val="left" w:pos="1832"/>
+          <w:tab w:val="left" w:pos="2748"/>
+          <w:tab w:val="left" w:pos="3664"/>
+          <w:tab w:val="left" w:pos="4580"/>
+          <w:tab w:val="left" w:pos="5496"/>
+          <w:tab w:val="left" w:pos="6412"/>
+          <w:tab w:val="left" w:pos="7328"/>
+          <w:tab w:val="left" w:pos="8244"/>
+          <w:tab w:val="left" w:pos="9160"/>
+          <w:tab w:val="left" w:pos="10076"/>
+          <w:tab w:val="left" w:pos="10992"/>
+          <w:tab w:val="left" w:pos="11908"/>
+          <w:tab w:val="left" w:pos="12824"/>
+          <w:tab w:val="left" w:pos="13740"/>
+          <w:tab w:val="left" w:pos="14656"/>
+        </w:tabs>
+        <w:wordWrap w:val="0"/>
+        <w:spacing w:after="0" w:line="240" w:lineRule="auto"/>
+        <w:textAlignment w:val="baseline"/>
+        <w:rPr>
+          <w:rFonts w:ascii="Courier New" w:eastAsia="Times New Roman" w:hAnsi="Courier New" w:cs="Courier New"/>
+          <w:color w:val="000000"/>
+          <w:sz w:val="21"/>
+          <w:szCs w:val="21"/>
+          <w:lang w:eastAsia="en-IN"/>
+        </w:rPr>
+      </w:pPr>
+      <w:r>
+        <w:rPr>
+          <w:rFonts w:ascii="Courier New" w:eastAsia="Times New Roman" w:hAnsi="Courier New" w:cs="Courier New"/>
+          <w:color w:val="000000"/>
+          <w:sz w:val="21"/>
+          <w:szCs w:val="21"/>
+          <w:lang w:eastAsia="en-IN"/>
+        </w:rPr>
+        <w:t>Number Losing Trades  : 2</w:t>
+      </w:r>
+    </w:p>
+    <w:p>
+      <w:pPr>
+        <w:shd w:val="clear" w:color="auto" w:fill="FFFFFF"/>
+        <w:tabs>
+          <w:tab w:val="left" w:pos="916"/>
+          <w:tab w:val="left" w:pos="1832"/>
+          <w:tab w:val="left" w:pos="2748"/>
+          <w:tab w:val="left" w:pos="3664"/>
+          <w:tab w:val="left" w:pos="4580"/>
+          <w:tab w:val="left" w:pos="5496"/>
+          <w:tab w:val="left" w:pos="6412"/>
+          <w:tab w:val="left" w:pos="7328"/>
+          <w:tab w:val="left" w:pos="8244"/>
+          <w:tab w:val="left" w:pos="9160"/>
+          <w:tab w:val="left" w:pos="10076"/>
+          <w:tab w:val="left" w:pos="10992"/>
+          <w:tab w:val="left" w:pos="11908"/>
+          <w:tab w:val="left" w:pos="12824"/>
+          <w:tab w:val="left" w:pos="13740"/>
+          <w:tab w:val="left" w:pos="14656"/>
+        </w:tabs>
+        <w:wordWrap w:val="0"/>
+        <w:spacing w:after="0" w:line="240" w:lineRule="auto"/>
+        <w:textAlignment w:val="baseline"/>
+        <w:rPr>
+          <w:rFonts w:ascii="Courier New" w:eastAsia="Times New Roman" w:hAnsi="Courier New" w:cs="Courier New"/>
+          <w:color w:val="000000"/>
+          <w:sz w:val="21"/>
+          <w:szCs w:val="21"/>
+          <w:lang w:eastAsia="en-IN"/>
+        </w:rPr>
+      </w:pPr>
+      <w:r>
+        <w:rPr>
+          <w:rFonts w:ascii="Courier New" w:eastAsia="Times New Roman" w:hAnsi="Courier New" w:cs="Courier New"/>
+          <w:color w:val="000000"/>
+          <w:sz w:val="21"/>
+          <w:szCs w:val="21"/>
+          <w:lang w:eastAsia="en-IN"/>
+        </w:rPr>
+        <w:t>Percent Profitable    : 81.82%</w:t>
+      </w:r>
+    </w:p>
+    <w:p>
+      <w:pPr>
+        <w:shd w:val="clear" w:color="auto" w:fill="FFFFFF"/>
+        <w:tabs>
+          <w:tab w:val="left" w:pos="916"/>
+          <w:tab w:val="left" w:pos="1832"/>
+          <w:tab w:val="left" w:pos="2748"/>
+          <w:tab w:val="left" w:pos="3664"/>
+          <w:tab w:val="left" w:pos="4580"/>
+          <w:tab w:val="left" w:pos="5496"/>
+          <w:tab w:val="left" w:pos="6412"/>
+          <w:tab w:val="left" w:pos="7328"/>
+          <w:tab w:val="left" w:pos="8244"/>
+          <w:tab w:val="left" w:pos="9160"/>
+          <w:tab w:val="left" w:pos="10076"/>
+          <w:tab w:val="left" w:pos="10992"/>
+          <w:tab w:val="left" w:pos="11908"/>
+          <w:tab w:val="left" w:pos="12824"/>
+          <w:tab w:val="left" w:pos="13740"/>
+          <w:tab w:val="left" w:pos="14656"/>
+        </w:tabs>
+        <w:wordWrap w:val="0"/>
+        <w:spacing w:after="0" w:line="240" w:lineRule="auto"/>
+        <w:textAlignment w:val="baseline"/>
+        <w:rPr>
+          <w:rFonts w:ascii="Courier New" w:eastAsia="Times New Roman" w:hAnsi="Courier New" w:cs="Courier New"/>
+          <w:color w:val="000000"/>
+          <w:sz w:val="21"/>
+          <w:szCs w:val="21"/>
+          <w:lang w:eastAsia="en-IN"/>
+        </w:rPr>
+      </w:pPr>
+      <w:r>
+        <w:rPr>
+          <w:rFonts w:ascii="Courier New" w:eastAsia="Times New Roman" w:hAnsi="Courier New" w:cs="Courier New"/>
+          <w:color w:val="000000"/>
+          <w:sz w:val="21"/>
+          <w:szCs w:val="21"/>
+          <w:lang w:eastAsia="en-IN"/>
+        </w:rPr>
+        <w:t>Avg Win Trade         : €1439.451</w:t>
+      </w:r>
+    </w:p>
+    <w:p>
+      <w:pPr>
+        <w:shd w:val="clear" w:color="auto" w:fill="FFFFFF"/>
+        <w:tabs>
+          <w:tab w:val="left" w:pos="916"/>
+          <w:tab w:val="left" w:pos="1832"/>
+          <w:tab w:val="left" w:pos="2748"/>
+          <w:tab w:val="left" w:pos="3664"/>
+          <w:tab w:val="left" w:pos="4580"/>
+          <w:tab w:val="left" w:pos="5496"/>
+          <w:tab w:val="left" w:pos="6412"/>
+          <w:tab w:val="left" w:pos="7328"/>
+          <w:tab w:val="left" w:pos="8244"/>
+          <w:tab w:val="left" w:pos="9160"/>
+          <w:tab w:val="left" w:pos="10076"/>
+          <w:tab w:val="left" w:pos="10992"/>
+          <w:tab w:val="left" w:pos="11908"/>
+          <w:tab w:val="left" w:pos="12824"/>
+          <w:tab w:val="left" w:pos="13740"/>
+          <w:tab w:val="left" w:pos="14656"/>
+        </w:tabs>
+        <w:wordWrap w:val="0"/>
+        <w:spacing w:after="0" w:line="240" w:lineRule="auto"/>
+        <w:textAlignment w:val="baseline"/>
+        <w:rPr>
+          <w:rFonts w:ascii="Courier New" w:eastAsia="Times New Roman" w:hAnsi="Courier New" w:cs="Courier New"/>
+          <w:color w:val="000000"/>
+          <w:sz w:val="21"/>
+          <w:szCs w:val="21"/>
+          <w:lang w:eastAsia="en-IN"/>
+        </w:rPr>
+      </w:pPr>
+      <w:r>
+        <w:rPr>
+          <w:rFonts w:ascii="Courier New" w:eastAsia="Times New Roman" w:hAnsi="Courier New" w:cs="Courier New"/>
+          <w:color w:val="000000"/>
+          <w:sz w:val="21"/>
+          <w:szCs w:val="21"/>
+          <w:lang w:eastAsia="en-IN"/>
+        </w:rPr>
+        <w:t>Avg Los Trade         : €-979.997</w:t>
+      </w:r>
+    </w:p>
+    <w:p>
+      <w:pPr>
+        <w:shd w:val="clear" w:color="auto" w:fill="FFFFFF"/>
+        <w:tabs>
+          <w:tab w:val="left" w:pos="916"/>
+          <w:tab w:val="left" w:pos="1832"/>
+          <w:tab w:val="left" w:pos="2748"/>
+          <w:tab w:val="left" w:pos="3664"/>
+          <w:tab w:val="left" w:pos="4580"/>
+          <w:tab w:val="left" w:pos="5496"/>
+          <w:tab w:val="left" w:pos="6412"/>
+          <w:tab w:val="left" w:pos="7328"/>
+          <w:tab w:val="left" w:pos="8244"/>
+          <w:tab w:val="left" w:pos="9160"/>
+          <w:tab w:val="left" w:pos="10076"/>
+          <w:tab w:val="left" w:pos="10992"/>
+          <w:tab w:val="left" w:pos="11908"/>
+          <w:tab w:val="left" w:pos="12824"/>
+          <w:tab w:val="left" w:pos="13740"/>
+          <w:tab w:val="left" w:pos="14656"/>
+        </w:tabs>
+        <w:wordWrap w:val="0"/>
+        <w:spacing w:after="0" w:line="240" w:lineRule="auto"/>
+        <w:textAlignment w:val="baseline"/>
+        <w:rPr>
+          <w:rFonts w:ascii="Courier New" w:eastAsia="Times New Roman" w:hAnsi="Courier New" w:cs="Courier New"/>
+          <w:color w:val="000000"/>
+          <w:sz w:val="21"/>
+          <w:szCs w:val="21"/>
+          <w:lang w:eastAsia="en-IN"/>
+        </w:rPr>
+      </w:pPr>
+      <w:r>
+        <w:rPr>
+          <w:rFonts w:ascii="Courier New" w:eastAsia="Times New Roman" w:hAnsi="Courier New" w:cs="Courier New"/>
+          <w:color w:val="000000"/>
+          <w:sz w:val="21"/>
+          <w:szCs w:val="21"/>
+          <w:lang w:eastAsia="en-IN"/>
+        </w:rPr>
+        <w:t>Largest Win Trade     : €3980.025</w:t>
+      </w:r>
+    </w:p>
+    <w:p>
+      <w:pPr>
+        <w:shd w:val="clear" w:color="auto" w:fill="FFFFFF"/>
+        <w:tabs>
+          <w:tab w:val="left" w:pos="916"/>
+          <w:tab w:val="left" w:pos="1832"/>
+          <w:tab w:val="left" w:pos="2748"/>
+          <w:tab w:val="left" w:pos="3664"/>
+          <w:tab w:val="left" w:pos="4580"/>
+          <w:tab w:val="left" w:pos="5496"/>
+          <w:tab w:val="left" w:pos="6412"/>
+          <w:tab w:val="left" w:pos="7328"/>
+          <w:tab w:val="left" w:pos="8244"/>
+          <w:tab w:val="left" w:pos="9160"/>
+          <w:tab w:val="left" w:pos="10076"/>
+          <w:tab w:val="left" w:pos="10992"/>
+          <w:tab w:val="left" w:pos="11908"/>
+          <w:tab w:val="left" w:pos="12824"/>
+          <w:tab w:val="left" w:pos="13740"/>
+          <w:tab w:val="left" w:pos="14656"/>
+        </w:tabs>
+        <w:wordWrap w:val="0"/>
+        <w:spacing w:after="0" w:line="240" w:lineRule="auto"/>
+        <w:textAlignment w:val="baseline"/>
+        <w:rPr>
+          <w:rFonts w:ascii="Courier New" w:eastAsia="Times New Roman" w:hAnsi="Courier New" w:cs="Courier New"/>
+          <w:color w:val="000000"/>
+          <w:sz w:val="21"/>
+          <w:szCs w:val="21"/>
+          <w:lang w:eastAsia="en-IN"/>
+        </w:rPr>
+      </w:pPr>
+      <w:r>
+        <w:rPr>
+          <w:rFonts w:ascii="Courier New" w:eastAsia="Times New Roman" w:hAnsi="Courier New" w:cs="Courier New"/>
+          <w:color w:val="000000"/>
+          <w:sz w:val="21"/>
+          <w:szCs w:val="21"/>
+          <w:lang w:eastAsia="en-IN"/>
+        </w:rPr>
+        <w:t>Largest Los Trade     : €-1880.000</w:t>
+      </w:r>
+    </w:p>
+    <w:p>
+      <w:pPr>
+        <w:shd w:val="clear" w:color="auto" w:fill="FFFFFF"/>
+        <w:tabs>
+          <w:tab w:val="left" w:pos="916"/>
+          <w:tab w:val="left" w:pos="1832"/>
+          <w:tab w:val="left" w:pos="2748"/>
+          <w:tab w:val="left" w:pos="3664"/>
+          <w:tab w:val="left" w:pos="4580"/>
+          <w:tab w:val="left" w:pos="5496"/>
+          <w:tab w:val="left" w:pos="6412"/>
+          <w:tab w:val="left" w:pos="7328"/>
+          <w:tab w:val="left" w:pos="8244"/>
+          <w:tab w:val="left" w:pos="9160"/>
+          <w:tab w:val="left" w:pos="10076"/>
+          <w:tab w:val="left" w:pos="10992"/>
+          <w:tab w:val="left" w:pos="11908"/>
+          <w:tab w:val="left" w:pos="12824"/>
+          <w:tab w:val="left" w:pos="13740"/>
+          <w:tab w:val="left" w:pos="14656"/>
+        </w:tabs>
+        <w:wordWrap w:val="0"/>
+        <w:spacing w:after="0" w:line="240" w:lineRule="auto"/>
+        <w:textAlignment w:val="baseline"/>
+        <w:rPr>
+          <w:rFonts w:ascii="Courier New" w:eastAsia="Times New Roman" w:hAnsi="Courier New" w:cs="Courier New"/>
+          <w:color w:val="000000"/>
+          <w:sz w:val="21"/>
+          <w:szCs w:val="21"/>
+          <w:lang w:eastAsia="en-IN"/>
+        </w:rPr>
+      </w:pPr>
+      <w:r>
+        <w:rPr>
+          <w:rFonts w:ascii="Courier New" w:eastAsia="Times New Roman" w:hAnsi="Courier New" w:cs="Courier New"/>
+          <w:color w:val="000000"/>
+          <w:sz w:val="21"/>
+          <w:szCs w:val="21"/>
+          <w:lang w:eastAsia="en-IN"/>
+        </w:rPr>
+        <w:t>Profit Factor         : 6.61</w:t>
+      </w:r>
+    </w:p>
+    <w:p>
+      <w:pPr>
+        <w:shd w:val="clear" w:color="auto" w:fill="FFFFFF"/>
+        <w:tabs>
+          <w:tab w:val="left" w:pos="916"/>
+          <w:tab w:val="left" w:pos="1832"/>
+          <w:tab w:val="left" w:pos="2748"/>
+          <w:tab w:val="left" w:pos="3664"/>
+          <w:tab w:val="left" w:pos="4580"/>
+          <w:tab w:val="left" w:pos="5496"/>
+          <w:tab w:val="left" w:pos="6412"/>
+          <w:tab w:val="left" w:pos="7328"/>
+          <w:tab w:val="left" w:pos="8244"/>
+          <w:tab w:val="left" w:pos="9160"/>
+          <w:tab w:val="left" w:pos="10076"/>
+          <w:tab w:val="left" w:pos="10992"/>
+          <w:tab w:val="left" w:pos="11908"/>
+          <w:tab w:val="left" w:pos="12824"/>
+          <w:tab w:val="left" w:pos="13740"/>
+          <w:tab w:val="left" w:pos="14656"/>
+        </w:tabs>
+        <w:wordWrap w:val="0"/>
+        <w:spacing w:after="0" w:line="240" w:lineRule="auto"/>
+        <w:textAlignment w:val="baseline"/>
+        <w:rPr>
+          <w:rFonts w:ascii="Courier New" w:eastAsia="Times New Roman" w:hAnsi="Courier New" w:cs="Courier New"/>
+          <w:color w:val="000000"/>
+          <w:sz w:val="21"/>
+          <w:szCs w:val="21"/>
+          <w:lang w:eastAsia="en-IN"/>
+        </w:rPr>
+      </w:pPr>
     </w:p>
     <w:p>
       <w:pPr>
@@ -9900,6 +10677,393 @@
           <w:lang w:eastAsia="en-IN"/>
         </w:rPr>
       </w:pPr>
+      <w:r>
+        <w:rPr>
+          <w:rFonts w:ascii="Courier New" w:eastAsia="Times New Roman" w:hAnsi="Courier New" w:cs="Courier New"/>
+          <w:color w:val="000000"/>
+          <w:sz w:val="21"/>
+          <w:szCs w:val="21"/>
+          <w:lang w:eastAsia="en-IN"/>
+        </w:rPr>
+        <w:t>Net Profit            : €21990.12</w:t>
+      </w:r>
+    </w:p>
+    <w:p>
+      <w:pPr>
+        <w:shd w:val="clear" w:color="auto" w:fill="FFFFFF"/>
+        <w:tabs>
+          <w:tab w:val="left" w:pos="916"/>
+          <w:tab w:val="left" w:pos="1832"/>
+          <w:tab w:val="left" w:pos="2748"/>
+          <w:tab w:val="left" w:pos="3664"/>
+          <w:tab w:val="left" w:pos="4580"/>
+          <w:tab w:val="left" w:pos="5496"/>
+          <w:tab w:val="left" w:pos="6412"/>
+          <w:tab w:val="left" w:pos="7328"/>
+          <w:tab w:val="left" w:pos="8244"/>
+          <w:tab w:val="left" w:pos="9160"/>
+          <w:tab w:val="left" w:pos="10076"/>
+          <w:tab w:val="left" w:pos="10992"/>
+          <w:tab w:val="left" w:pos="11908"/>
+          <w:tab w:val="left" w:pos="12824"/>
+          <w:tab w:val="left" w:pos="13740"/>
+          <w:tab w:val="left" w:pos="14656"/>
+        </w:tabs>
+        <w:wordWrap w:val="0"/>
+        <w:spacing w:after="0" w:line="240" w:lineRule="auto"/>
+        <w:textAlignment w:val="baseline"/>
+        <w:rPr>
+          <w:rFonts w:ascii="Courier New" w:eastAsia="Times New Roman" w:hAnsi="Courier New" w:cs="Courier New"/>
+          <w:color w:val="000000"/>
+          <w:sz w:val="21"/>
+          <w:szCs w:val="21"/>
+          <w:lang w:eastAsia="en-IN"/>
+        </w:rPr>
+      </w:pPr>
+      <w:r>
+        <w:rPr>
+          <w:rFonts w:ascii="Courier New" w:eastAsia="Times New Roman" w:hAnsi="Courier New" w:cs="Courier New"/>
+          <w:color w:val="000000"/>
+          <w:sz w:val="21"/>
+          <w:szCs w:val="21"/>
+          <w:lang w:eastAsia="en-IN"/>
+        </w:rPr>
+        <w:t>Number Winning Trades : 9</w:t>
+      </w:r>
+    </w:p>
+    <w:p>
+      <w:pPr>
+        <w:shd w:val="clear" w:color="auto" w:fill="FFFFFF"/>
+        <w:tabs>
+          <w:tab w:val="left" w:pos="916"/>
+          <w:tab w:val="left" w:pos="1832"/>
+          <w:tab w:val="left" w:pos="2748"/>
+          <w:tab w:val="left" w:pos="3664"/>
+          <w:tab w:val="left" w:pos="4580"/>
+          <w:tab w:val="left" w:pos="5496"/>
+          <w:tab w:val="left" w:pos="6412"/>
+          <w:tab w:val="left" w:pos="7328"/>
+          <w:tab w:val="left" w:pos="8244"/>
+          <w:tab w:val="left" w:pos="9160"/>
+          <w:tab w:val="left" w:pos="10076"/>
+          <w:tab w:val="left" w:pos="10992"/>
+          <w:tab w:val="left" w:pos="11908"/>
+          <w:tab w:val="left" w:pos="12824"/>
+          <w:tab w:val="left" w:pos="13740"/>
+          <w:tab w:val="left" w:pos="14656"/>
+        </w:tabs>
+        <w:wordWrap w:val="0"/>
+        <w:spacing w:after="0" w:line="240" w:lineRule="auto"/>
+        <w:textAlignment w:val="baseline"/>
+        <w:rPr>
+          <w:rFonts w:ascii="Courier New" w:eastAsia="Times New Roman" w:hAnsi="Courier New" w:cs="Courier New"/>
+          <w:color w:val="000000"/>
+          <w:sz w:val="21"/>
+          <w:szCs w:val="21"/>
+          <w:lang w:eastAsia="en-IN"/>
+        </w:rPr>
+      </w:pPr>
+      <w:r>
+        <w:rPr>
+          <w:rFonts w:ascii="Courier New" w:eastAsia="Times New Roman" w:hAnsi="Courier New" w:cs="Courier New"/>
+          <w:color w:val="000000"/>
+          <w:sz w:val="21"/>
+          <w:szCs w:val="21"/>
+          <w:lang w:eastAsia="en-IN"/>
+        </w:rPr>
+        <w:t>Number Losing Trades  : 2</w:t>
+      </w:r>
+    </w:p>
+    <w:p>
+      <w:pPr>
+        <w:shd w:val="clear" w:color="auto" w:fill="FFFFFF"/>
+        <w:tabs>
+          <w:tab w:val="left" w:pos="916"/>
+          <w:tab w:val="left" w:pos="1832"/>
+          <w:tab w:val="left" w:pos="2748"/>
+          <w:tab w:val="left" w:pos="3664"/>
+          <w:tab w:val="left" w:pos="4580"/>
+          <w:tab w:val="left" w:pos="5496"/>
+          <w:tab w:val="left" w:pos="6412"/>
+          <w:tab w:val="left" w:pos="7328"/>
+          <w:tab w:val="left" w:pos="8244"/>
+          <w:tab w:val="left" w:pos="9160"/>
+          <w:tab w:val="left" w:pos="10076"/>
+          <w:tab w:val="left" w:pos="10992"/>
+          <w:tab w:val="left" w:pos="11908"/>
+          <w:tab w:val="left" w:pos="12824"/>
+          <w:tab w:val="left" w:pos="13740"/>
+          <w:tab w:val="left" w:pos="14656"/>
+        </w:tabs>
+        <w:wordWrap w:val="0"/>
+        <w:spacing w:after="0" w:line="240" w:lineRule="auto"/>
+        <w:textAlignment w:val="baseline"/>
+        <w:rPr>
+          <w:rFonts w:ascii="Courier New" w:eastAsia="Times New Roman" w:hAnsi="Courier New" w:cs="Courier New"/>
+          <w:color w:val="000000"/>
+          <w:sz w:val="21"/>
+          <w:szCs w:val="21"/>
+          <w:lang w:eastAsia="en-IN"/>
+        </w:rPr>
+      </w:pPr>
+      <w:r>
+        <w:rPr>
+          <w:rFonts w:ascii="Courier New" w:eastAsia="Times New Roman" w:hAnsi="Courier New" w:cs="Courier New"/>
+          <w:color w:val="000000"/>
+          <w:sz w:val="21"/>
+          <w:szCs w:val="21"/>
+          <w:lang w:eastAsia="en-IN"/>
+        </w:rPr>
+        <w:t>Percent Profitable    : 81.82%</w:t>
+      </w:r>
+    </w:p>
+    <w:p>
+      <w:pPr>
+        <w:shd w:val="clear" w:color="auto" w:fill="FFFFFF"/>
+        <w:tabs>
+          <w:tab w:val="left" w:pos="916"/>
+          <w:tab w:val="left" w:pos="1832"/>
+          <w:tab w:val="left" w:pos="2748"/>
+          <w:tab w:val="left" w:pos="3664"/>
+          <w:tab w:val="left" w:pos="4580"/>
+          <w:tab w:val="left" w:pos="5496"/>
+          <w:tab w:val="left" w:pos="6412"/>
+          <w:tab w:val="left" w:pos="7328"/>
+          <w:tab w:val="left" w:pos="8244"/>
+          <w:tab w:val="left" w:pos="9160"/>
+          <w:tab w:val="left" w:pos="10076"/>
+          <w:tab w:val="left" w:pos="10992"/>
+          <w:tab w:val="left" w:pos="11908"/>
+          <w:tab w:val="left" w:pos="12824"/>
+          <w:tab w:val="left" w:pos="13740"/>
+          <w:tab w:val="left" w:pos="14656"/>
+        </w:tabs>
+        <w:wordWrap w:val="0"/>
+        <w:spacing w:after="0" w:line="240" w:lineRule="auto"/>
+        <w:textAlignment w:val="baseline"/>
+        <w:rPr>
+          <w:rFonts w:ascii="Courier New" w:eastAsia="Times New Roman" w:hAnsi="Courier New" w:cs="Courier New"/>
+          <w:color w:val="000000"/>
+          <w:sz w:val="21"/>
+          <w:szCs w:val="21"/>
+          <w:lang w:eastAsia="en-IN"/>
+        </w:rPr>
+      </w:pPr>
+      <w:r>
+        <w:rPr>
+          <w:rFonts w:ascii="Courier New" w:eastAsia="Times New Roman" w:hAnsi="Courier New" w:cs="Courier New"/>
+          <w:color w:val="000000"/>
+          <w:sz w:val="21"/>
+          <w:szCs w:val="21"/>
+          <w:lang w:eastAsia="en-IN"/>
+        </w:rPr>
+        <w:t>Avg Win Trade         : €2878.901</w:t>
+      </w:r>
+    </w:p>
+    <w:p>
+      <w:pPr>
+        <w:shd w:val="clear" w:color="auto" w:fill="FFFFFF"/>
+        <w:tabs>
+          <w:tab w:val="left" w:pos="916"/>
+          <w:tab w:val="left" w:pos="1832"/>
+          <w:tab w:val="left" w:pos="2748"/>
+          <w:tab w:val="left" w:pos="3664"/>
+          <w:tab w:val="left" w:pos="4580"/>
+          <w:tab w:val="left" w:pos="5496"/>
+          <w:tab w:val="left" w:pos="6412"/>
+          <w:tab w:val="left" w:pos="7328"/>
+          <w:tab w:val="left" w:pos="8244"/>
+          <w:tab w:val="left" w:pos="9160"/>
+          <w:tab w:val="left" w:pos="10076"/>
+          <w:tab w:val="left" w:pos="10992"/>
+          <w:tab w:val="left" w:pos="11908"/>
+          <w:tab w:val="left" w:pos="12824"/>
+          <w:tab w:val="left" w:pos="13740"/>
+          <w:tab w:val="left" w:pos="14656"/>
+        </w:tabs>
+        <w:wordWrap w:val="0"/>
+        <w:spacing w:after="0" w:line="240" w:lineRule="auto"/>
+        <w:textAlignment w:val="baseline"/>
+        <w:rPr>
+          <w:rFonts w:ascii="Courier New" w:eastAsia="Times New Roman" w:hAnsi="Courier New" w:cs="Courier New"/>
+          <w:color w:val="000000"/>
+          <w:sz w:val="21"/>
+          <w:szCs w:val="21"/>
+          <w:lang w:eastAsia="en-IN"/>
+        </w:rPr>
+      </w:pPr>
+      <w:r>
+        <w:rPr>
+          <w:rFonts w:ascii="Courier New" w:eastAsia="Times New Roman" w:hAnsi="Courier New" w:cs="Courier New"/>
+          <w:color w:val="000000"/>
+          <w:sz w:val="21"/>
+          <w:szCs w:val="21"/>
+          <w:lang w:eastAsia="en-IN"/>
+        </w:rPr>
+        <w:t>Avg Los Trade         : €-1959.995</w:t>
+      </w:r>
+    </w:p>
+    <w:p>
+      <w:pPr>
+        <w:shd w:val="clear" w:color="auto" w:fill="FFFFFF"/>
+        <w:tabs>
+          <w:tab w:val="left" w:pos="916"/>
+          <w:tab w:val="left" w:pos="1832"/>
+          <w:tab w:val="left" w:pos="2748"/>
+          <w:tab w:val="left" w:pos="3664"/>
+          <w:tab w:val="left" w:pos="4580"/>
+          <w:tab w:val="left" w:pos="5496"/>
+          <w:tab w:val="left" w:pos="6412"/>
+          <w:tab w:val="left" w:pos="7328"/>
+          <w:tab w:val="left" w:pos="8244"/>
+          <w:tab w:val="left" w:pos="9160"/>
+          <w:tab w:val="left" w:pos="10076"/>
+          <w:tab w:val="left" w:pos="10992"/>
+          <w:tab w:val="left" w:pos="11908"/>
+          <w:tab w:val="left" w:pos="12824"/>
+          <w:tab w:val="left" w:pos="13740"/>
+          <w:tab w:val="left" w:pos="14656"/>
+        </w:tabs>
+        <w:wordWrap w:val="0"/>
+        <w:spacing w:after="0" w:line="240" w:lineRule="auto"/>
+        <w:textAlignment w:val="baseline"/>
+        <w:rPr>
+          <w:rFonts w:ascii="Courier New" w:eastAsia="Times New Roman" w:hAnsi="Courier New" w:cs="Courier New"/>
+          <w:color w:val="000000"/>
+          <w:sz w:val="21"/>
+          <w:szCs w:val="21"/>
+          <w:lang w:eastAsia="en-IN"/>
+        </w:rPr>
+      </w:pPr>
+      <w:r>
+        <w:rPr>
+          <w:rFonts w:ascii="Courier New" w:eastAsia="Times New Roman" w:hAnsi="Courier New" w:cs="Courier New"/>
+          <w:color w:val="000000"/>
+          <w:sz w:val="21"/>
+          <w:szCs w:val="21"/>
+          <w:lang w:eastAsia="en-IN"/>
+        </w:rPr>
+        <w:t>Largest Win Trade     : €7960.050</w:t>
+      </w:r>
+    </w:p>
+    <w:p>
+      <w:pPr>
+        <w:shd w:val="clear" w:color="auto" w:fill="FFFFFF"/>
+        <w:tabs>
+          <w:tab w:val="left" w:pos="916"/>
+          <w:tab w:val="left" w:pos="1832"/>
+          <w:tab w:val="left" w:pos="2748"/>
+          <w:tab w:val="left" w:pos="3664"/>
+          <w:tab w:val="left" w:pos="4580"/>
+          <w:tab w:val="left" w:pos="5496"/>
+          <w:tab w:val="left" w:pos="6412"/>
+          <w:tab w:val="left" w:pos="7328"/>
+          <w:tab w:val="left" w:pos="8244"/>
+          <w:tab w:val="left" w:pos="9160"/>
+          <w:tab w:val="left" w:pos="10076"/>
+          <w:tab w:val="left" w:pos="10992"/>
+          <w:tab w:val="left" w:pos="11908"/>
+          <w:tab w:val="left" w:pos="12824"/>
+          <w:tab w:val="left" w:pos="13740"/>
+          <w:tab w:val="left" w:pos="14656"/>
+        </w:tabs>
+        <w:wordWrap w:val="0"/>
+        <w:spacing w:after="0" w:line="240" w:lineRule="auto"/>
+        <w:textAlignment w:val="baseline"/>
+        <w:rPr>
+          <w:rFonts w:ascii="Courier New" w:eastAsia="Times New Roman" w:hAnsi="Courier New" w:cs="Courier New"/>
+          <w:color w:val="000000"/>
+          <w:sz w:val="21"/>
+          <w:szCs w:val="21"/>
+          <w:lang w:eastAsia="en-IN"/>
+        </w:rPr>
+      </w:pPr>
+      <w:r>
+        <w:rPr>
+          <w:rFonts w:ascii="Courier New" w:eastAsia="Times New Roman" w:hAnsi="Courier New" w:cs="Courier New"/>
+          <w:color w:val="000000"/>
+          <w:sz w:val="21"/>
+          <w:szCs w:val="21"/>
+          <w:lang w:eastAsia="en-IN"/>
+        </w:rPr>
+        <w:t>Largest Los Trade     : €-3760.000</w:t>
+      </w:r>
+    </w:p>
+    <w:p>
+      <w:pPr>
+        <w:shd w:val="clear" w:color="auto" w:fill="FFFFFF"/>
+        <w:tabs>
+          <w:tab w:val="left" w:pos="916"/>
+          <w:tab w:val="left" w:pos="1832"/>
+          <w:tab w:val="left" w:pos="2748"/>
+          <w:tab w:val="left" w:pos="3664"/>
+          <w:tab w:val="left" w:pos="4580"/>
+          <w:tab w:val="left" w:pos="5496"/>
+          <w:tab w:val="left" w:pos="6412"/>
+          <w:tab w:val="left" w:pos="7328"/>
+          <w:tab w:val="left" w:pos="8244"/>
+          <w:tab w:val="left" w:pos="9160"/>
+          <w:tab w:val="left" w:pos="10076"/>
+          <w:tab w:val="left" w:pos="10992"/>
+          <w:tab w:val="left" w:pos="11908"/>
+          <w:tab w:val="left" w:pos="12824"/>
+          <w:tab w:val="left" w:pos="13740"/>
+          <w:tab w:val="left" w:pos="14656"/>
+        </w:tabs>
+        <w:wordWrap w:val="0"/>
+        <w:spacing w:after="0" w:line="240" w:lineRule="auto"/>
+        <w:textAlignment w:val="baseline"/>
+        <w:rPr>
+          <w:rFonts w:ascii="Courier New" w:eastAsia="Times New Roman" w:hAnsi="Courier New" w:cs="Courier New"/>
+          <w:color w:val="000000"/>
+          <w:sz w:val="21"/>
+          <w:szCs w:val="21"/>
+          <w:lang w:eastAsia="en-IN"/>
+        </w:rPr>
+      </w:pPr>
+      <w:r>
+        <w:rPr>
+          <w:rFonts w:ascii="Courier New" w:eastAsia="Times New Roman" w:hAnsi="Courier New" w:cs="Courier New"/>
+          <w:color w:val="000000"/>
+          <w:sz w:val="21"/>
+          <w:szCs w:val="21"/>
+          <w:lang w:eastAsia="en-IN"/>
+        </w:rPr>
+        <w:t>Profit Factor         : 6.61</w:t>
+      </w:r>
+    </w:p>
+    <w:p>
+      <w:pPr>
+        <w:shd w:val="clear" w:color="auto" w:fill="FFFFFF"/>
+        <w:tabs>
+          <w:tab w:val="left" w:pos="916"/>
+          <w:tab w:val="left" w:pos="1832"/>
+          <w:tab w:val="left" w:pos="2748"/>
+          <w:tab w:val="left" w:pos="3664"/>
+          <w:tab w:val="left" w:pos="4580"/>
+          <w:tab w:val="left" w:pos="5496"/>
+          <w:tab w:val="left" w:pos="6412"/>
+          <w:tab w:val="left" w:pos="7328"/>
+          <w:tab w:val="left" w:pos="8244"/>
+          <w:tab w:val="left" w:pos="9160"/>
+          <w:tab w:val="left" w:pos="10076"/>
+          <w:tab w:val="left" w:pos="10992"/>
+          <w:tab w:val="left" w:pos="11908"/>
+          <w:tab w:val="left" w:pos="12824"/>
+          <w:tab w:val="left" w:pos="13740"/>
+          <w:tab w:val="left" w:pos="14656"/>
+        </w:tabs>
+        <w:wordWrap w:val="0"/>
+        <w:spacing w:after="0" w:line="240" w:lineRule="auto"/>
+        <w:textAlignment w:val="baseline"/>
+        <w:rPr>
+          <w:rFonts w:ascii="Courier New" w:eastAsia="Times New Roman" w:hAnsi="Courier New" w:cs="Courier New"/>
+          <w:color w:val="000000"/>
+          <w:sz w:val="21"/>
+          <w:szCs w:val="21"/>
+          <w:lang w:eastAsia="en-IN"/>
+        </w:rPr>
+      </w:pPr>
     </w:p>
     <w:p>
       <w:pPr>
@@ -10009,6 +11173,413 @@
           <w:lang w:eastAsia="en-IN"/>
         </w:rPr>
       </w:pPr>
+      <w:r>
+        <w:rPr>
+          <w:rFonts w:ascii="Courier New" w:eastAsia="Times New Roman" w:hAnsi="Courier New" w:cs="Courier New"/>
+          <w:color w:val="000000"/>
+          <w:sz w:val="21"/>
+          <w:szCs w:val="21"/>
+          <w:lang w:eastAsia="en-IN"/>
+        </w:rPr>
+        <w:t>Net Profit            : €32985.18</w:t>
+      </w:r>
+    </w:p>
+    <w:p>
+      <w:pPr>
+        <w:shd w:val="clear" w:color="auto" w:fill="FFFFFF"/>
+        <w:tabs>
+          <w:tab w:val="left" w:pos="916"/>
+          <w:tab w:val="left" w:pos="1832"/>
+          <w:tab w:val="left" w:pos="2748"/>
+          <w:tab w:val="left" w:pos="3664"/>
+          <w:tab w:val="left" w:pos="4580"/>
+          <w:tab w:val="left" w:pos="5496"/>
+          <w:tab w:val="left" w:pos="6412"/>
+          <w:tab w:val="left" w:pos="7328"/>
+          <w:tab w:val="left" w:pos="8244"/>
+          <w:tab w:val="left" w:pos="9160"/>
+          <w:tab w:val="left" w:pos="10076"/>
+          <w:tab w:val="left" w:pos="10992"/>
+          <w:tab w:val="left" w:pos="11908"/>
+          <w:tab w:val="left" w:pos="12824"/>
+          <w:tab w:val="left" w:pos="13740"/>
+          <w:tab w:val="left" w:pos="14656"/>
+        </w:tabs>
+        <w:wordWrap w:val="0"/>
+        <w:spacing w:after="0" w:line="240" w:lineRule="auto"/>
+        <w:textAlignment w:val="baseline"/>
+        <w:rPr>
+          <w:rFonts w:ascii="Courier New" w:eastAsia="Times New Roman" w:hAnsi="Courier New" w:cs="Courier New"/>
+          <w:color w:val="000000"/>
+          <w:sz w:val="21"/>
+          <w:szCs w:val="21"/>
+          <w:lang w:eastAsia="en-IN"/>
+        </w:rPr>
+      </w:pPr>
+      <w:r>
+        <w:rPr>
+          <w:rFonts w:ascii="Courier New" w:eastAsia="Times New Roman" w:hAnsi="Courier New" w:cs="Courier New"/>
+          <w:color w:val="000000"/>
+          <w:sz w:val="21"/>
+          <w:szCs w:val="21"/>
+          <w:lang w:eastAsia="en-IN"/>
+        </w:rPr>
+        <w:t>Number Winning Trades : 9</w:t>
+      </w:r>
+    </w:p>
+    <w:p>
+      <w:pPr>
+        <w:shd w:val="clear" w:color="auto" w:fill="FFFFFF"/>
+        <w:tabs>
+          <w:tab w:val="left" w:pos="916"/>
+          <w:tab w:val="left" w:pos="1832"/>
+          <w:tab w:val="left" w:pos="2748"/>
+          <w:tab w:val="left" w:pos="3664"/>
+          <w:tab w:val="left" w:pos="4580"/>
+          <w:tab w:val="left" w:pos="5496"/>
+          <w:tab w:val="left" w:pos="6412"/>
+          <w:tab w:val="left" w:pos="7328"/>
+          <w:tab w:val="left" w:pos="8244"/>
+          <w:tab w:val="left" w:pos="9160"/>
+          <w:tab w:val="left" w:pos="10076"/>
+          <w:tab w:val="left" w:pos="10992"/>
+          <w:tab w:val="left" w:pos="11908"/>
+          <w:tab w:val="left" w:pos="12824"/>
+          <w:tab w:val="left" w:pos="13740"/>
+          <w:tab w:val="left" w:pos="14656"/>
+        </w:tabs>
+        <w:wordWrap w:val="0"/>
+        <w:spacing w:after="0" w:line="240" w:lineRule="auto"/>
+        <w:textAlignment w:val="baseline"/>
+        <w:rPr>
+          <w:rFonts w:ascii="Courier New" w:eastAsia="Times New Roman" w:hAnsi="Courier New" w:cs="Courier New"/>
+          <w:color w:val="000000"/>
+          <w:sz w:val="21"/>
+          <w:szCs w:val="21"/>
+          <w:lang w:eastAsia="en-IN"/>
+        </w:rPr>
+      </w:pPr>
+      <w:r>
+        <w:rPr>
+          <w:rFonts w:ascii="Courier New" w:eastAsia="Times New Roman" w:hAnsi="Courier New" w:cs="Courier New"/>
+          <w:color w:val="000000"/>
+          <w:sz w:val="21"/>
+          <w:szCs w:val="21"/>
+          <w:lang w:eastAsia="en-IN"/>
+        </w:rPr>
+        <w:t>Number Losing Trades  : 2</w:t>
+      </w:r>
+    </w:p>
+    <w:p>
+      <w:pPr>
+        <w:shd w:val="clear" w:color="auto" w:fill="FFFFFF"/>
+        <w:tabs>
+          <w:tab w:val="left" w:pos="916"/>
+          <w:tab w:val="left" w:pos="1832"/>
+          <w:tab w:val="left" w:pos="2748"/>
+          <w:tab w:val="left" w:pos="3664"/>
+          <w:tab w:val="left" w:pos="4580"/>
+          <w:tab w:val="left" w:pos="5496"/>
+          <w:tab w:val="left" w:pos="6412"/>
+          <w:tab w:val="left" w:pos="7328"/>
+          <w:tab w:val="left" w:pos="8244"/>
+          <w:tab w:val="left" w:pos="9160"/>
+          <w:tab w:val="left" w:pos="10076"/>
+          <w:tab w:val="left" w:pos="10992"/>
+          <w:tab w:val="left" w:pos="11908"/>
+          <w:tab w:val="left" w:pos="12824"/>
+          <w:tab w:val="left" w:pos="13740"/>
+          <w:tab w:val="left" w:pos="14656"/>
+        </w:tabs>
+        <w:wordWrap w:val="0"/>
+        <w:spacing w:after="0" w:line="240" w:lineRule="auto"/>
+        <w:textAlignment w:val="baseline"/>
+        <w:rPr>
+          <w:rFonts w:ascii="Courier New" w:eastAsia="Times New Roman" w:hAnsi="Courier New" w:cs="Courier New"/>
+          <w:color w:val="000000"/>
+          <w:sz w:val="21"/>
+          <w:szCs w:val="21"/>
+          <w:lang w:eastAsia="en-IN"/>
+        </w:rPr>
+      </w:pPr>
+      <w:r>
+        <w:rPr>
+          <w:rFonts w:ascii="Courier New" w:eastAsia="Times New Roman" w:hAnsi="Courier New" w:cs="Courier New"/>
+          <w:color w:val="000000"/>
+          <w:sz w:val="21"/>
+          <w:szCs w:val="21"/>
+          <w:lang w:eastAsia="en-IN"/>
+        </w:rPr>
+        <w:t>Percent Profitable    : 81.82%</w:t>
+      </w:r>
+    </w:p>
+    <w:p>
+      <w:pPr>
+        <w:shd w:val="clear" w:color="auto" w:fill="FFFFFF"/>
+        <w:tabs>
+          <w:tab w:val="left" w:pos="916"/>
+          <w:tab w:val="left" w:pos="1832"/>
+          <w:tab w:val="left" w:pos="2748"/>
+          <w:tab w:val="left" w:pos="3664"/>
+          <w:tab w:val="left" w:pos="4580"/>
+          <w:tab w:val="left" w:pos="5496"/>
+          <w:tab w:val="left" w:pos="6412"/>
+          <w:tab w:val="left" w:pos="7328"/>
+          <w:tab w:val="left" w:pos="8244"/>
+          <w:tab w:val="left" w:pos="9160"/>
+          <w:tab w:val="left" w:pos="10076"/>
+          <w:tab w:val="left" w:pos="10992"/>
+          <w:tab w:val="left" w:pos="11908"/>
+          <w:tab w:val="left" w:pos="12824"/>
+          <w:tab w:val="left" w:pos="13740"/>
+          <w:tab w:val="left" w:pos="14656"/>
+        </w:tabs>
+        <w:wordWrap w:val="0"/>
+        <w:spacing w:after="0" w:line="240" w:lineRule="auto"/>
+        <w:textAlignment w:val="baseline"/>
+        <w:rPr>
+          <w:rFonts w:ascii="Courier New" w:eastAsia="Times New Roman" w:hAnsi="Courier New" w:cs="Courier New"/>
+          <w:color w:val="000000"/>
+          <w:sz w:val="21"/>
+          <w:szCs w:val="21"/>
+          <w:lang w:eastAsia="en-IN"/>
+        </w:rPr>
+      </w:pPr>
+      <w:r>
+        <w:rPr>
+          <w:rFonts w:ascii="Courier New" w:eastAsia="Times New Roman" w:hAnsi="Courier New" w:cs="Courier New"/>
+          <w:color w:val="000000"/>
+          <w:sz w:val="21"/>
+          <w:szCs w:val="21"/>
+          <w:lang w:eastAsia="en-IN"/>
+        </w:rPr>
+        <w:t>Avg Win Trade         : €4318.352</w:t>
+      </w:r>
+    </w:p>
+    <w:p>
+      <w:pPr>
+        <w:shd w:val="clear" w:color="auto" w:fill="FFFFFF"/>
+        <w:tabs>
+          <w:tab w:val="left" w:pos="916"/>
+          <w:tab w:val="left" w:pos="1832"/>
+          <w:tab w:val="left" w:pos="2748"/>
+          <w:tab w:val="left" w:pos="3664"/>
+          <w:tab w:val="left" w:pos="4580"/>
+          <w:tab w:val="left" w:pos="5496"/>
+          <w:tab w:val="left" w:pos="6412"/>
+          <w:tab w:val="left" w:pos="7328"/>
+          <w:tab w:val="left" w:pos="8244"/>
+          <w:tab w:val="left" w:pos="9160"/>
+          <w:tab w:val="left" w:pos="10076"/>
+          <w:tab w:val="left" w:pos="10992"/>
+          <w:tab w:val="left" w:pos="11908"/>
+          <w:tab w:val="left" w:pos="12824"/>
+          <w:tab w:val="left" w:pos="13740"/>
+          <w:tab w:val="left" w:pos="14656"/>
+        </w:tabs>
+        <w:wordWrap w:val="0"/>
+        <w:spacing w:after="0" w:line="240" w:lineRule="auto"/>
+        <w:textAlignment w:val="baseline"/>
+        <w:rPr>
+          <w:rFonts w:ascii="Courier New" w:eastAsia="Times New Roman" w:hAnsi="Courier New" w:cs="Courier New"/>
+          <w:color w:val="000000"/>
+          <w:sz w:val="21"/>
+          <w:szCs w:val="21"/>
+          <w:lang w:eastAsia="en-IN"/>
+        </w:rPr>
+      </w:pPr>
+      <w:r>
+        <w:rPr>
+          <w:rFonts w:ascii="Courier New" w:eastAsia="Times New Roman" w:hAnsi="Courier New" w:cs="Courier New"/>
+          <w:color w:val="000000"/>
+          <w:sz w:val="21"/>
+          <w:szCs w:val="21"/>
+          <w:lang w:eastAsia="en-IN"/>
+        </w:rPr>
+        <w:t>Avg Los Trade         : €-2939.992</w:t>
+      </w:r>
+    </w:p>
+    <w:p>
+      <w:pPr>
+        <w:shd w:val="clear" w:color="auto" w:fill="FFFFFF"/>
+        <w:tabs>
+          <w:tab w:val="left" w:pos="916"/>
+          <w:tab w:val="left" w:pos="1832"/>
+          <w:tab w:val="left" w:pos="2748"/>
+          <w:tab w:val="left" w:pos="3664"/>
+          <w:tab w:val="left" w:pos="4580"/>
+          <w:tab w:val="left" w:pos="5496"/>
+          <w:tab w:val="left" w:pos="6412"/>
+          <w:tab w:val="left" w:pos="7328"/>
+          <w:tab w:val="left" w:pos="8244"/>
+          <w:tab w:val="left" w:pos="9160"/>
+          <w:tab w:val="left" w:pos="10076"/>
+          <w:tab w:val="left" w:pos="10992"/>
+          <w:tab w:val="left" w:pos="11908"/>
+          <w:tab w:val="left" w:pos="12824"/>
+          <w:tab w:val="left" w:pos="13740"/>
+          <w:tab w:val="left" w:pos="14656"/>
+        </w:tabs>
+        <w:wordWrap w:val="0"/>
+        <w:spacing w:after="0" w:line="240" w:lineRule="auto"/>
+        <w:textAlignment w:val="baseline"/>
+        <w:rPr>
+          <w:rFonts w:ascii="Courier New" w:eastAsia="Times New Roman" w:hAnsi="Courier New" w:cs="Courier New"/>
+          <w:color w:val="000000"/>
+          <w:sz w:val="21"/>
+          <w:szCs w:val="21"/>
+          <w:lang w:eastAsia="en-IN"/>
+        </w:rPr>
+      </w:pPr>
+      <w:r>
+        <w:rPr>
+          <w:rFonts w:ascii="Courier New" w:eastAsia="Times New Roman" w:hAnsi="Courier New" w:cs="Courier New"/>
+          <w:color w:val="000000"/>
+          <w:sz w:val="21"/>
+          <w:szCs w:val="21"/>
+          <w:lang w:eastAsia="en-IN"/>
+        </w:rPr>
+        <w:t>Largest Win Trade     : €11940.075</w:t>
+      </w:r>
+    </w:p>
+    <w:p>
+      <w:pPr>
+        <w:shd w:val="clear" w:color="auto" w:fill="FFFFFF"/>
+        <w:tabs>
+          <w:tab w:val="left" w:pos="916"/>
+          <w:tab w:val="left" w:pos="1832"/>
+          <w:tab w:val="left" w:pos="2748"/>
+          <w:tab w:val="left" w:pos="3664"/>
+          <w:tab w:val="left" w:pos="4580"/>
+          <w:tab w:val="left" w:pos="5496"/>
+          <w:tab w:val="left" w:pos="6412"/>
+          <w:tab w:val="left" w:pos="7328"/>
+          <w:tab w:val="left" w:pos="8244"/>
+          <w:tab w:val="left" w:pos="9160"/>
+          <w:tab w:val="left" w:pos="10076"/>
+          <w:tab w:val="left" w:pos="10992"/>
+          <w:tab w:val="left" w:pos="11908"/>
+          <w:tab w:val="left" w:pos="12824"/>
+          <w:tab w:val="left" w:pos="13740"/>
+          <w:tab w:val="left" w:pos="14656"/>
+        </w:tabs>
+        <w:wordWrap w:val="0"/>
+        <w:spacing w:after="0" w:line="240" w:lineRule="auto"/>
+        <w:textAlignment w:val="baseline"/>
+        <w:rPr>
+          <w:rFonts w:ascii="Courier New" w:eastAsia="Times New Roman" w:hAnsi="Courier New" w:cs="Courier New"/>
+          <w:color w:val="000000"/>
+          <w:sz w:val="21"/>
+          <w:szCs w:val="21"/>
+          <w:lang w:eastAsia="en-IN"/>
+        </w:rPr>
+      </w:pPr>
+      <w:r>
+        <w:rPr>
+          <w:rFonts w:ascii="Courier New" w:eastAsia="Times New Roman" w:hAnsi="Courier New" w:cs="Courier New"/>
+          <w:color w:val="000000"/>
+          <w:sz w:val="21"/>
+          <w:szCs w:val="21"/>
+          <w:lang w:eastAsia="en-IN"/>
+        </w:rPr>
+        <w:t>Largest Los Trade     : €-5640.00</w:t>
+      </w:r>
+      <w:r>
+        <w:rPr>
+          <w:rFonts w:ascii="Courier New" w:eastAsia="Times New Roman" w:hAnsi="Courier New" w:cs="Courier New"/>
+          <w:color w:val="000000"/>
+          <w:sz w:val="21"/>
+          <w:szCs w:val="21"/>
+          <w:lang w:eastAsia="en-IN"/>
+        </w:rPr>
+        <w:t>0</w:t>
+      </w:r>
+    </w:p>
+    <w:p>
+      <w:pPr>
+        <w:shd w:val="clear" w:color="auto" w:fill="FFFFFF"/>
+        <w:tabs>
+          <w:tab w:val="left" w:pos="916"/>
+          <w:tab w:val="left" w:pos="1832"/>
+          <w:tab w:val="left" w:pos="2748"/>
+          <w:tab w:val="left" w:pos="3664"/>
+          <w:tab w:val="left" w:pos="4580"/>
+          <w:tab w:val="left" w:pos="5496"/>
+          <w:tab w:val="left" w:pos="6412"/>
+          <w:tab w:val="left" w:pos="7328"/>
+          <w:tab w:val="left" w:pos="8244"/>
+          <w:tab w:val="left" w:pos="9160"/>
+          <w:tab w:val="left" w:pos="10076"/>
+          <w:tab w:val="left" w:pos="10992"/>
+          <w:tab w:val="left" w:pos="11908"/>
+          <w:tab w:val="left" w:pos="12824"/>
+          <w:tab w:val="left" w:pos="13740"/>
+          <w:tab w:val="left" w:pos="14656"/>
+        </w:tabs>
+        <w:wordWrap w:val="0"/>
+        <w:spacing w:after="0" w:line="240" w:lineRule="auto"/>
+        <w:textAlignment w:val="baseline"/>
+        <w:rPr>
+          <w:rFonts w:ascii="Courier New" w:eastAsia="Times New Roman" w:hAnsi="Courier New" w:cs="Courier New"/>
+          <w:color w:val="000000"/>
+          <w:sz w:val="21"/>
+          <w:szCs w:val="21"/>
+          <w:lang w:eastAsia="en-IN"/>
+        </w:rPr>
+      </w:pPr>
+      <w:r>
+        <w:rPr>
+          <w:rFonts w:ascii="Courier New" w:eastAsia="Times New Roman" w:hAnsi="Courier New" w:cs="Courier New"/>
+          <w:color w:val="000000"/>
+          <w:sz w:val="21"/>
+          <w:szCs w:val="21"/>
+          <w:lang w:eastAsia="en-IN"/>
+        </w:rPr>
+        <w:t>Profit Factor</w:t>
+      </w:r>
+      <w:r>
+        <w:rPr>
+          <w:rFonts w:ascii="Courier New" w:eastAsia="Times New Roman" w:hAnsi="Courier New" w:cs="Courier New"/>
+          <w:color w:val="000000"/>
+          <w:sz w:val="21"/>
+          <w:szCs w:val="21"/>
+          <w:lang w:eastAsia="en-IN"/>
+        </w:rPr>
+        <w:t xml:space="preserve">         : 6.61</w:t>
+      </w:r>
+    </w:p>
+    <w:p>
+      <w:pPr>
+        <w:shd w:val="clear" w:color="auto" w:fill="FFFFFF"/>
+        <w:tabs>
+          <w:tab w:val="left" w:pos="916"/>
+          <w:tab w:val="left" w:pos="1832"/>
+          <w:tab w:val="left" w:pos="2748"/>
+          <w:tab w:val="left" w:pos="3664"/>
+          <w:tab w:val="left" w:pos="4580"/>
+          <w:tab w:val="left" w:pos="5496"/>
+          <w:tab w:val="left" w:pos="6412"/>
+          <w:tab w:val="left" w:pos="7328"/>
+          <w:tab w:val="left" w:pos="8244"/>
+          <w:tab w:val="left" w:pos="9160"/>
+          <w:tab w:val="left" w:pos="10076"/>
+          <w:tab w:val="left" w:pos="10992"/>
+          <w:tab w:val="left" w:pos="11908"/>
+          <w:tab w:val="left" w:pos="12824"/>
+          <w:tab w:val="left" w:pos="13740"/>
+          <w:tab w:val="left" w:pos="14656"/>
+        </w:tabs>
+        <w:wordWrap w:val="0"/>
+        <w:spacing w:after="0" w:line="240" w:lineRule="auto"/>
+        <w:textAlignment w:val="baseline"/>
+        <w:rPr>
+          <w:rFonts w:ascii="Courier New" w:eastAsia="Times New Roman" w:hAnsi="Courier New" w:cs="Courier New"/>
+          <w:color w:val="000000"/>
+          <w:sz w:val="21"/>
+          <w:szCs w:val="21"/>
+          <w:lang w:eastAsia="en-IN"/>
+        </w:rPr>
+      </w:pPr>
     </w:p>
     <w:p>
       <w:pPr>
@@ -10086,7 +11657,398 @@
         <w:t>20000</w:t>
       </w:r>
     </w:p>
-    <w:p/>
+    <w:p>
+      <w:pPr>
+        <w:shd w:val="clear" w:color="auto" w:fill="FFFFFF"/>
+        <w:tabs>
+          <w:tab w:val="left" w:pos="916"/>
+          <w:tab w:val="left" w:pos="1832"/>
+          <w:tab w:val="left" w:pos="2748"/>
+          <w:tab w:val="left" w:pos="3664"/>
+          <w:tab w:val="left" w:pos="4580"/>
+          <w:tab w:val="left" w:pos="5496"/>
+          <w:tab w:val="left" w:pos="6412"/>
+          <w:tab w:val="left" w:pos="7328"/>
+          <w:tab w:val="left" w:pos="8244"/>
+          <w:tab w:val="left" w:pos="9160"/>
+          <w:tab w:val="left" w:pos="10076"/>
+          <w:tab w:val="left" w:pos="10992"/>
+          <w:tab w:val="left" w:pos="11908"/>
+          <w:tab w:val="left" w:pos="12824"/>
+          <w:tab w:val="left" w:pos="13740"/>
+          <w:tab w:val="left" w:pos="14656"/>
+        </w:tabs>
+        <w:wordWrap w:val="0"/>
+        <w:spacing w:after="0" w:line="240" w:lineRule="auto"/>
+        <w:textAlignment w:val="baseline"/>
+        <w:rPr>
+          <w:rFonts w:ascii="Courier New" w:eastAsia="Times New Roman" w:hAnsi="Courier New" w:cs="Courier New"/>
+          <w:color w:val="000000"/>
+          <w:sz w:val="21"/>
+          <w:szCs w:val="21"/>
+          <w:lang w:eastAsia="en-IN"/>
+        </w:rPr>
+      </w:pPr>
+      <w:r>
+        <w:rPr>
+          <w:rFonts w:ascii="Courier New" w:eastAsia="Times New Roman" w:hAnsi="Courier New" w:cs="Courier New"/>
+          <w:color w:val="000000"/>
+          <w:sz w:val="21"/>
+          <w:szCs w:val="21"/>
+          <w:lang w:eastAsia="en-IN"/>
+        </w:rPr>
+        <w:t>Net Profit            : €43980.24</w:t>
+      </w:r>
+    </w:p>
+    <w:p>
+      <w:pPr>
+        <w:shd w:val="clear" w:color="auto" w:fill="FFFFFF"/>
+        <w:tabs>
+          <w:tab w:val="left" w:pos="916"/>
+          <w:tab w:val="left" w:pos="1832"/>
+          <w:tab w:val="left" w:pos="2748"/>
+          <w:tab w:val="left" w:pos="3664"/>
+          <w:tab w:val="left" w:pos="4580"/>
+          <w:tab w:val="left" w:pos="5496"/>
+          <w:tab w:val="left" w:pos="6412"/>
+          <w:tab w:val="left" w:pos="7328"/>
+          <w:tab w:val="left" w:pos="8244"/>
+          <w:tab w:val="left" w:pos="9160"/>
+          <w:tab w:val="left" w:pos="10076"/>
+          <w:tab w:val="left" w:pos="10992"/>
+          <w:tab w:val="left" w:pos="11908"/>
+          <w:tab w:val="left" w:pos="12824"/>
+          <w:tab w:val="left" w:pos="13740"/>
+          <w:tab w:val="left" w:pos="14656"/>
+        </w:tabs>
+        <w:wordWrap w:val="0"/>
+        <w:spacing w:after="0" w:line="240" w:lineRule="auto"/>
+        <w:textAlignment w:val="baseline"/>
+        <w:rPr>
+          <w:rFonts w:ascii="Courier New" w:eastAsia="Times New Roman" w:hAnsi="Courier New" w:cs="Courier New"/>
+          <w:color w:val="000000"/>
+          <w:sz w:val="21"/>
+          <w:szCs w:val="21"/>
+          <w:lang w:eastAsia="en-IN"/>
+        </w:rPr>
+      </w:pPr>
+      <w:r>
+        <w:rPr>
+          <w:rFonts w:ascii="Courier New" w:eastAsia="Times New Roman" w:hAnsi="Courier New" w:cs="Courier New"/>
+          <w:color w:val="000000"/>
+          <w:sz w:val="21"/>
+          <w:szCs w:val="21"/>
+          <w:lang w:eastAsia="en-IN"/>
+        </w:rPr>
+        <w:t>Number Winning Trades : 9</w:t>
+      </w:r>
+    </w:p>
+    <w:p>
+      <w:pPr>
+        <w:shd w:val="clear" w:color="auto" w:fill="FFFFFF"/>
+        <w:tabs>
+          <w:tab w:val="left" w:pos="916"/>
+          <w:tab w:val="left" w:pos="1832"/>
+          <w:tab w:val="left" w:pos="2748"/>
+          <w:tab w:val="left" w:pos="3664"/>
+          <w:tab w:val="left" w:pos="4580"/>
+          <w:tab w:val="left" w:pos="5496"/>
+          <w:tab w:val="left" w:pos="6412"/>
+          <w:tab w:val="left" w:pos="7328"/>
+          <w:tab w:val="left" w:pos="8244"/>
+          <w:tab w:val="left" w:pos="9160"/>
+          <w:tab w:val="left" w:pos="10076"/>
+          <w:tab w:val="left" w:pos="10992"/>
+          <w:tab w:val="left" w:pos="11908"/>
+          <w:tab w:val="left" w:pos="12824"/>
+          <w:tab w:val="left" w:pos="13740"/>
+          <w:tab w:val="left" w:pos="14656"/>
+        </w:tabs>
+        <w:wordWrap w:val="0"/>
+        <w:spacing w:after="0" w:line="240" w:lineRule="auto"/>
+        <w:textAlignment w:val="baseline"/>
+        <w:rPr>
+          <w:rFonts w:ascii="Courier New" w:eastAsia="Times New Roman" w:hAnsi="Courier New" w:cs="Courier New"/>
+          <w:color w:val="000000"/>
+          <w:sz w:val="21"/>
+          <w:szCs w:val="21"/>
+          <w:lang w:eastAsia="en-IN"/>
+        </w:rPr>
+      </w:pPr>
+      <w:r>
+        <w:rPr>
+          <w:rFonts w:ascii="Courier New" w:eastAsia="Times New Roman" w:hAnsi="Courier New" w:cs="Courier New"/>
+          <w:color w:val="000000"/>
+          <w:sz w:val="21"/>
+          <w:szCs w:val="21"/>
+          <w:lang w:eastAsia="en-IN"/>
+        </w:rPr>
+        <w:t>Number Losing Trades  : 2</w:t>
+      </w:r>
+    </w:p>
+    <w:p>
+      <w:pPr>
+        <w:shd w:val="clear" w:color="auto" w:fill="FFFFFF"/>
+        <w:tabs>
+          <w:tab w:val="left" w:pos="916"/>
+          <w:tab w:val="left" w:pos="1832"/>
+          <w:tab w:val="left" w:pos="2748"/>
+          <w:tab w:val="left" w:pos="3664"/>
+          <w:tab w:val="left" w:pos="4580"/>
+          <w:tab w:val="left" w:pos="5496"/>
+          <w:tab w:val="left" w:pos="6412"/>
+          <w:tab w:val="left" w:pos="7328"/>
+          <w:tab w:val="left" w:pos="8244"/>
+          <w:tab w:val="left" w:pos="9160"/>
+          <w:tab w:val="left" w:pos="10076"/>
+          <w:tab w:val="left" w:pos="10992"/>
+          <w:tab w:val="left" w:pos="11908"/>
+          <w:tab w:val="left" w:pos="12824"/>
+          <w:tab w:val="left" w:pos="13740"/>
+          <w:tab w:val="left" w:pos="14656"/>
+        </w:tabs>
+        <w:wordWrap w:val="0"/>
+        <w:spacing w:after="0" w:line="240" w:lineRule="auto"/>
+        <w:textAlignment w:val="baseline"/>
+        <w:rPr>
+          <w:rFonts w:ascii="Courier New" w:eastAsia="Times New Roman" w:hAnsi="Courier New" w:cs="Courier New"/>
+          <w:color w:val="000000"/>
+          <w:sz w:val="21"/>
+          <w:szCs w:val="21"/>
+          <w:lang w:eastAsia="en-IN"/>
+        </w:rPr>
+      </w:pPr>
+      <w:r>
+        <w:rPr>
+          <w:rFonts w:ascii="Courier New" w:eastAsia="Times New Roman" w:hAnsi="Courier New" w:cs="Courier New"/>
+          <w:color w:val="000000"/>
+          <w:sz w:val="21"/>
+          <w:szCs w:val="21"/>
+          <w:lang w:eastAsia="en-IN"/>
+        </w:rPr>
+        <w:t>Percent Profitable    : 81.82%</w:t>
+      </w:r>
+    </w:p>
+    <w:p>
+      <w:pPr>
+        <w:shd w:val="clear" w:color="auto" w:fill="FFFFFF"/>
+        <w:tabs>
+          <w:tab w:val="left" w:pos="916"/>
+          <w:tab w:val="left" w:pos="1832"/>
+          <w:tab w:val="left" w:pos="2748"/>
+          <w:tab w:val="left" w:pos="3664"/>
+          <w:tab w:val="left" w:pos="4580"/>
+          <w:tab w:val="left" w:pos="5496"/>
+          <w:tab w:val="left" w:pos="6412"/>
+          <w:tab w:val="left" w:pos="7328"/>
+          <w:tab w:val="left" w:pos="8244"/>
+          <w:tab w:val="left" w:pos="9160"/>
+          <w:tab w:val="left" w:pos="10076"/>
+          <w:tab w:val="left" w:pos="10992"/>
+          <w:tab w:val="left" w:pos="11908"/>
+          <w:tab w:val="left" w:pos="12824"/>
+          <w:tab w:val="left" w:pos="13740"/>
+          <w:tab w:val="left" w:pos="14656"/>
+        </w:tabs>
+        <w:wordWrap w:val="0"/>
+        <w:spacing w:after="0" w:line="240" w:lineRule="auto"/>
+        <w:textAlignment w:val="baseline"/>
+        <w:rPr>
+          <w:rFonts w:ascii="Courier New" w:eastAsia="Times New Roman" w:hAnsi="Courier New" w:cs="Courier New"/>
+          <w:color w:val="000000"/>
+          <w:sz w:val="21"/>
+          <w:szCs w:val="21"/>
+          <w:lang w:eastAsia="en-IN"/>
+        </w:rPr>
+      </w:pPr>
+      <w:r>
+        <w:rPr>
+          <w:rFonts w:ascii="Courier New" w:eastAsia="Times New Roman" w:hAnsi="Courier New" w:cs="Courier New"/>
+          <w:color w:val="000000"/>
+          <w:sz w:val="21"/>
+          <w:szCs w:val="21"/>
+          <w:lang w:eastAsia="en-IN"/>
+        </w:rPr>
+        <w:t>Avg Win Trade         : €5757.802</w:t>
+      </w:r>
+    </w:p>
+    <w:p>
+      <w:pPr>
+        <w:shd w:val="clear" w:color="auto" w:fill="FFFFFF"/>
+        <w:tabs>
+          <w:tab w:val="left" w:pos="916"/>
+          <w:tab w:val="left" w:pos="1832"/>
+          <w:tab w:val="left" w:pos="2748"/>
+          <w:tab w:val="left" w:pos="3664"/>
+          <w:tab w:val="left" w:pos="4580"/>
+          <w:tab w:val="left" w:pos="5496"/>
+          <w:tab w:val="left" w:pos="6412"/>
+          <w:tab w:val="left" w:pos="7328"/>
+          <w:tab w:val="left" w:pos="8244"/>
+          <w:tab w:val="left" w:pos="9160"/>
+          <w:tab w:val="left" w:pos="10076"/>
+          <w:tab w:val="left" w:pos="10992"/>
+          <w:tab w:val="left" w:pos="11908"/>
+          <w:tab w:val="left" w:pos="12824"/>
+          <w:tab w:val="left" w:pos="13740"/>
+          <w:tab w:val="left" w:pos="14656"/>
+        </w:tabs>
+        <w:wordWrap w:val="0"/>
+        <w:spacing w:after="0" w:line="240" w:lineRule="auto"/>
+        <w:textAlignment w:val="baseline"/>
+        <w:rPr>
+          <w:rFonts w:ascii="Courier New" w:eastAsia="Times New Roman" w:hAnsi="Courier New" w:cs="Courier New"/>
+          <w:color w:val="000000"/>
+          <w:sz w:val="21"/>
+          <w:szCs w:val="21"/>
+          <w:lang w:eastAsia="en-IN"/>
+        </w:rPr>
+      </w:pPr>
+      <w:r>
+        <w:rPr>
+          <w:rFonts w:ascii="Courier New" w:eastAsia="Times New Roman" w:hAnsi="Courier New" w:cs="Courier New"/>
+          <w:color w:val="000000"/>
+          <w:sz w:val="21"/>
+          <w:szCs w:val="21"/>
+          <w:lang w:eastAsia="en-IN"/>
+        </w:rPr>
+        <w:t>Avg Los Trade         : €-3919.990</w:t>
+      </w:r>
+    </w:p>
+    <w:p>
+      <w:pPr>
+        <w:shd w:val="clear" w:color="auto" w:fill="FFFFFF"/>
+        <w:tabs>
+          <w:tab w:val="left" w:pos="916"/>
+          <w:tab w:val="left" w:pos="1832"/>
+          <w:tab w:val="left" w:pos="2748"/>
+          <w:tab w:val="left" w:pos="3664"/>
+          <w:tab w:val="left" w:pos="4580"/>
+          <w:tab w:val="left" w:pos="5496"/>
+          <w:tab w:val="left" w:pos="6412"/>
+          <w:tab w:val="left" w:pos="7328"/>
+          <w:tab w:val="left" w:pos="8244"/>
+          <w:tab w:val="left" w:pos="9160"/>
+          <w:tab w:val="left" w:pos="10076"/>
+          <w:tab w:val="left" w:pos="10992"/>
+          <w:tab w:val="left" w:pos="11908"/>
+          <w:tab w:val="left" w:pos="12824"/>
+          <w:tab w:val="left" w:pos="13740"/>
+          <w:tab w:val="left" w:pos="14656"/>
+        </w:tabs>
+        <w:wordWrap w:val="0"/>
+        <w:spacing w:after="0" w:line="240" w:lineRule="auto"/>
+        <w:textAlignment w:val="baseline"/>
+        <w:rPr>
+          <w:rFonts w:ascii="Courier New" w:eastAsia="Times New Roman" w:hAnsi="Courier New" w:cs="Courier New"/>
+          <w:color w:val="000000"/>
+          <w:sz w:val="21"/>
+          <w:szCs w:val="21"/>
+          <w:lang w:eastAsia="en-IN"/>
+        </w:rPr>
+      </w:pPr>
+      <w:r>
+        <w:rPr>
+          <w:rFonts w:ascii="Courier New" w:eastAsia="Times New Roman" w:hAnsi="Courier New" w:cs="Courier New"/>
+          <w:color w:val="000000"/>
+          <w:sz w:val="21"/>
+          <w:szCs w:val="21"/>
+          <w:lang w:eastAsia="en-IN"/>
+        </w:rPr>
+        <w:t>Largest Win Trade     : €15920.100</w:t>
+      </w:r>
+    </w:p>
+    <w:p>
+      <w:pPr>
+        <w:shd w:val="clear" w:color="auto" w:fill="FFFFFF"/>
+        <w:tabs>
+          <w:tab w:val="left" w:pos="916"/>
+          <w:tab w:val="left" w:pos="1832"/>
+          <w:tab w:val="left" w:pos="2748"/>
+          <w:tab w:val="left" w:pos="3664"/>
+          <w:tab w:val="left" w:pos="4580"/>
+          <w:tab w:val="left" w:pos="5496"/>
+          <w:tab w:val="left" w:pos="6412"/>
+          <w:tab w:val="left" w:pos="7328"/>
+          <w:tab w:val="left" w:pos="8244"/>
+          <w:tab w:val="left" w:pos="9160"/>
+          <w:tab w:val="left" w:pos="10076"/>
+          <w:tab w:val="left" w:pos="10992"/>
+          <w:tab w:val="left" w:pos="11908"/>
+          <w:tab w:val="left" w:pos="12824"/>
+          <w:tab w:val="left" w:pos="13740"/>
+          <w:tab w:val="left" w:pos="14656"/>
+        </w:tabs>
+        <w:wordWrap w:val="0"/>
+        <w:spacing w:after="0" w:line="240" w:lineRule="auto"/>
+        <w:textAlignment w:val="baseline"/>
+        <w:rPr>
+          <w:rFonts w:ascii="Courier New" w:eastAsia="Times New Roman" w:hAnsi="Courier New" w:cs="Courier New"/>
+          <w:color w:val="000000"/>
+          <w:sz w:val="21"/>
+          <w:szCs w:val="21"/>
+          <w:lang w:eastAsia="en-IN"/>
+        </w:rPr>
+      </w:pPr>
+      <w:r>
+        <w:rPr>
+          <w:rFonts w:ascii="Courier New" w:eastAsia="Times New Roman" w:hAnsi="Courier New" w:cs="Courier New"/>
+          <w:color w:val="000000"/>
+          <w:sz w:val="21"/>
+          <w:szCs w:val="21"/>
+          <w:lang w:eastAsia="en-IN"/>
+        </w:rPr>
+        <w:t>Largest Los Trade     : €-7520.000</w:t>
+      </w:r>
+    </w:p>
+    <w:p>
+      <w:pPr>
+        <w:shd w:val="clear" w:color="auto" w:fill="FFFFFF"/>
+        <w:tabs>
+          <w:tab w:val="left" w:pos="916"/>
+          <w:tab w:val="left" w:pos="1832"/>
+          <w:tab w:val="left" w:pos="2748"/>
+          <w:tab w:val="left" w:pos="3664"/>
+          <w:tab w:val="left" w:pos="4580"/>
+          <w:tab w:val="left" w:pos="5496"/>
+          <w:tab w:val="left" w:pos="6412"/>
+          <w:tab w:val="left" w:pos="7328"/>
+          <w:tab w:val="left" w:pos="8244"/>
+          <w:tab w:val="left" w:pos="9160"/>
+          <w:tab w:val="left" w:pos="10076"/>
+          <w:tab w:val="left" w:pos="10992"/>
+          <w:tab w:val="left" w:pos="11908"/>
+          <w:tab w:val="left" w:pos="12824"/>
+          <w:tab w:val="left" w:pos="13740"/>
+          <w:tab w:val="left" w:pos="14656"/>
+        </w:tabs>
+        <w:wordWrap w:val="0"/>
+        <w:spacing w:after="0" w:line="240" w:lineRule="auto"/>
+        <w:textAlignment w:val="baseline"/>
+        <w:rPr>
+          <w:rFonts w:ascii="Courier New" w:eastAsia="Times New Roman" w:hAnsi="Courier New" w:cs="Courier New"/>
+          <w:color w:val="000000"/>
+          <w:sz w:val="21"/>
+          <w:szCs w:val="21"/>
+          <w:lang w:eastAsia="en-IN"/>
+        </w:rPr>
+      </w:pPr>
+      <w:r>
+        <w:rPr>
+          <w:rFonts w:ascii="Courier New" w:eastAsia="Times New Roman" w:hAnsi="Courier New" w:cs="Courier New"/>
+          <w:color w:val="000000"/>
+          <w:sz w:val="21"/>
+          <w:szCs w:val="21"/>
+          <w:lang w:eastAsia="en-IN"/>
+        </w:rPr>
+        <w:t>Profit Factor         : 6.61</w:t>
+      </w:r>
+    </w:p>
+    <w:p>
+      <w:r>
+        <w:tab/>
+      </w:r>
+    </w:p>
     <w:sectPr>
       <w:pgSz w:w="11906" w:h="16838"/>
       <w:pgMar w:top="1440" w:right="1440" w:bottom="1440" w:left="1440" w:header="708" w:footer="708" w:gutter="0"/>

</xml_diff>

<commit_message>
completed adding pics for EURINR
</commit_message>
<xml_diff>
--- a/site/images/EURINR/EURINR.docx
+++ b/site/images/EURINR/EURINR.docx
@@ -10102,6 +10102,380 @@
     </w:p>
     <w:p>
       <w:pPr>
+        <w:pStyle w:val="HTMLPreformatted"/>
+        <w:shd w:val="clear" w:color="auto" w:fill="FFFFFF"/>
+        <w:wordWrap w:val="0"/>
+        <w:textAlignment w:val="baseline"/>
+        <w:rPr>
+          <w:color w:val="000000"/>
+          <w:sz w:val="21"/>
+          <w:szCs w:val="21"/>
+        </w:rPr>
+      </w:pPr>
+      <w:r>
+        <w:rPr>
+          <w:color w:val="000000"/>
+          <w:sz w:val="21"/>
+          <w:szCs w:val="21"/>
+        </w:rPr>
+        <w:t>N</w:t>
+      </w:r>
+      <w:r>
+        <w:rPr>
+          <w:color w:val="000000"/>
+          <w:sz w:val="21"/>
+          <w:szCs w:val="21"/>
+        </w:rPr>
+        <w:t>et Profit            : €12094.57</w:t>
+      </w:r>
+    </w:p>
+    <w:p>
+      <w:pPr>
+        <w:shd w:val="clear" w:color="auto" w:fill="FFFFFF"/>
+        <w:tabs>
+          <w:tab w:val="left" w:pos="916"/>
+          <w:tab w:val="left" w:pos="1832"/>
+          <w:tab w:val="left" w:pos="2748"/>
+          <w:tab w:val="left" w:pos="3664"/>
+          <w:tab w:val="left" w:pos="4580"/>
+          <w:tab w:val="left" w:pos="5496"/>
+          <w:tab w:val="left" w:pos="6412"/>
+          <w:tab w:val="left" w:pos="7328"/>
+          <w:tab w:val="left" w:pos="8244"/>
+          <w:tab w:val="left" w:pos="9160"/>
+          <w:tab w:val="left" w:pos="10076"/>
+          <w:tab w:val="left" w:pos="10992"/>
+          <w:tab w:val="left" w:pos="11908"/>
+          <w:tab w:val="left" w:pos="12824"/>
+          <w:tab w:val="left" w:pos="13740"/>
+          <w:tab w:val="left" w:pos="14656"/>
+        </w:tabs>
+        <w:wordWrap w:val="0"/>
+        <w:spacing w:after="0" w:line="240" w:lineRule="auto"/>
+        <w:textAlignment w:val="baseline"/>
+        <w:rPr>
+          <w:rFonts w:ascii="Courier New" w:eastAsia="Times New Roman" w:hAnsi="Courier New" w:cs="Courier New"/>
+          <w:color w:val="000000"/>
+          <w:sz w:val="21"/>
+          <w:szCs w:val="21"/>
+          <w:lang w:eastAsia="en-IN"/>
+        </w:rPr>
+      </w:pPr>
+      <w:r>
+        <w:rPr>
+          <w:rFonts w:ascii="Courier New" w:eastAsia="Times New Roman" w:hAnsi="Courier New" w:cs="Courier New"/>
+          <w:color w:val="000000"/>
+          <w:sz w:val="21"/>
+          <w:szCs w:val="21"/>
+          <w:lang w:eastAsia="en-IN"/>
+        </w:rPr>
+        <w:lastRenderedPageBreak/>
+        <w:t>Number Winning Trades : 9</w:t>
+      </w:r>
+    </w:p>
+    <w:p>
+      <w:pPr>
+        <w:shd w:val="clear" w:color="auto" w:fill="FFFFFF"/>
+        <w:tabs>
+          <w:tab w:val="left" w:pos="916"/>
+          <w:tab w:val="left" w:pos="1832"/>
+          <w:tab w:val="left" w:pos="2748"/>
+          <w:tab w:val="left" w:pos="3664"/>
+          <w:tab w:val="left" w:pos="4580"/>
+          <w:tab w:val="left" w:pos="5496"/>
+          <w:tab w:val="left" w:pos="6412"/>
+          <w:tab w:val="left" w:pos="7328"/>
+          <w:tab w:val="left" w:pos="8244"/>
+          <w:tab w:val="left" w:pos="9160"/>
+          <w:tab w:val="left" w:pos="10076"/>
+          <w:tab w:val="left" w:pos="10992"/>
+          <w:tab w:val="left" w:pos="11908"/>
+          <w:tab w:val="left" w:pos="12824"/>
+          <w:tab w:val="left" w:pos="13740"/>
+          <w:tab w:val="left" w:pos="14656"/>
+        </w:tabs>
+        <w:wordWrap w:val="0"/>
+        <w:spacing w:after="0" w:line="240" w:lineRule="auto"/>
+        <w:textAlignment w:val="baseline"/>
+        <w:rPr>
+          <w:rFonts w:ascii="Courier New" w:eastAsia="Times New Roman" w:hAnsi="Courier New" w:cs="Courier New"/>
+          <w:color w:val="000000"/>
+          <w:sz w:val="21"/>
+          <w:szCs w:val="21"/>
+          <w:lang w:eastAsia="en-IN"/>
+        </w:rPr>
+      </w:pPr>
+      <w:r>
+        <w:rPr>
+          <w:rFonts w:ascii="Courier New" w:eastAsia="Times New Roman" w:hAnsi="Courier New" w:cs="Courier New"/>
+          <w:color w:val="000000"/>
+          <w:sz w:val="21"/>
+          <w:szCs w:val="21"/>
+          <w:lang w:eastAsia="en-IN"/>
+        </w:rPr>
+        <w:t>Number Losing Trades  : 2</w:t>
+      </w:r>
+    </w:p>
+    <w:p>
+      <w:pPr>
+        <w:shd w:val="clear" w:color="auto" w:fill="FFFFFF"/>
+        <w:tabs>
+          <w:tab w:val="left" w:pos="916"/>
+          <w:tab w:val="left" w:pos="1832"/>
+          <w:tab w:val="left" w:pos="2748"/>
+          <w:tab w:val="left" w:pos="3664"/>
+          <w:tab w:val="left" w:pos="4580"/>
+          <w:tab w:val="left" w:pos="5496"/>
+          <w:tab w:val="left" w:pos="6412"/>
+          <w:tab w:val="left" w:pos="7328"/>
+          <w:tab w:val="left" w:pos="8244"/>
+          <w:tab w:val="left" w:pos="9160"/>
+          <w:tab w:val="left" w:pos="10076"/>
+          <w:tab w:val="left" w:pos="10992"/>
+          <w:tab w:val="left" w:pos="11908"/>
+          <w:tab w:val="left" w:pos="12824"/>
+          <w:tab w:val="left" w:pos="13740"/>
+          <w:tab w:val="left" w:pos="14656"/>
+        </w:tabs>
+        <w:wordWrap w:val="0"/>
+        <w:spacing w:after="0" w:line="240" w:lineRule="auto"/>
+        <w:textAlignment w:val="baseline"/>
+        <w:rPr>
+          <w:rFonts w:ascii="Courier New" w:eastAsia="Times New Roman" w:hAnsi="Courier New" w:cs="Courier New"/>
+          <w:color w:val="000000"/>
+          <w:sz w:val="21"/>
+          <w:szCs w:val="21"/>
+          <w:lang w:eastAsia="en-IN"/>
+        </w:rPr>
+      </w:pPr>
+      <w:r>
+        <w:rPr>
+          <w:rFonts w:ascii="Courier New" w:eastAsia="Times New Roman" w:hAnsi="Courier New" w:cs="Courier New"/>
+          <w:color w:val="000000"/>
+          <w:sz w:val="21"/>
+          <w:szCs w:val="21"/>
+          <w:lang w:eastAsia="en-IN"/>
+        </w:rPr>
+        <w:t>Percent Profitable    : 81.82%</w:t>
+      </w:r>
+    </w:p>
+    <w:p>
+      <w:pPr>
+        <w:shd w:val="clear" w:color="auto" w:fill="FFFFFF"/>
+        <w:tabs>
+          <w:tab w:val="left" w:pos="916"/>
+          <w:tab w:val="left" w:pos="1832"/>
+          <w:tab w:val="left" w:pos="2748"/>
+          <w:tab w:val="left" w:pos="3664"/>
+          <w:tab w:val="left" w:pos="4580"/>
+          <w:tab w:val="left" w:pos="5496"/>
+          <w:tab w:val="left" w:pos="6412"/>
+          <w:tab w:val="left" w:pos="7328"/>
+          <w:tab w:val="left" w:pos="8244"/>
+          <w:tab w:val="left" w:pos="9160"/>
+          <w:tab w:val="left" w:pos="10076"/>
+          <w:tab w:val="left" w:pos="10992"/>
+          <w:tab w:val="left" w:pos="11908"/>
+          <w:tab w:val="left" w:pos="12824"/>
+          <w:tab w:val="left" w:pos="13740"/>
+          <w:tab w:val="left" w:pos="14656"/>
+        </w:tabs>
+        <w:wordWrap w:val="0"/>
+        <w:spacing w:after="0" w:line="240" w:lineRule="auto"/>
+        <w:textAlignment w:val="baseline"/>
+        <w:rPr>
+          <w:rFonts w:ascii="Courier New" w:eastAsia="Times New Roman" w:hAnsi="Courier New" w:cs="Courier New"/>
+          <w:color w:val="000000"/>
+          <w:sz w:val="21"/>
+          <w:szCs w:val="21"/>
+          <w:lang w:eastAsia="en-IN"/>
+        </w:rPr>
+      </w:pPr>
+      <w:r>
+        <w:rPr>
+          <w:rFonts w:ascii="Courier New" w:eastAsia="Times New Roman" w:hAnsi="Courier New" w:cs="Courier New"/>
+          <w:color w:val="000000"/>
+          <w:sz w:val="21"/>
+          <w:szCs w:val="21"/>
+          <w:lang w:eastAsia="en-IN"/>
+        </w:rPr>
+        <w:t>Avg Win Trade         : €1583.396</w:t>
+      </w:r>
+    </w:p>
+    <w:p>
+      <w:pPr>
+        <w:shd w:val="clear" w:color="auto" w:fill="FFFFFF"/>
+        <w:tabs>
+          <w:tab w:val="left" w:pos="916"/>
+          <w:tab w:val="left" w:pos="1832"/>
+          <w:tab w:val="left" w:pos="2748"/>
+          <w:tab w:val="left" w:pos="3664"/>
+          <w:tab w:val="left" w:pos="4580"/>
+          <w:tab w:val="left" w:pos="5496"/>
+          <w:tab w:val="left" w:pos="6412"/>
+          <w:tab w:val="left" w:pos="7328"/>
+          <w:tab w:val="left" w:pos="8244"/>
+          <w:tab w:val="left" w:pos="9160"/>
+          <w:tab w:val="left" w:pos="10076"/>
+          <w:tab w:val="left" w:pos="10992"/>
+          <w:tab w:val="left" w:pos="11908"/>
+          <w:tab w:val="left" w:pos="12824"/>
+          <w:tab w:val="left" w:pos="13740"/>
+          <w:tab w:val="left" w:pos="14656"/>
+        </w:tabs>
+        <w:wordWrap w:val="0"/>
+        <w:spacing w:after="0" w:line="240" w:lineRule="auto"/>
+        <w:textAlignment w:val="baseline"/>
+        <w:rPr>
+          <w:rFonts w:ascii="Courier New" w:eastAsia="Times New Roman" w:hAnsi="Courier New" w:cs="Courier New"/>
+          <w:color w:val="000000"/>
+          <w:sz w:val="21"/>
+          <w:szCs w:val="21"/>
+          <w:lang w:eastAsia="en-IN"/>
+        </w:rPr>
+      </w:pPr>
+      <w:r>
+        <w:rPr>
+          <w:rFonts w:ascii="Courier New" w:eastAsia="Times New Roman" w:hAnsi="Courier New" w:cs="Courier New"/>
+          <w:color w:val="000000"/>
+          <w:sz w:val="21"/>
+          <w:szCs w:val="21"/>
+          <w:lang w:eastAsia="en-IN"/>
+        </w:rPr>
+        <w:t>Avg Los Trade         : €-1077.997</w:t>
+      </w:r>
+    </w:p>
+    <w:p>
+      <w:pPr>
+        <w:shd w:val="clear" w:color="auto" w:fill="FFFFFF"/>
+        <w:tabs>
+          <w:tab w:val="left" w:pos="916"/>
+          <w:tab w:val="left" w:pos="1832"/>
+          <w:tab w:val="left" w:pos="2748"/>
+          <w:tab w:val="left" w:pos="3664"/>
+          <w:tab w:val="left" w:pos="4580"/>
+          <w:tab w:val="left" w:pos="5496"/>
+          <w:tab w:val="left" w:pos="6412"/>
+          <w:tab w:val="left" w:pos="7328"/>
+          <w:tab w:val="left" w:pos="8244"/>
+          <w:tab w:val="left" w:pos="9160"/>
+          <w:tab w:val="left" w:pos="10076"/>
+          <w:tab w:val="left" w:pos="10992"/>
+          <w:tab w:val="left" w:pos="11908"/>
+          <w:tab w:val="left" w:pos="12824"/>
+          <w:tab w:val="left" w:pos="13740"/>
+          <w:tab w:val="left" w:pos="14656"/>
+        </w:tabs>
+        <w:wordWrap w:val="0"/>
+        <w:spacing w:after="0" w:line="240" w:lineRule="auto"/>
+        <w:textAlignment w:val="baseline"/>
+        <w:rPr>
+          <w:rFonts w:ascii="Courier New" w:eastAsia="Times New Roman" w:hAnsi="Courier New" w:cs="Courier New"/>
+          <w:color w:val="000000"/>
+          <w:sz w:val="21"/>
+          <w:szCs w:val="21"/>
+          <w:lang w:eastAsia="en-IN"/>
+        </w:rPr>
+      </w:pPr>
+      <w:r>
+        <w:rPr>
+          <w:rFonts w:ascii="Courier New" w:eastAsia="Times New Roman" w:hAnsi="Courier New" w:cs="Courier New"/>
+          <w:color w:val="000000"/>
+          <w:sz w:val="21"/>
+          <w:szCs w:val="21"/>
+          <w:lang w:eastAsia="en-IN"/>
+        </w:rPr>
+        <w:t>Largest Win Trade     : €4378.028</w:t>
+      </w:r>
+    </w:p>
+    <w:p>
+      <w:pPr>
+        <w:shd w:val="clear" w:color="auto" w:fill="FFFFFF"/>
+        <w:tabs>
+          <w:tab w:val="left" w:pos="916"/>
+          <w:tab w:val="left" w:pos="1832"/>
+          <w:tab w:val="left" w:pos="2748"/>
+          <w:tab w:val="left" w:pos="3664"/>
+          <w:tab w:val="left" w:pos="4580"/>
+          <w:tab w:val="left" w:pos="5496"/>
+          <w:tab w:val="left" w:pos="6412"/>
+          <w:tab w:val="left" w:pos="7328"/>
+          <w:tab w:val="left" w:pos="8244"/>
+          <w:tab w:val="left" w:pos="9160"/>
+          <w:tab w:val="left" w:pos="10076"/>
+          <w:tab w:val="left" w:pos="10992"/>
+          <w:tab w:val="left" w:pos="11908"/>
+          <w:tab w:val="left" w:pos="12824"/>
+          <w:tab w:val="left" w:pos="13740"/>
+          <w:tab w:val="left" w:pos="14656"/>
+        </w:tabs>
+        <w:wordWrap w:val="0"/>
+        <w:spacing w:after="0" w:line="240" w:lineRule="auto"/>
+        <w:textAlignment w:val="baseline"/>
+        <w:rPr>
+          <w:rFonts w:ascii="Courier New" w:eastAsia="Times New Roman" w:hAnsi="Courier New" w:cs="Courier New"/>
+          <w:color w:val="000000"/>
+          <w:sz w:val="21"/>
+          <w:szCs w:val="21"/>
+          <w:lang w:eastAsia="en-IN"/>
+        </w:rPr>
+      </w:pPr>
+      <w:r>
+        <w:rPr>
+          <w:rFonts w:ascii="Courier New" w:eastAsia="Times New Roman" w:hAnsi="Courier New" w:cs="Courier New"/>
+          <w:color w:val="000000"/>
+          <w:sz w:val="21"/>
+          <w:szCs w:val="21"/>
+          <w:lang w:eastAsia="en-IN"/>
+        </w:rPr>
+        <w:t>Largest Los Trade     : €-2068.000</w:t>
+      </w:r>
+    </w:p>
+    <w:p>
+      <w:pPr>
+        <w:shd w:val="clear" w:color="auto" w:fill="FFFFFF"/>
+        <w:tabs>
+          <w:tab w:val="left" w:pos="916"/>
+          <w:tab w:val="left" w:pos="1832"/>
+          <w:tab w:val="left" w:pos="2748"/>
+          <w:tab w:val="left" w:pos="3664"/>
+          <w:tab w:val="left" w:pos="4580"/>
+          <w:tab w:val="left" w:pos="5496"/>
+          <w:tab w:val="left" w:pos="6412"/>
+          <w:tab w:val="left" w:pos="7328"/>
+          <w:tab w:val="left" w:pos="8244"/>
+          <w:tab w:val="left" w:pos="9160"/>
+          <w:tab w:val="left" w:pos="10076"/>
+          <w:tab w:val="left" w:pos="10992"/>
+          <w:tab w:val="left" w:pos="11908"/>
+          <w:tab w:val="left" w:pos="12824"/>
+          <w:tab w:val="left" w:pos="13740"/>
+          <w:tab w:val="left" w:pos="14656"/>
+        </w:tabs>
+        <w:wordWrap w:val="0"/>
+        <w:spacing w:after="0" w:line="240" w:lineRule="auto"/>
+        <w:textAlignment w:val="baseline"/>
+        <w:rPr>
+          <w:rFonts w:ascii="Courier New" w:eastAsia="Times New Roman" w:hAnsi="Courier New" w:cs="Courier New"/>
+          <w:color w:val="000000"/>
+          <w:sz w:val="21"/>
+          <w:szCs w:val="21"/>
+          <w:lang w:eastAsia="en-IN"/>
+        </w:rPr>
+      </w:pPr>
+      <w:r>
+        <w:rPr>
+          <w:rFonts w:ascii="Courier New" w:eastAsia="Times New Roman" w:hAnsi="Courier New" w:cs="Courier New"/>
+          <w:color w:val="000000"/>
+          <w:sz w:val="21"/>
+          <w:szCs w:val="21"/>
+          <w:lang w:eastAsia="en-IN"/>
+        </w:rPr>
+        <w:t>Profit Factor         : 6.61</w:t>
+      </w:r>
+    </w:p>
+    <w:p>
+      <w:pPr>
         <w:shd w:val="clear" w:color="auto" w:fill="FFFFFF"/>
         <w:tabs>
           <w:tab w:val="left" w:pos="916"/>
@@ -10241,6 +10615,403 @@
           <w:lang w:eastAsia="en-IN"/>
         </w:rPr>
       </w:pPr>
+      <w:r>
+        <w:rPr>
+          <w:rFonts w:ascii="Courier New" w:eastAsia="Times New Roman" w:hAnsi="Courier New" w:cs="Courier New"/>
+          <w:color w:val="000000"/>
+          <w:sz w:val="21"/>
+          <w:szCs w:val="21"/>
+          <w:lang w:eastAsia="en-IN"/>
+        </w:rPr>
+        <w:t>Net Profit            : €13194.07</w:t>
+      </w:r>
+    </w:p>
+    <w:p>
+      <w:pPr>
+        <w:shd w:val="clear" w:color="auto" w:fill="FFFFFF"/>
+        <w:tabs>
+          <w:tab w:val="left" w:pos="916"/>
+          <w:tab w:val="left" w:pos="1832"/>
+          <w:tab w:val="left" w:pos="2748"/>
+          <w:tab w:val="left" w:pos="3664"/>
+          <w:tab w:val="left" w:pos="4580"/>
+          <w:tab w:val="left" w:pos="5496"/>
+          <w:tab w:val="left" w:pos="6412"/>
+          <w:tab w:val="left" w:pos="7328"/>
+          <w:tab w:val="left" w:pos="8244"/>
+          <w:tab w:val="left" w:pos="9160"/>
+          <w:tab w:val="left" w:pos="10076"/>
+          <w:tab w:val="left" w:pos="10992"/>
+          <w:tab w:val="left" w:pos="11908"/>
+          <w:tab w:val="left" w:pos="12824"/>
+          <w:tab w:val="left" w:pos="13740"/>
+          <w:tab w:val="left" w:pos="14656"/>
+        </w:tabs>
+        <w:wordWrap w:val="0"/>
+        <w:spacing w:after="0" w:line="240" w:lineRule="auto"/>
+        <w:textAlignment w:val="baseline"/>
+        <w:rPr>
+          <w:rFonts w:ascii="Courier New" w:eastAsia="Times New Roman" w:hAnsi="Courier New" w:cs="Courier New"/>
+          <w:color w:val="000000"/>
+          <w:sz w:val="21"/>
+          <w:szCs w:val="21"/>
+          <w:lang w:eastAsia="en-IN"/>
+        </w:rPr>
+      </w:pPr>
+      <w:r>
+        <w:rPr>
+          <w:rFonts w:ascii="Courier New" w:eastAsia="Times New Roman" w:hAnsi="Courier New" w:cs="Courier New"/>
+          <w:color w:val="000000"/>
+          <w:sz w:val="21"/>
+          <w:szCs w:val="21"/>
+          <w:lang w:eastAsia="en-IN"/>
+        </w:rPr>
+        <w:t>Number Winning Trades : 9</w:t>
+      </w:r>
+    </w:p>
+    <w:p>
+      <w:pPr>
+        <w:shd w:val="clear" w:color="auto" w:fill="FFFFFF"/>
+        <w:tabs>
+          <w:tab w:val="left" w:pos="916"/>
+          <w:tab w:val="left" w:pos="1832"/>
+          <w:tab w:val="left" w:pos="2748"/>
+          <w:tab w:val="left" w:pos="3664"/>
+          <w:tab w:val="left" w:pos="4580"/>
+          <w:tab w:val="left" w:pos="5496"/>
+          <w:tab w:val="left" w:pos="6412"/>
+          <w:tab w:val="left" w:pos="7328"/>
+          <w:tab w:val="left" w:pos="8244"/>
+          <w:tab w:val="left" w:pos="9160"/>
+          <w:tab w:val="left" w:pos="10076"/>
+          <w:tab w:val="left" w:pos="10992"/>
+          <w:tab w:val="left" w:pos="11908"/>
+          <w:tab w:val="left" w:pos="12824"/>
+          <w:tab w:val="left" w:pos="13740"/>
+          <w:tab w:val="left" w:pos="14656"/>
+        </w:tabs>
+        <w:wordWrap w:val="0"/>
+        <w:spacing w:after="0" w:line="240" w:lineRule="auto"/>
+        <w:textAlignment w:val="baseline"/>
+        <w:rPr>
+          <w:rFonts w:ascii="Courier New" w:eastAsia="Times New Roman" w:hAnsi="Courier New" w:cs="Courier New"/>
+          <w:color w:val="000000"/>
+          <w:sz w:val="21"/>
+          <w:szCs w:val="21"/>
+          <w:lang w:eastAsia="en-IN"/>
+        </w:rPr>
+      </w:pPr>
+      <w:r>
+        <w:rPr>
+          <w:rFonts w:ascii="Courier New" w:eastAsia="Times New Roman" w:hAnsi="Courier New" w:cs="Courier New"/>
+          <w:color w:val="000000"/>
+          <w:sz w:val="21"/>
+          <w:szCs w:val="21"/>
+          <w:lang w:eastAsia="en-IN"/>
+        </w:rPr>
+        <w:t>Number Losing Trades  : 2</w:t>
+      </w:r>
+    </w:p>
+    <w:p>
+      <w:pPr>
+        <w:shd w:val="clear" w:color="auto" w:fill="FFFFFF"/>
+        <w:tabs>
+          <w:tab w:val="left" w:pos="916"/>
+          <w:tab w:val="left" w:pos="1832"/>
+          <w:tab w:val="left" w:pos="2748"/>
+          <w:tab w:val="left" w:pos="3664"/>
+          <w:tab w:val="left" w:pos="4580"/>
+          <w:tab w:val="left" w:pos="5496"/>
+          <w:tab w:val="left" w:pos="6412"/>
+          <w:tab w:val="left" w:pos="7328"/>
+          <w:tab w:val="left" w:pos="8244"/>
+          <w:tab w:val="left" w:pos="9160"/>
+          <w:tab w:val="left" w:pos="10076"/>
+          <w:tab w:val="left" w:pos="10992"/>
+          <w:tab w:val="left" w:pos="11908"/>
+          <w:tab w:val="left" w:pos="12824"/>
+          <w:tab w:val="left" w:pos="13740"/>
+          <w:tab w:val="left" w:pos="14656"/>
+        </w:tabs>
+        <w:wordWrap w:val="0"/>
+        <w:spacing w:after="0" w:line="240" w:lineRule="auto"/>
+        <w:textAlignment w:val="baseline"/>
+        <w:rPr>
+          <w:rFonts w:ascii="Courier New" w:eastAsia="Times New Roman" w:hAnsi="Courier New" w:cs="Courier New"/>
+          <w:color w:val="000000"/>
+          <w:sz w:val="21"/>
+          <w:szCs w:val="21"/>
+          <w:lang w:eastAsia="en-IN"/>
+        </w:rPr>
+      </w:pPr>
+      <w:r>
+        <w:rPr>
+          <w:rFonts w:ascii="Courier New" w:eastAsia="Times New Roman" w:hAnsi="Courier New" w:cs="Courier New"/>
+          <w:color w:val="000000"/>
+          <w:sz w:val="21"/>
+          <w:szCs w:val="21"/>
+          <w:lang w:eastAsia="en-IN"/>
+        </w:rPr>
+        <w:t>Percent Profitable    : 81.82%</w:t>
+      </w:r>
+    </w:p>
+    <w:p>
+      <w:pPr>
+        <w:shd w:val="clear" w:color="auto" w:fill="FFFFFF"/>
+        <w:tabs>
+          <w:tab w:val="left" w:pos="916"/>
+          <w:tab w:val="left" w:pos="1832"/>
+          <w:tab w:val="left" w:pos="2748"/>
+          <w:tab w:val="left" w:pos="3664"/>
+          <w:tab w:val="left" w:pos="4580"/>
+          <w:tab w:val="left" w:pos="5496"/>
+          <w:tab w:val="left" w:pos="6412"/>
+          <w:tab w:val="left" w:pos="7328"/>
+          <w:tab w:val="left" w:pos="8244"/>
+          <w:tab w:val="left" w:pos="9160"/>
+          <w:tab w:val="left" w:pos="10076"/>
+          <w:tab w:val="left" w:pos="10992"/>
+          <w:tab w:val="left" w:pos="11908"/>
+          <w:tab w:val="left" w:pos="12824"/>
+          <w:tab w:val="left" w:pos="13740"/>
+          <w:tab w:val="left" w:pos="14656"/>
+        </w:tabs>
+        <w:wordWrap w:val="0"/>
+        <w:spacing w:after="0" w:line="240" w:lineRule="auto"/>
+        <w:textAlignment w:val="baseline"/>
+        <w:rPr>
+          <w:rFonts w:ascii="Courier New" w:eastAsia="Times New Roman" w:hAnsi="Courier New" w:cs="Courier New"/>
+          <w:color w:val="000000"/>
+          <w:sz w:val="21"/>
+          <w:szCs w:val="21"/>
+          <w:lang w:eastAsia="en-IN"/>
+        </w:rPr>
+      </w:pPr>
+      <w:r>
+        <w:rPr>
+          <w:rFonts w:ascii="Courier New" w:eastAsia="Times New Roman" w:hAnsi="Courier New" w:cs="Courier New"/>
+          <w:color w:val="000000"/>
+          <w:sz w:val="21"/>
+          <w:szCs w:val="21"/>
+          <w:lang w:eastAsia="en-IN"/>
+        </w:rPr>
+        <w:t>Avg Win Trade         : €1727.341</w:t>
+      </w:r>
+    </w:p>
+    <w:p>
+      <w:pPr>
+        <w:shd w:val="clear" w:color="auto" w:fill="FFFFFF"/>
+        <w:tabs>
+          <w:tab w:val="left" w:pos="916"/>
+          <w:tab w:val="left" w:pos="1832"/>
+          <w:tab w:val="left" w:pos="2748"/>
+          <w:tab w:val="left" w:pos="3664"/>
+          <w:tab w:val="left" w:pos="4580"/>
+          <w:tab w:val="left" w:pos="5496"/>
+          <w:tab w:val="left" w:pos="6412"/>
+          <w:tab w:val="left" w:pos="7328"/>
+          <w:tab w:val="left" w:pos="8244"/>
+          <w:tab w:val="left" w:pos="9160"/>
+          <w:tab w:val="left" w:pos="10076"/>
+          <w:tab w:val="left" w:pos="10992"/>
+          <w:tab w:val="left" w:pos="11908"/>
+          <w:tab w:val="left" w:pos="12824"/>
+          <w:tab w:val="left" w:pos="13740"/>
+          <w:tab w:val="left" w:pos="14656"/>
+        </w:tabs>
+        <w:wordWrap w:val="0"/>
+        <w:spacing w:after="0" w:line="240" w:lineRule="auto"/>
+        <w:textAlignment w:val="baseline"/>
+        <w:rPr>
+          <w:rFonts w:ascii="Courier New" w:eastAsia="Times New Roman" w:hAnsi="Courier New" w:cs="Courier New"/>
+          <w:color w:val="000000"/>
+          <w:sz w:val="21"/>
+          <w:szCs w:val="21"/>
+          <w:lang w:eastAsia="en-IN"/>
+        </w:rPr>
+      </w:pPr>
+      <w:r>
+        <w:rPr>
+          <w:rFonts w:ascii="Courier New" w:eastAsia="Times New Roman" w:hAnsi="Courier New" w:cs="Courier New"/>
+          <w:color w:val="000000"/>
+          <w:sz w:val="21"/>
+          <w:szCs w:val="21"/>
+          <w:lang w:eastAsia="en-IN"/>
+        </w:rPr>
+        <w:t>Avg Los Trade         : €-1175.997</w:t>
+      </w:r>
+    </w:p>
+    <w:p>
+      <w:pPr>
+        <w:shd w:val="clear" w:color="auto" w:fill="FFFFFF"/>
+        <w:tabs>
+          <w:tab w:val="left" w:pos="916"/>
+          <w:tab w:val="left" w:pos="1832"/>
+          <w:tab w:val="left" w:pos="2748"/>
+          <w:tab w:val="left" w:pos="3664"/>
+          <w:tab w:val="left" w:pos="4580"/>
+          <w:tab w:val="left" w:pos="5496"/>
+          <w:tab w:val="left" w:pos="6412"/>
+          <w:tab w:val="left" w:pos="7328"/>
+          <w:tab w:val="left" w:pos="8244"/>
+          <w:tab w:val="left" w:pos="9160"/>
+          <w:tab w:val="left" w:pos="10076"/>
+          <w:tab w:val="left" w:pos="10992"/>
+          <w:tab w:val="left" w:pos="11908"/>
+          <w:tab w:val="left" w:pos="12824"/>
+          <w:tab w:val="left" w:pos="13740"/>
+          <w:tab w:val="left" w:pos="14656"/>
+        </w:tabs>
+        <w:wordWrap w:val="0"/>
+        <w:spacing w:after="0" w:line="240" w:lineRule="auto"/>
+        <w:textAlignment w:val="baseline"/>
+        <w:rPr>
+          <w:rFonts w:ascii="Courier New" w:eastAsia="Times New Roman" w:hAnsi="Courier New" w:cs="Courier New"/>
+          <w:color w:val="000000"/>
+          <w:sz w:val="21"/>
+          <w:szCs w:val="21"/>
+          <w:lang w:eastAsia="en-IN"/>
+        </w:rPr>
+      </w:pPr>
+      <w:r>
+        <w:rPr>
+          <w:rFonts w:ascii="Courier New" w:eastAsia="Times New Roman" w:hAnsi="Courier New" w:cs="Courier New"/>
+          <w:color w:val="000000"/>
+          <w:sz w:val="21"/>
+          <w:szCs w:val="21"/>
+          <w:lang w:eastAsia="en-IN"/>
+        </w:rPr>
+        <w:t>Largest Win Trade     : €4776.030</w:t>
+      </w:r>
+    </w:p>
+    <w:p>
+      <w:pPr>
+        <w:shd w:val="clear" w:color="auto" w:fill="FFFFFF"/>
+        <w:tabs>
+          <w:tab w:val="left" w:pos="916"/>
+          <w:tab w:val="left" w:pos="1832"/>
+          <w:tab w:val="left" w:pos="2748"/>
+          <w:tab w:val="left" w:pos="3664"/>
+          <w:tab w:val="left" w:pos="4580"/>
+          <w:tab w:val="left" w:pos="5496"/>
+          <w:tab w:val="left" w:pos="6412"/>
+          <w:tab w:val="left" w:pos="7328"/>
+          <w:tab w:val="left" w:pos="8244"/>
+          <w:tab w:val="left" w:pos="9160"/>
+          <w:tab w:val="left" w:pos="10076"/>
+          <w:tab w:val="left" w:pos="10992"/>
+          <w:tab w:val="left" w:pos="11908"/>
+          <w:tab w:val="left" w:pos="12824"/>
+          <w:tab w:val="left" w:pos="13740"/>
+          <w:tab w:val="left" w:pos="14656"/>
+        </w:tabs>
+        <w:wordWrap w:val="0"/>
+        <w:spacing w:after="0" w:line="240" w:lineRule="auto"/>
+        <w:textAlignment w:val="baseline"/>
+        <w:rPr>
+          <w:rFonts w:ascii="Courier New" w:eastAsia="Times New Roman" w:hAnsi="Courier New" w:cs="Courier New"/>
+          <w:color w:val="000000"/>
+          <w:sz w:val="21"/>
+          <w:szCs w:val="21"/>
+          <w:lang w:eastAsia="en-IN"/>
+        </w:rPr>
+      </w:pPr>
+      <w:r>
+        <w:rPr>
+          <w:rFonts w:ascii="Courier New" w:eastAsia="Times New Roman" w:hAnsi="Courier New" w:cs="Courier New"/>
+          <w:color w:val="000000"/>
+          <w:sz w:val="21"/>
+          <w:szCs w:val="21"/>
+          <w:lang w:eastAsia="en-IN"/>
+        </w:rPr>
+        <w:t>Largest Los Trade     : €-2256.000</w:t>
+      </w:r>
+    </w:p>
+    <w:p>
+      <w:pPr>
+        <w:shd w:val="clear" w:color="auto" w:fill="FFFFFF"/>
+        <w:tabs>
+          <w:tab w:val="left" w:pos="916"/>
+          <w:tab w:val="left" w:pos="1832"/>
+          <w:tab w:val="left" w:pos="2748"/>
+          <w:tab w:val="left" w:pos="3664"/>
+          <w:tab w:val="left" w:pos="4580"/>
+          <w:tab w:val="left" w:pos="5496"/>
+          <w:tab w:val="left" w:pos="6412"/>
+          <w:tab w:val="left" w:pos="7328"/>
+          <w:tab w:val="left" w:pos="8244"/>
+          <w:tab w:val="left" w:pos="9160"/>
+          <w:tab w:val="left" w:pos="10076"/>
+          <w:tab w:val="left" w:pos="10992"/>
+          <w:tab w:val="left" w:pos="11908"/>
+          <w:tab w:val="left" w:pos="12824"/>
+          <w:tab w:val="left" w:pos="13740"/>
+          <w:tab w:val="left" w:pos="14656"/>
+        </w:tabs>
+        <w:wordWrap w:val="0"/>
+        <w:spacing w:after="0" w:line="240" w:lineRule="auto"/>
+        <w:textAlignment w:val="baseline"/>
+        <w:rPr>
+          <w:rFonts w:ascii="Courier New" w:eastAsia="Times New Roman" w:hAnsi="Courier New" w:cs="Courier New"/>
+          <w:color w:val="000000"/>
+          <w:sz w:val="21"/>
+          <w:szCs w:val="21"/>
+          <w:lang w:eastAsia="en-IN"/>
+        </w:rPr>
+      </w:pPr>
+      <w:r>
+        <w:rPr>
+          <w:rFonts w:ascii="Courier New" w:eastAsia="Times New Roman" w:hAnsi="Courier New" w:cs="Courier New"/>
+          <w:color w:val="000000"/>
+          <w:sz w:val="21"/>
+          <w:szCs w:val="21"/>
+          <w:lang w:eastAsia="en-IN"/>
+        </w:rPr>
+        <w:t>Profit Factor         : 6.6</w:t>
+      </w:r>
+      <w:r>
+        <w:rPr>
+          <w:rFonts w:ascii="Courier New" w:eastAsia="Times New Roman" w:hAnsi="Courier New" w:cs="Courier New"/>
+          <w:color w:val="000000"/>
+          <w:sz w:val="21"/>
+          <w:szCs w:val="21"/>
+          <w:lang w:eastAsia="en-IN"/>
+        </w:rPr>
+        <w:t>1</w:t>
+      </w:r>
+    </w:p>
+    <w:p>
+      <w:pPr>
+        <w:shd w:val="clear" w:color="auto" w:fill="FFFFFF"/>
+        <w:tabs>
+          <w:tab w:val="left" w:pos="916"/>
+          <w:tab w:val="left" w:pos="1832"/>
+          <w:tab w:val="left" w:pos="2748"/>
+          <w:tab w:val="left" w:pos="3664"/>
+          <w:tab w:val="left" w:pos="4580"/>
+          <w:tab w:val="left" w:pos="5496"/>
+          <w:tab w:val="left" w:pos="6412"/>
+          <w:tab w:val="left" w:pos="7328"/>
+          <w:tab w:val="left" w:pos="8244"/>
+          <w:tab w:val="left" w:pos="9160"/>
+          <w:tab w:val="left" w:pos="10076"/>
+          <w:tab w:val="left" w:pos="10992"/>
+          <w:tab w:val="left" w:pos="11908"/>
+          <w:tab w:val="left" w:pos="12824"/>
+          <w:tab w:val="left" w:pos="13740"/>
+          <w:tab w:val="left" w:pos="14656"/>
+        </w:tabs>
+        <w:wordWrap w:val="0"/>
+        <w:spacing w:after="0" w:line="240" w:lineRule="auto"/>
+        <w:textAlignment w:val="baseline"/>
+        <w:rPr>
+          <w:rFonts w:ascii="Courier New" w:eastAsia="Times New Roman" w:hAnsi="Courier New" w:cs="Courier New"/>
+          <w:color w:val="000000"/>
+          <w:sz w:val="21"/>
+          <w:szCs w:val="21"/>
+          <w:lang w:eastAsia="en-IN"/>
+        </w:rPr>
+      </w:pPr>
     </w:p>
     <w:p>
       <w:pPr>
@@ -10350,6 +11121,393 @@
           <w:lang w:eastAsia="en-IN"/>
         </w:rPr>
       </w:pPr>
+      <w:r>
+        <w:rPr>
+          <w:rFonts w:ascii="Courier New" w:eastAsia="Times New Roman" w:hAnsi="Courier New" w:cs="Courier New"/>
+          <w:color w:val="000000"/>
+          <w:sz w:val="21"/>
+          <w:szCs w:val="21"/>
+          <w:lang w:eastAsia="en-IN"/>
+        </w:rPr>
+        <w:t>Net Profit            : €13194.07</w:t>
+      </w:r>
+    </w:p>
+    <w:p>
+      <w:pPr>
+        <w:shd w:val="clear" w:color="auto" w:fill="FFFFFF"/>
+        <w:tabs>
+          <w:tab w:val="left" w:pos="916"/>
+          <w:tab w:val="left" w:pos="1832"/>
+          <w:tab w:val="left" w:pos="2748"/>
+          <w:tab w:val="left" w:pos="3664"/>
+          <w:tab w:val="left" w:pos="4580"/>
+          <w:tab w:val="left" w:pos="5496"/>
+          <w:tab w:val="left" w:pos="6412"/>
+          <w:tab w:val="left" w:pos="7328"/>
+          <w:tab w:val="left" w:pos="8244"/>
+          <w:tab w:val="left" w:pos="9160"/>
+          <w:tab w:val="left" w:pos="10076"/>
+          <w:tab w:val="left" w:pos="10992"/>
+          <w:tab w:val="left" w:pos="11908"/>
+          <w:tab w:val="left" w:pos="12824"/>
+          <w:tab w:val="left" w:pos="13740"/>
+          <w:tab w:val="left" w:pos="14656"/>
+        </w:tabs>
+        <w:wordWrap w:val="0"/>
+        <w:spacing w:after="0" w:line="240" w:lineRule="auto"/>
+        <w:textAlignment w:val="baseline"/>
+        <w:rPr>
+          <w:rFonts w:ascii="Courier New" w:eastAsia="Times New Roman" w:hAnsi="Courier New" w:cs="Courier New"/>
+          <w:color w:val="000000"/>
+          <w:sz w:val="21"/>
+          <w:szCs w:val="21"/>
+          <w:lang w:eastAsia="en-IN"/>
+        </w:rPr>
+      </w:pPr>
+      <w:r>
+        <w:rPr>
+          <w:rFonts w:ascii="Courier New" w:eastAsia="Times New Roman" w:hAnsi="Courier New" w:cs="Courier New"/>
+          <w:color w:val="000000"/>
+          <w:sz w:val="21"/>
+          <w:szCs w:val="21"/>
+          <w:lang w:eastAsia="en-IN"/>
+        </w:rPr>
+        <w:t>Number Winning Trades : 9</w:t>
+      </w:r>
+    </w:p>
+    <w:p>
+      <w:pPr>
+        <w:shd w:val="clear" w:color="auto" w:fill="FFFFFF"/>
+        <w:tabs>
+          <w:tab w:val="left" w:pos="916"/>
+          <w:tab w:val="left" w:pos="1832"/>
+          <w:tab w:val="left" w:pos="2748"/>
+          <w:tab w:val="left" w:pos="3664"/>
+          <w:tab w:val="left" w:pos="4580"/>
+          <w:tab w:val="left" w:pos="5496"/>
+          <w:tab w:val="left" w:pos="6412"/>
+          <w:tab w:val="left" w:pos="7328"/>
+          <w:tab w:val="left" w:pos="8244"/>
+          <w:tab w:val="left" w:pos="9160"/>
+          <w:tab w:val="left" w:pos="10076"/>
+          <w:tab w:val="left" w:pos="10992"/>
+          <w:tab w:val="left" w:pos="11908"/>
+          <w:tab w:val="left" w:pos="12824"/>
+          <w:tab w:val="left" w:pos="13740"/>
+          <w:tab w:val="left" w:pos="14656"/>
+        </w:tabs>
+        <w:wordWrap w:val="0"/>
+        <w:spacing w:after="0" w:line="240" w:lineRule="auto"/>
+        <w:textAlignment w:val="baseline"/>
+        <w:rPr>
+          <w:rFonts w:ascii="Courier New" w:eastAsia="Times New Roman" w:hAnsi="Courier New" w:cs="Courier New"/>
+          <w:color w:val="000000"/>
+          <w:sz w:val="21"/>
+          <w:szCs w:val="21"/>
+          <w:lang w:eastAsia="en-IN"/>
+        </w:rPr>
+      </w:pPr>
+      <w:r>
+        <w:rPr>
+          <w:rFonts w:ascii="Courier New" w:eastAsia="Times New Roman" w:hAnsi="Courier New" w:cs="Courier New"/>
+          <w:color w:val="000000"/>
+          <w:sz w:val="21"/>
+          <w:szCs w:val="21"/>
+          <w:lang w:eastAsia="en-IN"/>
+        </w:rPr>
+        <w:t>Number Losing Trades  : 2</w:t>
+      </w:r>
+    </w:p>
+    <w:p>
+      <w:pPr>
+        <w:shd w:val="clear" w:color="auto" w:fill="FFFFFF"/>
+        <w:tabs>
+          <w:tab w:val="left" w:pos="916"/>
+          <w:tab w:val="left" w:pos="1832"/>
+          <w:tab w:val="left" w:pos="2748"/>
+          <w:tab w:val="left" w:pos="3664"/>
+          <w:tab w:val="left" w:pos="4580"/>
+          <w:tab w:val="left" w:pos="5496"/>
+          <w:tab w:val="left" w:pos="6412"/>
+          <w:tab w:val="left" w:pos="7328"/>
+          <w:tab w:val="left" w:pos="8244"/>
+          <w:tab w:val="left" w:pos="9160"/>
+          <w:tab w:val="left" w:pos="10076"/>
+          <w:tab w:val="left" w:pos="10992"/>
+          <w:tab w:val="left" w:pos="11908"/>
+          <w:tab w:val="left" w:pos="12824"/>
+          <w:tab w:val="left" w:pos="13740"/>
+          <w:tab w:val="left" w:pos="14656"/>
+        </w:tabs>
+        <w:wordWrap w:val="0"/>
+        <w:spacing w:after="0" w:line="240" w:lineRule="auto"/>
+        <w:textAlignment w:val="baseline"/>
+        <w:rPr>
+          <w:rFonts w:ascii="Courier New" w:eastAsia="Times New Roman" w:hAnsi="Courier New" w:cs="Courier New"/>
+          <w:color w:val="000000"/>
+          <w:sz w:val="21"/>
+          <w:szCs w:val="21"/>
+          <w:lang w:eastAsia="en-IN"/>
+        </w:rPr>
+      </w:pPr>
+      <w:r>
+        <w:rPr>
+          <w:rFonts w:ascii="Courier New" w:eastAsia="Times New Roman" w:hAnsi="Courier New" w:cs="Courier New"/>
+          <w:color w:val="000000"/>
+          <w:sz w:val="21"/>
+          <w:szCs w:val="21"/>
+          <w:lang w:eastAsia="en-IN"/>
+        </w:rPr>
+        <w:t>Percent Profitable    : 81.82%</w:t>
+      </w:r>
+    </w:p>
+    <w:p>
+      <w:pPr>
+        <w:shd w:val="clear" w:color="auto" w:fill="FFFFFF"/>
+        <w:tabs>
+          <w:tab w:val="left" w:pos="916"/>
+          <w:tab w:val="left" w:pos="1832"/>
+          <w:tab w:val="left" w:pos="2748"/>
+          <w:tab w:val="left" w:pos="3664"/>
+          <w:tab w:val="left" w:pos="4580"/>
+          <w:tab w:val="left" w:pos="5496"/>
+          <w:tab w:val="left" w:pos="6412"/>
+          <w:tab w:val="left" w:pos="7328"/>
+          <w:tab w:val="left" w:pos="8244"/>
+          <w:tab w:val="left" w:pos="9160"/>
+          <w:tab w:val="left" w:pos="10076"/>
+          <w:tab w:val="left" w:pos="10992"/>
+          <w:tab w:val="left" w:pos="11908"/>
+          <w:tab w:val="left" w:pos="12824"/>
+          <w:tab w:val="left" w:pos="13740"/>
+          <w:tab w:val="left" w:pos="14656"/>
+        </w:tabs>
+        <w:wordWrap w:val="0"/>
+        <w:spacing w:after="0" w:line="240" w:lineRule="auto"/>
+        <w:textAlignment w:val="baseline"/>
+        <w:rPr>
+          <w:rFonts w:ascii="Courier New" w:eastAsia="Times New Roman" w:hAnsi="Courier New" w:cs="Courier New"/>
+          <w:color w:val="000000"/>
+          <w:sz w:val="21"/>
+          <w:szCs w:val="21"/>
+          <w:lang w:eastAsia="en-IN"/>
+        </w:rPr>
+      </w:pPr>
+      <w:r>
+        <w:rPr>
+          <w:rFonts w:ascii="Courier New" w:eastAsia="Times New Roman" w:hAnsi="Courier New" w:cs="Courier New"/>
+          <w:color w:val="000000"/>
+          <w:sz w:val="21"/>
+          <w:szCs w:val="21"/>
+          <w:lang w:eastAsia="en-IN"/>
+        </w:rPr>
+        <w:t>Avg Win Trade         : €1727.341</w:t>
+      </w:r>
+    </w:p>
+    <w:p>
+      <w:pPr>
+        <w:shd w:val="clear" w:color="auto" w:fill="FFFFFF"/>
+        <w:tabs>
+          <w:tab w:val="left" w:pos="916"/>
+          <w:tab w:val="left" w:pos="1832"/>
+          <w:tab w:val="left" w:pos="2748"/>
+          <w:tab w:val="left" w:pos="3664"/>
+          <w:tab w:val="left" w:pos="4580"/>
+          <w:tab w:val="left" w:pos="5496"/>
+          <w:tab w:val="left" w:pos="6412"/>
+          <w:tab w:val="left" w:pos="7328"/>
+          <w:tab w:val="left" w:pos="8244"/>
+          <w:tab w:val="left" w:pos="9160"/>
+          <w:tab w:val="left" w:pos="10076"/>
+          <w:tab w:val="left" w:pos="10992"/>
+          <w:tab w:val="left" w:pos="11908"/>
+          <w:tab w:val="left" w:pos="12824"/>
+          <w:tab w:val="left" w:pos="13740"/>
+          <w:tab w:val="left" w:pos="14656"/>
+        </w:tabs>
+        <w:wordWrap w:val="0"/>
+        <w:spacing w:after="0" w:line="240" w:lineRule="auto"/>
+        <w:textAlignment w:val="baseline"/>
+        <w:rPr>
+          <w:rFonts w:ascii="Courier New" w:eastAsia="Times New Roman" w:hAnsi="Courier New" w:cs="Courier New"/>
+          <w:color w:val="000000"/>
+          <w:sz w:val="21"/>
+          <w:szCs w:val="21"/>
+          <w:lang w:eastAsia="en-IN"/>
+        </w:rPr>
+      </w:pPr>
+      <w:r>
+        <w:rPr>
+          <w:rFonts w:ascii="Courier New" w:eastAsia="Times New Roman" w:hAnsi="Courier New" w:cs="Courier New"/>
+          <w:color w:val="000000"/>
+          <w:sz w:val="21"/>
+          <w:szCs w:val="21"/>
+          <w:lang w:eastAsia="en-IN"/>
+        </w:rPr>
+        <w:t>Avg Los Trade         : €-1175.997</w:t>
+      </w:r>
+    </w:p>
+    <w:p>
+      <w:pPr>
+        <w:shd w:val="clear" w:color="auto" w:fill="FFFFFF"/>
+        <w:tabs>
+          <w:tab w:val="left" w:pos="916"/>
+          <w:tab w:val="left" w:pos="1832"/>
+          <w:tab w:val="left" w:pos="2748"/>
+          <w:tab w:val="left" w:pos="3664"/>
+          <w:tab w:val="left" w:pos="4580"/>
+          <w:tab w:val="left" w:pos="5496"/>
+          <w:tab w:val="left" w:pos="6412"/>
+          <w:tab w:val="left" w:pos="7328"/>
+          <w:tab w:val="left" w:pos="8244"/>
+          <w:tab w:val="left" w:pos="9160"/>
+          <w:tab w:val="left" w:pos="10076"/>
+          <w:tab w:val="left" w:pos="10992"/>
+          <w:tab w:val="left" w:pos="11908"/>
+          <w:tab w:val="left" w:pos="12824"/>
+          <w:tab w:val="left" w:pos="13740"/>
+          <w:tab w:val="left" w:pos="14656"/>
+        </w:tabs>
+        <w:wordWrap w:val="0"/>
+        <w:spacing w:after="0" w:line="240" w:lineRule="auto"/>
+        <w:textAlignment w:val="baseline"/>
+        <w:rPr>
+          <w:rFonts w:ascii="Courier New" w:eastAsia="Times New Roman" w:hAnsi="Courier New" w:cs="Courier New"/>
+          <w:color w:val="000000"/>
+          <w:sz w:val="21"/>
+          <w:szCs w:val="21"/>
+          <w:lang w:eastAsia="en-IN"/>
+        </w:rPr>
+      </w:pPr>
+      <w:r>
+        <w:rPr>
+          <w:rFonts w:ascii="Courier New" w:eastAsia="Times New Roman" w:hAnsi="Courier New" w:cs="Courier New"/>
+          <w:color w:val="000000"/>
+          <w:sz w:val="21"/>
+          <w:szCs w:val="21"/>
+          <w:lang w:eastAsia="en-IN"/>
+        </w:rPr>
+        <w:t>Largest Win Trade     : €4776.030</w:t>
+      </w:r>
+    </w:p>
+    <w:p>
+      <w:pPr>
+        <w:shd w:val="clear" w:color="auto" w:fill="FFFFFF"/>
+        <w:tabs>
+          <w:tab w:val="left" w:pos="916"/>
+          <w:tab w:val="left" w:pos="1832"/>
+          <w:tab w:val="left" w:pos="2748"/>
+          <w:tab w:val="left" w:pos="3664"/>
+          <w:tab w:val="left" w:pos="4580"/>
+          <w:tab w:val="left" w:pos="5496"/>
+          <w:tab w:val="left" w:pos="6412"/>
+          <w:tab w:val="left" w:pos="7328"/>
+          <w:tab w:val="left" w:pos="8244"/>
+          <w:tab w:val="left" w:pos="9160"/>
+          <w:tab w:val="left" w:pos="10076"/>
+          <w:tab w:val="left" w:pos="10992"/>
+          <w:tab w:val="left" w:pos="11908"/>
+          <w:tab w:val="left" w:pos="12824"/>
+          <w:tab w:val="left" w:pos="13740"/>
+          <w:tab w:val="left" w:pos="14656"/>
+        </w:tabs>
+        <w:wordWrap w:val="0"/>
+        <w:spacing w:after="0" w:line="240" w:lineRule="auto"/>
+        <w:textAlignment w:val="baseline"/>
+        <w:rPr>
+          <w:rFonts w:ascii="Courier New" w:eastAsia="Times New Roman" w:hAnsi="Courier New" w:cs="Courier New"/>
+          <w:color w:val="000000"/>
+          <w:sz w:val="21"/>
+          <w:szCs w:val="21"/>
+          <w:lang w:eastAsia="en-IN"/>
+        </w:rPr>
+      </w:pPr>
+      <w:r>
+        <w:rPr>
+          <w:rFonts w:ascii="Courier New" w:eastAsia="Times New Roman" w:hAnsi="Courier New" w:cs="Courier New"/>
+          <w:color w:val="000000"/>
+          <w:sz w:val="21"/>
+          <w:szCs w:val="21"/>
+          <w:lang w:eastAsia="en-IN"/>
+        </w:rPr>
+        <w:t>Largest Los Trade     : €-2256.000</w:t>
+      </w:r>
+    </w:p>
+    <w:p>
+      <w:pPr>
+        <w:shd w:val="clear" w:color="auto" w:fill="FFFFFF"/>
+        <w:tabs>
+          <w:tab w:val="left" w:pos="916"/>
+          <w:tab w:val="left" w:pos="1832"/>
+          <w:tab w:val="left" w:pos="2748"/>
+          <w:tab w:val="left" w:pos="3664"/>
+          <w:tab w:val="left" w:pos="4580"/>
+          <w:tab w:val="left" w:pos="5496"/>
+          <w:tab w:val="left" w:pos="6412"/>
+          <w:tab w:val="left" w:pos="7328"/>
+          <w:tab w:val="left" w:pos="8244"/>
+          <w:tab w:val="left" w:pos="9160"/>
+          <w:tab w:val="left" w:pos="10076"/>
+          <w:tab w:val="left" w:pos="10992"/>
+          <w:tab w:val="left" w:pos="11908"/>
+          <w:tab w:val="left" w:pos="12824"/>
+          <w:tab w:val="left" w:pos="13740"/>
+          <w:tab w:val="left" w:pos="14656"/>
+        </w:tabs>
+        <w:wordWrap w:val="0"/>
+        <w:spacing w:after="0" w:line="240" w:lineRule="auto"/>
+        <w:textAlignment w:val="baseline"/>
+        <w:rPr>
+          <w:rFonts w:ascii="Courier New" w:eastAsia="Times New Roman" w:hAnsi="Courier New" w:cs="Courier New"/>
+          <w:color w:val="000000"/>
+          <w:sz w:val="21"/>
+          <w:szCs w:val="21"/>
+          <w:lang w:eastAsia="en-IN"/>
+        </w:rPr>
+      </w:pPr>
+      <w:r>
+        <w:rPr>
+          <w:rFonts w:ascii="Courier New" w:eastAsia="Times New Roman" w:hAnsi="Courier New" w:cs="Courier New"/>
+          <w:color w:val="000000"/>
+          <w:sz w:val="21"/>
+          <w:szCs w:val="21"/>
+          <w:lang w:eastAsia="en-IN"/>
+        </w:rPr>
+        <w:t>Profit Factor         : 6.61</w:t>
+      </w:r>
+    </w:p>
+    <w:p>
+      <w:pPr>
+        <w:shd w:val="clear" w:color="auto" w:fill="FFFFFF"/>
+        <w:tabs>
+          <w:tab w:val="left" w:pos="916"/>
+          <w:tab w:val="left" w:pos="1832"/>
+          <w:tab w:val="left" w:pos="2748"/>
+          <w:tab w:val="left" w:pos="3664"/>
+          <w:tab w:val="left" w:pos="4580"/>
+          <w:tab w:val="left" w:pos="5496"/>
+          <w:tab w:val="left" w:pos="6412"/>
+          <w:tab w:val="left" w:pos="7328"/>
+          <w:tab w:val="left" w:pos="8244"/>
+          <w:tab w:val="left" w:pos="9160"/>
+          <w:tab w:val="left" w:pos="10076"/>
+          <w:tab w:val="left" w:pos="10992"/>
+          <w:tab w:val="left" w:pos="11908"/>
+          <w:tab w:val="left" w:pos="12824"/>
+          <w:tab w:val="left" w:pos="13740"/>
+          <w:tab w:val="left" w:pos="14656"/>
+        </w:tabs>
+        <w:wordWrap w:val="0"/>
+        <w:spacing w:after="0" w:line="240" w:lineRule="auto"/>
+        <w:textAlignment w:val="baseline"/>
+        <w:rPr>
+          <w:rFonts w:ascii="Courier New" w:eastAsia="Times New Roman" w:hAnsi="Courier New" w:cs="Courier New"/>
+          <w:color w:val="000000"/>
+          <w:sz w:val="21"/>
+          <w:szCs w:val="21"/>
+          <w:lang w:eastAsia="en-IN"/>
+        </w:rPr>
+      </w:pPr>
     </w:p>
     <w:p>
       <w:pPr>
@@ -10459,6 +11617,393 @@
           <w:lang w:eastAsia="en-IN"/>
         </w:rPr>
       </w:pPr>
+      <w:r>
+        <w:rPr>
+          <w:rFonts w:ascii="Courier New" w:eastAsia="Times New Roman" w:hAnsi="Courier New" w:cs="Courier New"/>
+          <w:color w:val="000000"/>
+          <w:sz w:val="21"/>
+          <w:szCs w:val="21"/>
+          <w:lang w:eastAsia="en-IN"/>
+        </w:rPr>
+        <w:t>Net Profit            : €15393.08</w:t>
+      </w:r>
+    </w:p>
+    <w:p>
+      <w:pPr>
+        <w:shd w:val="clear" w:color="auto" w:fill="FFFFFF"/>
+        <w:tabs>
+          <w:tab w:val="left" w:pos="916"/>
+          <w:tab w:val="left" w:pos="1832"/>
+          <w:tab w:val="left" w:pos="2748"/>
+          <w:tab w:val="left" w:pos="3664"/>
+          <w:tab w:val="left" w:pos="4580"/>
+          <w:tab w:val="left" w:pos="5496"/>
+          <w:tab w:val="left" w:pos="6412"/>
+          <w:tab w:val="left" w:pos="7328"/>
+          <w:tab w:val="left" w:pos="8244"/>
+          <w:tab w:val="left" w:pos="9160"/>
+          <w:tab w:val="left" w:pos="10076"/>
+          <w:tab w:val="left" w:pos="10992"/>
+          <w:tab w:val="left" w:pos="11908"/>
+          <w:tab w:val="left" w:pos="12824"/>
+          <w:tab w:val="left" w:pos="13740"/>
+          <w:tab w:val="left" w:pos="14656"/>
+        </w:tabs>
+        <w:wordWrap w:val="0"/>
+        <w:spacing w:after="0" w:line="240" w:lineRule="auto"/>
+        <w:textAlignment w:val="baseline"/>
+        <w:rPr>
+          <w:rFonts w:ascii="Courier New" w:eastAsia="Times New Roman" w:hAnsi="Courier New" w:cs="Courier New"/>
+          <w:color w:val="000000"/>
+          <w:sz w:val="21"/>
+          <w:szCs w:val="21"/>
+          <w:lang w:eastAsia="en-IN"/>
+        </w:rPr>
+      </w:pPr>
+      <w:r>
+        <w:rPr>
+          <w:rFonts w:ascii="Courier New" w:eastAsia="Times New Roman" w:hAnsi="Courier New" w:cs="Courier New"/>
+          <w:color w:val="000000"/>
+          <w:sz w:val="21"/>
+          <w:szCs w:val="21"/>
+          <w:lang w:eastAsia="en-IN"/>
+        </w:rPr>
+        <w:t>Number Winning Trades : 9</w:t>
+      </w:r>
+    </w:p>
+    <w:p>
+      <w:pPr>
+        <w:shd w:val="clear" w:color="auto" w:fill="FFFFFF"/>
+        <w:tabs>
+          <w:tab w:val="left" w:pos="916"/>
+          <w:tab w:val="left" w:pos="1832"/>
+          <w:tab w:val="left" w:pos="2748"/>
+          <w:tab w:val="left" w:pos="3664"/>
+          <w:tab w:val="left" w:pos="4580"/>
+          <w:tab w:val="left" w:pos="5496"/>
+          <w:tab w:val="left" w:pos="6412"/>
+          <w:tab w:val="left" w:pos="7328"/>
+          <w:tab w:val="left" w:pos="8244"/>
+          <w:tab w:val="left" w:pos="9160"/>
+          <w:tab w:val="left" w:pos="10076"/>
+          <w:tab w:val="left" w:pos="10992"/>
+          <w:tab w:val="left" w:pos="11908"/>
+          <w:tab w:val="left" w:pos="12824"/>
+          <w:tab w:val="left" w:pos="13740"/>
+          <w:tab w:val="left" w:pos="14656"/>
+        </w:tabs>
+        <w:wordWrap w:val="0"/>
+        <w:spacing w:after="0" w:line="240" w:lineRule="auto"/>
+        <w:textAlignment w:val="baseline"/>
+        <w:rPr>
+          <w:rFonts w:ascii="Courier New" w:eastAsia="Times New Roman" w:hAnsi="Courier New" w:cs="Courier New"/>
+          <w:color w:val="000000"/>
+          <w:sz w:val="21"/>
+          <w:szCs w:val="21"/>
+          <w:lang w:eastAsia="en-IN"/>
+        </w:rPr>
+      </w:pPr>
+      <w:r>
+        <w:rPr>
+          <w:rFonts w:ascii="Courier New" w:eastAsia="Times New Roman" w:hAnsi="Courier New" w:cs="Courier New"/>
+          <w:color w:val="000000"/>
+          <w:sz w:val="21"/>
+          <w:szCs w:val="21"/>
+          <w:lang w:eastAsia="en-IN"/>
+        </w:rPr>
+        <w:t>Number Losing Trades  : 2</w:t>
+      </w:r>
+    </w:p>
+    <w:p>
+      <w:pPr>
+        <w:shd w:val="clear" w:color="auto" w:fill="FFFFFF"/>
+        <w:tabs>
+          <w:tab w:val="left" w:pos="916"/>
+          <w:tab w:val="left" w:pos="1832"/>
+          <w:tab w:val="left" w:pos="2748"/>
+          <w:tab w:val="left" w:pos="3664"/>
+          <w:tab w:val="left" w:pos="4580"/>
+          <w:tab w:val="left" w:pos="5496"/>
+          <w:tab w:val="left" w:pos="6412"/>
+          <w:tab w:val="left" w:pos="7328"/>
+          <w:tab w:val="left" w:pos="8244"/>
+          <w:tab w:val="left" w:pos="9160"/>
+          <w:tab w:val="left" w:pos="10076"/>
+          <w:tab w:val="left" w:pos="10992"/>
+          <w:tab w:val="left" w:pos="11908"/>
+          <w:tab w:val="left" w:pos="12824"/>
+          <w:tab w:val="left" w:pos="13740"/>
+          <w:tab w:val="left" w:pos="14656"/>
+        </w:tabs>
+        <w:wordWrap w:val="0"/>
+        <w:spacing w:after="0" w:line="240" w:lineRule="auto"/>
+        <w:textAlignment w:val="baseline"/>
+        <w:rPr>
+          <w:rFonts w:ascii="Courier New" w:eastAsia="Times New Roman" w:hAnsi="Courier New" w:cs="Courier New"/>
+          <w:color w:val="000000"/>
+          <w:sz w:val="21"/>
+          <w:szCs w:val="21"/>
+          <w:lang w:eastAsia="en-IN"/>
+        </w:rPr>
+      </w:pPr>
+      <w:r>
+        <w:rPr>
+          <w:rFonts w:ascii="Courier New" w:eastAsia="Times New Roman" w:hAnsi="Courier New" w:cs="Courier New"/>
+          <w:color w:val="000000"/>
+          <w:sz w:val="21"/>
+          <w:szCs w:val="21"/>
+          <w:lang w:eastAsia="en-IN"/>
+        </w:rPr>
+        <w:t>Percent Profitable    : 81.82%</w:t>
+      </w:r>
+    </w:p>
+    <w:p>
+      <w:pPr>
+        <w:shd w:val="clear" w:color="auto" w:fill="FFFFFF"/>
+        <w:tabs>
+          <w:tab w:val="left" w:pos="916"/>
+          <w:tab w:val="left" w:pos="1832"/>
+          <w:tab w:val="left" w:pos="2748"/>
+          <w:tab w:val="left" w:pos="3664"/>
+          <w:tab w:val="left" w:pos="4580"/>
+          <w:tab w:val="left" w:pos="5496"/>
+          <w:tab w:val="left" w:pos="6412"/>
+          <w:tab w:val="left" w:pos="7328"/>
+          <w:tab w:val="left" w:pos="8244"/>
+          <w:tab w:val="left" w:pos="9160"/>
+          <w:tab w:val="left" w:pos="10076"/>
+          <w:tab w:val="left" w:pos="10992"/>
+          <w:tab w:val="left" w:pos="11908"/>
+          <w:tab w:val="left" w:pos="12824"/>
+          <w:tab w:val="left" w:pos="13740"/>
+          <w:tab w:val="left" w:pos="14656"/>
+        </w:tabs>
+        <w:wordWrap w:val="0"/>
+        <w:spacing w:after="0" w:line="240" w:lineRule="auto"/>
+        <w:textAlignment w:val="baseline"/>
+        <w:rPr>
+          <w:rFonts w:ascii="Courier New" w:eastAsia="Times New Roman" w:hAnsi="Courier New" w:cs="Courier New"/>
+          <w:color w:val="000000"/>
+          <w:sz w:val="21"/>
+          <w:szCs w:val="21"/>
+          <w:lang w:eastAsia="en-IN"/>
+        </w:rPr>
+      </w:pPr>
+      <w:r>
+        <w:rPr>
+          <w:rFonts w:ascii="Courier New" w:eastAsia="Times New Roman" w:hAnsi="Courier New" w:cs="Courier New"/>
+          <w:color w:val="000000"/>
+          <w:sz w:val="21"/>
+          <w:szCs w:val="21"/>
+          <w:lang w:eastAsia="en-IN"/>
+        </w:rPr>
+        <w:t>Avg Win Trade         : €2015.231</w:t>
+      </w:r>
+    </w:p>
+    <w:p>
+      <w:pPr>
+        <w:shd w:val="clear" w:color="auto" w:fill="FFFFFF"/>
+        <w:tabs>
+          <w:tab w:val="left" w:pos="916"/>
+          <w:tab w:val="left" w:pos="1832"/>
+          <w:tab w:val="left" w:pos="2748"/>
+          <w:tab w:val="left" w:pos="3664"/>
+          <w:tab w:val="left" w:pos="4580"/>
+          <w:tab w:val="left" w:pos="5496"/>
+          <w:tab w:val="left" w:pos="6412"/>
+          <w:tab w:val="left" w:pos="7328"/>
+          <w:tab w:val="left" w:pos="8244"/>
+          <w:tab w:val="left" w:pos="9160"/>
+          <w:tab w:val="left" w:pos="10076"/>
+          <w:tab w:val="left" w:pos="10992"/>
+          <w:tab w:val="left" w:pos="11908"/>
+          <w:tab w:val="left" w:pos="12824"/>
+          <w:tab w:val="left" w:pos="13740"/>
+          <w:tab w:val="left" w:pos="14656"/>
+        </w:tabs>
+        <w:wordWrap w:val="0"/>
+        <w:spacing w:after="0" w:line="240" w:lineRule="auto"/>
+        <w:textAlignment w:val="baseline"/>
+        <w:rPr>
+          <w:rFonts w:ascii="Courier New" w:eastAsia="Times New Roman" w:hAnsi="Courier New" w:cs="Courier New"/>
+          <w:color w:val="000000"/>
+          <w:sz w:val="21"/>
+          <w:szCs w:val="21"/>
+          <w:lang w:eastAsia="en-IN"/>
+        </w:rPr>
+      </w:pPr>
+      <w:r>
+        <w:rPr>
+          <w:rFonts w:ascii="Courier New" w:eastAsia="Times New Roman" w:hAnsi="Courier New" w:cs="Courier New"/>
+          <w:color w:val="000000"/>
+          <w:sz w:val="21"/>
+          <w:szCs w:val="21"/>
+          <w:lang w:eastAsia="en-IN"/>
+        </w:rPr>
+        <w:t>Avg Los Trade         : €-1371.996</w:t>
+      </w:r>
+    </w:p>
+    <w:p>
+      <w:pPr>
+        <w:shd w:val="clear" w:color="auto" w:fill="FFFFFF"/>
+        <w:tabs>
+          <w:tab w:val="left" w:pos="916"/>
+          <w:tab w:val="left" w:pos="1832"/>
+          <w:tab w:val="left" w:pos="2748"/>
+          <w:tab w:val="left" w:pos="3664"/>
+          <w:tab w:val="left" w:pos="4580"/>
+          <w:tab w:val="left" w:pos="5496"/>
+          <w:tab w:val="left" w:pos="6412"/>
+          <w:tab w:val="left" w:pos="7328"/>
+          <w:tab w:val="left" w:pos="8244"/>
+          <w:tab w:val="left" w:pos="9160"/>
+          <w:tab w:val="left" w:pos="10076"/>
+          <w:tab w:val="left" w:pos="10992"/>
+          <w:tab w:val="left" w:pos="11908"/>
+          <w:tab w:val="left" w:pos="12824"/>
+          <w:tab w:val="left" w:pos="13740"/>
+          <w:tab w:val="left" w:pos="14656"/>
+        </w:tabs>
+        <w:wordWrap w:val="0"/>
+        <w:spacing w:after="0" w:line="240" w:lineRule="auto"/>
+        <w:textAlignment w:val="baseline"/>
+        <w:rPr>
+          <w:rFonts w:ascii="Courier New" w:eastAsia="Times New Roman" w:hAnsi="Courier New" w:cs="Courier New"/>
+          <w:color w:val="000000"/>
+          <w:sz w:val="21"/>
+          <w:szCs w:val="21"/>
+          <w:lang w:eastAsia="en-IN"/>
+        </w:rPr>
+      </w:pPr>
+      <w:r>
+        <w:rPr>
+          <w:rFonts w:ascii="Courier New" w:eastAsia="Times New Roman" w:hAnsi="Courier New" w:cs="Courier New"/>
+          <w:color w:val="000000"/>
+          <w:sz w:val="21"/>
+          <w:szCs w:val="21"/>
+          <w:lang w:eastAsia="en-IN"/>
+        </w:rPr>
+        <w:t>Largest Win Trade     : €5572.035</w:t>
+      </w:r>
+    </w:p>
+    <w:p>
+      <w:pPr>
+        <w:shd w:val="clear" w:color="auto" w:fill="FFFFFF"/>
+        <w:tabs>
+          <w:tab w:val="left" w:pos="916"/>
+          <w:tab w:val="left" w:pos="1832"/>
+          <w:tab w:val="left" w:pos="2748"/>
+          <w:tab w:val="left" w:pos="3664"/>
+          <w:tab w:val="left" w:pos="4580"/>
+          <w:tab w:val="left" w:pos="5496"/>
+          <w:tab w:val="left" w:pos="6412"/>
+          <w:tab w:val="left" w:pos="7328"/>
+          <w:tab w:val="left" w:pos="8244"/>
+          <w:tab w:val="left" w:pos="9160"/>
+          <w:tab w:val="left" w:pos="10076"/>
+          <w:tab w:val="left" w:pos="10992"/>
+          <w:tab w:val="left" w:pos="11908"/>
+          <w:tab w:val="left" w:pos="12824"/>
+          <w:tab w:val="left" w:pos="13740"/>
+          <w:tab w:val="left" w:pos="14656"/>
+        </w:tabs>
+        <w:wordWrap w:val="0"/>
+        <w:spacing w:after="0" w:line="240" w:lineRule="auto"/>
+        <w:textAlignment w:val="baseline"/>
+        <w:rPr>
+          <w:rFonts w:ascii="Courier New" w:eastAsia="Times New Roman" w:hAnsi="Courier New" w:cs="Courier New"/>
+          <w:color w:val="000000"/>
+          <w:sz w:val="21"/>
+          <w:szCs w:val="21"/>
+          <w:lang w:eastAsia="en-IN"/>
+        </w:rPr>
+      </w:pPr>
+      <w:r>
+        <w:rPr>
+          <w:rFonts w:ascii="Courier New" w:eastAsia="Times New Roman" w:hAnsi="Courier New" w:cs="Courier New"/>
+          <w:color w:val="000000"/>
+          <w:sz w:val="21"/>
+          <w:szCs w:val="21"/>
+          <w:lang w:eastAsia="en-IN"/>
+        </w:rPr>
+        <w:t>Largest Los Trade     : €-2632.000</w:t>
+      </w:r>
+    </w:p>
+    <w:p>
+      <w:pPr>
+        <w:shd w:val="clear" w:color="auto" w:fill="FFFFFF"/>
+        <w:tabs>
+          <w:tab w:val="left" w:pos="916"/>
+          <w:tab w:val="left" w:pos="1832"/>
+          <w:tab w:val="left" w:pos="2748"/>
+          <w:tab w:val="left" w:pos="3664"/>
+          <w:tab w:val="left" w:pos="4580"/>
+          <w:tab w:val="left" w:pos="5496"/>
+          <w:tab w:val="left" w:pos="6412"/>
+          <w:tab w:val="left" w:pos="7328"/>
+          <w:tab w:val="left" w:pos="8244"/>
+          <w:tab w:val="left" w:pos="9160"/>
+          <w:tab w:val="left" w:pos="10076"/>
+          <w:tab w:val="left" w:pos="10992"/>
+          <w:tab w:val="left" w:pos="11908"/>
+          <w:tab w:val="left" w:pos="12824"/>
+          <w:tab w:val="left" w:pos="13740"/>
+          <w:tab w:val="left" w:pos="14656"/>
+        </w:tabs>
+        <w:wordWrap w:val="0"/>
+        <w:spacing w:after="0" w:line="240" w:lineRule="auto"/>
+        <w:textAlignment w:val="baseline"/>
+        <w:rPr>
+          <w:rFonts w:ascii="Courier New" w:eastAsia="Times New Roman" w:hAnsi="Courier New" w:cs="Courier New"/>
+          <w:color w:val="000000"/>
+          <w:sz w:val="21"/>
+          <w:szCs w:val="21"/>
+          <w:lang w:eastAsia="en-IN"/>
+        </w:rPr>
+      </w:pPr>
+      <w:r>
+        <w:rPr>
+          <w:rFonts w:ascii="Courier New" w:eastAsia="Times New Roman" w:hAnsi="Courier New" w:cs="Courier New"/>
+          <w:color w:val="000000"/>
+          <w:sz w:val="21"/>
+          <w:szCs w:val="21"/>
+          <w:lang w:eastAsia="en-IN"/>
+        </w:rPr>
+        <w:t>Profit Factor         : 6.61</w:t>
+      </w:r>
+    </w:p>
+    <w:p>
+      <w:pPr>
+        <w:shd w:val="clear" w:color="auto" w:fill="FFFFFF"/>
+        <w:tabs>
+          <w:tab w:val="left" w:pos="916"/>
+          <w:tab w:val="left" w:pos="1832"/>
+          <w:tab w:val="left" w:pos="2748"/>
+          <w:tab w:val="left" w:pos="3664"/>
+          <w:tab w:val="left" w:pos="4580"/>
+          <w:tab w:val="left" w:pos="5496"/>
+          <w:tab w:val="left" w:pos="6412"/>
+          <w:tab w:val="left" w:pos="7328"/>
+          <w:tab w:val="left" w:pos="8244"/>
+          <w:tab w:val="left" w:pos="9160"/>
+          <w:tab w:val="left" w:pos="10076"/>
+          <w:tab w:val="left" w:pos="10992"/>
+          <w:tab w:val="left" w:pos="11908"/>
+          <w:tab w:val="left" w:pos="12824"/>
+          <w:tab w:val="left" w:pos="13740"/>
+          <w:tab w:val="left" w:pos="14656"/>
+        </w:tabs>
+        <w:wordWrap w:val="0"/>
+        <w:spacing w:after="0" w:line="240" w:lineRule="auto"/>
+        <w:textAlignment w:val="baseline"/>
+        <w:rPr>
+          <w:rFonts w:ascii="Courier New" w:eastAsia="Times New Roman" w:hAnsi="Courier New" w:cs="Courier New"/>
+          <w:color w:val="000000"/>
+          <w:sz w:val="21"/>
+          <w:szCs w:val="21"/>
+          <w:lang w:eastAsia="en-IN"/>
+        </w:rPr>
+      </w:pPr>
     </w:p>
     <w:p>
       <w:pPr>
@@ -10534,6 +12079,384 @@
           <w:lang w:eastAsia="en-IN"/>
         </w:rPr>
         <w:t>7500</w:t>
+      </w:r>
+    </w:p>
+    <w:p>
+      <w:pPr>
+        <w:tabs>
+          <w:tab w:val="left" w:pos="916"/>
+          <w:tab w:val="left" w:pos="1832"/>
+          <w:tab w:val="left" w:pos="2748"/>
+          <w:tab w:val="left" w:pos="3664"/>
+          <w:tab w:val="left" w:pos="4580"/>
+          <w:tab w:val="left" w:pos="5496"/>
+          <w:tab w:val="left" w:pos="6412"/>
+          <w:tab w:val="left" w:pos="7328"/>
+          <w:tab w:val="left" w:pos="8244"/>
+          <w:tab w:val="left" w:pos="9160"/>
+          <w:tab w:val="left" w:pos="10076"/>
+          <w:tab w:val="left" w:pos="10992"/>
+          <w:tab w:val="left" w:pos="11908"/>
+          <w:tab w:val="left" w:pos="12824"/>
+          <w:tab w:val="left" w:pos="13740"/>
+          <w:tab w:val="left" w:pos="14656"/>
+        </w:tabs>
+        <w:wordWrap w:val="0"/>
+        <w:spacing w:after="0" w:line="291" w:lineRule="atLeast"/>
+        <w:textAlignment w:val="baseline"/>
+        <w:rPr>
+          <w:rFonts w:ascii="Courier New" w:eastAsia="Times New Roman" w:hAnsi="Courier New" w:cs="Courier New"/>
+          <w:color w:val="000000"/>
+          <w:sz w:val="20"/>
+          <w:szCs w:val="20"/>
+          <w:lang w:eastAsia="en-IN"/>
+        </w:rPr>
+      </w:pPr>
+      <w:r>
+        <w:rPr>
+          <w:rFonts w:ascii="Courier New" w:eastAsia="Times New Roman" w:hAnsi="Courier New" w:cs="Courier New"/>
+          <w:color w:val="000000"/>
+          <w:sz w:val="20"/>
+          <w:szCs w:val="20"/>
+          <w:lang w:eastAsia="en-IN"/>
+        </w:rPr>
+        <w:t>Net Profit            : €16492.59</w:t>
+      </w:r>
+    </w:p>
+    <w:p>
+      <w:pPr>
+        <w:tabs>
+          <w:tab w:val="left" w:pos="916"/>
+          <w:tab w:val="left" w:pos="1832"/>
+          <w:tab w:val="left" w:pos="2748"/>
+          <w:tab w:val="left" w:pos="3664"/>
+          <w:tab w:val="left" w:pos="4580"/>
+          <w:tab w:val="left" w:pos="5496"/>
+          <w:tab w:val="left" w:pos="6412"/>
+          <w:tab w:val="left" w:pos="7328"/>
+          <w:tab w:val="left" w:pos="8244"/>
+          <w:tab w:val="left" w:pos="9160"/>
+          <w:tab w:val="left" w:pos="10076"/>
+          <w:tab w:val="left" w:pos="10992"/>
+          <w:tab w:val="left" w:pos="11908"/>
+          <w:tab w:val="left" w:pos="12824"/>
+          <w:tab w:val="left" w:pos="13740"/>
+          <w:tab w:val="left" w:pos="14656"/>
+        </w:tabs>
+        <w:wordWrap w:val="0"/>
+        <w:spacing w:after="0" w:line="291" w:lineRule="atLeast"/>
+        <w:textAlignment w:val="baseline"/>
+        <w:rPr>
+          <w:rFonts w:ascii="Courier New" w:eastAsia="Times New Roman" w:hAnsi="Courier New" w:cs="Courier New"/>
+          <w:color w:val="000000"/>
+          <w:sz w:val="20"/>
+          <w:szCs w:val="20"/>
+          <w:lang w:eastAsia="en-IN"/>
+        </w:rPr>
+      </w:pPr>
+      <w:r>
+        <w:rPr>
+          <w:rFonts w:ascii="Courier New" w:eastAsia="Times New Roman" w:hAnsi="Courier New" w:cs="Courier New"/>
+          <w:color w:val="000000"/>
+          <w:sz w:val="20"/>
+          <w:szCs w:val="20"/>
+          <w:lang w:eastAsia="en-IN"/>
+        </w:rPr>
+        <w:t>Number Winning Trades : 9</w:t>
+      </w:r>
+    </w:p>
+    <w:p>
+      <w:pPr>
+        <w:tabs>
+          <w:tab w:val="left" w:pos="916"/>
+          <w:tab w:val="left" w:pos="1832"/>
+          <w:tab w:val="left" w:pos="2748"/>
+          <w:tab w:val="left" w:pos="3664"/>
+          <w:tab w:val="left" w:pos="4580"/>
+          <w:tab w:val="left" w:pos="5496"/>
+          <w:tab w:val="left" w:pos="6412"/>
+          <w:tab w:val="left" w:pos="7328"/>
+          <w:tab w:val="left" w:pos="8244"/>
+          <w:tab w:val="left" w:pos="9160"/>
+          <w:tab w:val="left" w:pos="10076"/>
+          <w:tab w:val="left" w:pos="10992"/>
+          <w:tab w:val="left" w:pos="11908"/>
+          <w:tab w:val="left" w:pos="12824"/>
+          <w:tab w:val="left" w:pos="13740"/>
+          <w:tab w:val="left" w:pos="14656"/>
+        </w:tabs>
+        <w:wordWrap w:val="0"/>
+        <w:spacing w:after="0" w:line="291" w:lineRule="atLeast"/>
+        <w:textAlignment w:val="baseline"/>
+        <w:rPr>
+          <w:rFonts w:ascii="Courier New" w:eastAsia="Times New Roman" w:hAnsi="Courier New" w:cs="Courier New"/>
+          <w:color w:val="000000"/>
+          <w:sz w:val="20"/>
+          <w:szCs w:val="20"/>
+          <w:lang w:eastAsia="en-IN"/>
+        </w:rPr>
+      </w:pPr>
+      <w:r>
+        <w:rPr>
+          <w:rFonts w:ascii="Courier New" w:eastAsia="Times New Roman" w:hAnsi="Courier New" w:cs="Courier New"/>
+          <w:color w:val="000000"/>
+          <w:sz w:val="20"/>
+          <w:szCs w:val="20"/>
+          <w:lang w:eastAsia="en-IN"/>
+        </w:rPr>
+        <w:t>Number Losing Trades  : 2</w:t>
+      </w:r>
+    </w:p>
+    <w:p>
+      <w:pPr>
+        <w:tabs>
+          <w:tab w:val="left" w:pos="916"/>
+          <w:tab w:val="left" w:pos="1832"/>
+          <w:tab w:val="left" w:pos="2748"/>
+          <w:tab w:val="left" w:pos="3664"/>
+          <w:tab w:val="left" w:pos="4580"/>
+          <w:tab w:val="left" w:pos="5496"/>
+          <w:tab w:val="left" w:pos="6412"/>
+          <w:tab w:val="left" w:pos="7328"/>
+          <w:tab w:val="left" w:pos="8244"/>
+          <w:tab w:val="left" w:pos="9160"/>
+          <w:tab w:val="left" w:pos="10076"/>
+          <w:tab w:val="left" w:pos="10992"/>
+          <w:tab w:val="left" w:pos="11908"/>
+          <w:tab w:val="left" w:pos="12824"/>
+          <w:tab w:val="left" w:pos="13740"/>
+          <w:tab w:val="left" w:pos="14656"/>
+        </w:tabs>
+        <w:wordWrap w:val="0"/>
+        <w:spacing w:after="0" w:line="291" w:lineRule="atLeast"/>
+        <w:textAlignment w:val="baseline"/>
+        <w:rPr>
+          <w:rFonts w:ascii="Courier New" w:eastAsia="Times New Roman" w:hAnsi="Courier New" w:cs="Courier New"/>
+          <w:color w:val="000000"/>
+          <w:sz w:val="20"/>
+          <w:szCs w:val="20"/>
+          <w:lang w:eastAsia="en-IN"/>
+        </w:rPr>
+      </w:pPr>
+      <w:r>
+        <w:rPr>
+          <w:rFonts w:ascii="Courier New" w:eastAsia="Times New Roman" w:hAnsi="Courier New" w:cs="Courier New"/>
+          <w:color w:val="000000"/>
+          <w:sz w:val="20"/>
+          <w:szCs w:val="20"/>
+          <w:lang w:eastAsia="en-IN"/>
+        </w:rPr>
+        <w:t>Percent Profitable    : 81.82%</w:t>
+      </w:r>
+    </w:p>
+    <w:p>
+      <w:pPr>
+        <w:tabs>
+          <w:tab w:val="left" w:pos="916"/>
+          <w:tab w:val="left" w:pos="1832"/>
+          <w:tab w:val="left" w:pos="2748"/>
+          <w:tab w:val="left" w:pos="3664"/>
+          <w:tab w:val="left" w:pos="4580"/>
+          <w:tab w:val="left" w:pos="5496"/>
+          <w:tab w:val="left" w:pos="6412"/>
+          <w:tab w:val="left" w:pos="7328"/>
+          <w:tab w:val="left" w:pos="8244"/>
+          <w:tab w:val="left" w:pos="9160"/>
+          <w:tab w:val="left" w:pos="10076"/>
+          <w:tab w:val="left" w:pos="10992"/>
+          <w:tab w:val="left" w:pos="11908"/>
+          <w:tab w:val="left" w:pos="12824"/>
+          <w:tab w:val="left" w:pos="13740"/>
+          <w:tab w:val="left" w:pos="14656"/>
+        </w:tabs>
+        <w:wordWrap w:val="0"/>
+        <w:spacing w:after="0" w:line="291" w:lineRule="atLeast"/>
+        <w:textAlignment w:val="baseline"/>
+        <w:rPr>
+          <w:rFonts w:ascii="Courier New" w:eastAsia="Times New Roman" w:hAnsi="Courier New" w:cs="Courier New"/>
+          <w:color w:val="000000"/>
+          <w:sz w:val="20"/>
+          <w:szCs w:val="20"/>
+          <w:lang w:eastAsia="en-IN"/>
+        </w:rPr>
+      </w:pPr>
+      <w:r>
+        <w:rPr>
+          <w:rFonts w:ascii="Courier New" w:eastAsia="Times New Roman" w:hAnsi="Courier New" w:cs="Courier New"/>
+          <w:color w:val="000000"/>
+          <w:sz w:val="20"/>
+          <w:szCs w:val="20"/>
+          <w:lang w:eastAsia="en-IN"/>
+        </w:rPr>
+        <w:t>Avg Win Trade         : €2159.176</w:t>
+      </w:r>
+    </w:p>
+    <w:p>
+      <w:pPr>
+        <w:tabs>
+          <w:tab w:val="left" w:pos="916"/>
+          <w:tab w:val="left" w:pos="1832"/>
+          <w:tab w:val="left" w:pos="2748"/>
+          <w:tab w:val="left" w:pos="3664"/>
+          <w:tab w:val="left" w:pos="4580"/>
+          <w:tab w:val="left" w:pos="5496"/>
+          <w:tab w:val="left" w:pos="6412"/>
+          <w:tab w:val="left" w:pos="7328"/>
+          <w:tab w:val="left" w:pos="8244"/>
+          <w:tab w:val="left" w:pos="9160"/>
+          <w:tab w:val="left" w:pos="10076"/>
+          <w:tab w:val="left" w:pos="10992"/>
+          <w:tab w:val="left" w:pos="11908"/>
+          <w:tab w:val="left" w:pos="12824"/>
+          <w:tab w:val="left" w:pos="13740"/>
+          <w:tab w:val="left" w:pos="14656"/>
+        </w:tabs>
+        <w:wordWrap w:val="0"/>
+        <w:spacing w:after="0" w:line="291" w:lineRule="atLeast"/>
+        <w:textAlignment w:val="baseline"/>
+        <w:rPr>
+          <w:rFonts w:ascii="Courier New" w:eastAsia="Times New Roman" w:hAnsi="Courier New" w:cs="Courier New"/>
+          <w:color w:val="000000"/>
+          <w:sz w:val="20"/>
+          <w:szCs w:val="20"/>
+          <w:lang w:eastAsia="en-IN"/>
+        </w:rPr>
+      </w:pPr>
+      <w:r>
+        <w:rPr>
+          <w:rFonts w:ascii="Courier New" w:eastAsia="Times New Roman" w:hAnsi="Courier New" w:cs="Courier New"/>
+          <w:color w:val="000000"/>
+          <w:sz w:val="20"/>
+          <w:szCs w:val="20"/>
+          <w:lang w:eastAsia="en-IN"/>
+        </w:rPr>
+        <w:t>Avg Los Trade         : €-1469.996</w:t>
+      </w:r>
+    </w:p>
+    <w:p>
+      <w:pPr>
+        <w:tabs>
+          <w:tab w:val="left" w:pos="916"/>
+          <w:tab w:val="left" w:pos="1832"/>
+          <w:tab w:val="left" w:pos="2748"/>
+          <w:tab w:val="left" w:pos="3664"/>
+          <w:tab w:val="left" w:pos="4580"/>
+          <w:tab w:val="left" w:pos="5496"/>
+          <w:tab w:val="left" w:pos="6412"/>
+          <w:tab w:val="left" w:pos="7328"/>
+          <w:tab w:val="left" w:pos="8244"/>
+          <w:tab w:val="left" w:pos="9160"/>
+          <w:tab w:val="left" w:pos="10076"/>
+          <w:tab w:val="left" w:pos="10992"/>
+          <w:tab w:val="left" w:pos="11908"/>
+          <w:tab w:val="left" w:pos="12824"/>
+          <w:tab w:val="left" w:pos="13740"/>
+          <w:tab w:val="left" w:pos="14656"/>
+        </w:tabs>
+        <w:wordWrap w:val="0"/>
+        <w:spacing w:after="0" w:line="291" w:lineRule="atLeast"/>
+        <w:textAlignment w:val="baseline"/>
+        <w:rPr>
+          <w:rFonts w:ascii="Courier New" w:eastAsia="Times New Roman" w:hAnsi="Courier New" w:cs="Courier New"/>
+          <w:color w:val="000000"/>
+          <w:sz w:val="20"/>
+          <w:szCs w:val="20"/>
+          <w:lang w:eastAsia="en-IN"/>
+        </w:rPr>
+      </w:pPr>
+      <w:r>
+        <w:rPr>
+          <w:rFonts w:ascii="Courier New" w:eastAsia="Times New Roman" w:hAnsi="Courier New" w:cs="Courier New"/>
+          <w:color w:val="000000"/>
+          <w:sz w:val="20"/>
+          <w:szCs w:val="20"/>
+          <w:lang w:eastAsia="en-IN"/>
+        </w:rPr>
+        <w:t>Largest Win Trade     : €5970.038</w:t>
+      </w:r>
+    </w:p>
+    <w:p>
+      <w:pPr>
+        <w:tabs>
+          <w:tab w:val="left" w:pos="916"/>
+          <w:tab w:val="left" w:pos="1832"/>
+          <w:tab w:val="left" w:pos="2748"/>
+          <w:tab w:val="left" w:pos="3664"/>
+          <w:tab w:val="left" w:pos="4580"/>
+          <w:tab w:val="left" w:pos="5496"/>
+          <w:tab w:val="left" w:pos="6412"/>
+          <w:tab w:val="left" w:pos="7328"/>
+          <w:tab w:val="left" w:pos="8244"/>
+          <w:tab w:val="left" w:pos="9160"/>
+          <w:tab w:val="left" w:pos="10076"/>
+          <w:tab w:val="left" w:pos="10992"/>
+          <w:tab w:val="left" w:pos="11908"/>
+          <w:tab w:val="left" w:pos="12824"/>
+          <w:tab w:val="left" w:pos="13740"/>
+          <w:tab w:val="left" w:pos="14656"/>
+        </w:tabs>
+        <w:wordWrap w:val="0"/>
+        <w:spacing w:after="0" w:line="291" w:lineRule="atLeast"/>
+        <w:textAlignment w:val="baseline"/>
+        <w:rPr>
+          <w:rFonts w:ascii="Courier New" w:eastAsia="Times New Roman" w:hAnsi="Courier New" w:cs="Courier New"/>
+          <w:color w:val="000000"/>
+          <w:sz w:val="20"/>
+          <w:szCs w:val="20"/>
+          <w:lang w:eastAsia="en-IN"/>
+        </w:rPr>
+      </w:pPr>
+      <w:r>
+        <w:rPr>
+          <w:rFonts w:ascii="Courier New" w:eastAsia="Times New Roman" w:hAnsi="Courier New" w:cs="Courier New"/>
+          <w:color w:val="000000"/>
+          <w:sz w:val="20"/>
+          <w:szCs w:val="20"/>
+          <w:lang w:eastAsia="en-IN"/>
+        </w:rPr>
+        <w:t>Largest Los Trade     : €-2820.000</w:t>
+      </w:r>
+    </w:p>
+    <w:p>
+      <w:pPr>
+        <w:tabs>
+          <w:tab w:val="left" w:pos="916"/>
+          <w:tab w:val="left" w:pos="1832"/>
+          <w:tab w:val="left" w:pos="2748"/>
+          <w:tab w:val="left" w:pos="3664"/>
+          <w:tab w:val="left" w:pos="4580"/>
+          <w:tab w:val="left" w:pos="5496"/>
+          <w:tab w:val="left" w:pos="6412"/>
+          <w:tab w:val="left" w:pos="7328"/>
+          <w:tab w:val="left" w:pos="8244"/>
+          <w:tab w:val="left" w:pos="9160"/>
+          <w:tab w:val="left" w:pos="10076"/>
+          <w:tab w:val="left" w:pos="10992"/>
+          <w:tab w:val="left" w:pos="11908"/>
+          <w:tab w:val="left" w:pos="12824"/>
+          <w:tab w:val="left" w:pos="13740"/>
+          <w:tab w:val="left" w:pos="14656"/>
+        </w:tabs>
+        <w:wordWrap w:val="0"/>
+        <w:spacing w:after="0" w:line="291" w:lineRule="atLeast"/>
+        <w:textAlignment w:val="baseline"/>
+        <w:rPr>
+          <w:rFonts w:ascii="Courier New" w:eastAsia="Times New Roman" w:hAnsi="Courier New" w:cs="Courier New"/>
+          <w:color w:val="000000"/>
+          <w:sz w:val="20"/>
+          <w:szCs w:val="20"/>
+          <w:lang w:eastAsia="en-IN"/>
+        </w:rPr>
+      </w:pPr>
+      <w:r>
+        <w:rPr>
+          <w:rFonts w:ascii="Courier New" w:eastAsia="Times New Roman" w:hAnsi="Courier New" w:cs="Courier New"/>
+          <w:color w:val="000000"/>
+          <w:sz w:val="20"/>
+          <w:szCs w:val="20"/>
+          <w:lang w:eastAsia="en-IN"/>
+        </w:rPr>
+        <w:t>Profit Factor         : 6.61</w:t>
       </w:r>
     </w:p>
     <w:p>

</xml_diff>